<commit_message>
grammary jurnal en dock
</commit_message>
<xml_diff>
--- a/jurnal en.docx
+++ b/jurnal en.docx
@@ -1,6 +1,6 @@
 
 <file path=word/document.xml><?xml version="1.0" encoding="utf-8"?>
-<w:document xmlns:wpc="http://schemas.microsoft.com/office/word/2010/wordprocessingCanvas" xmlns:cx="http://schemas.microsoft.com/office/drawing/2014/chartex" xmlns:cx1="http://schemas.microsoft.com/office/drawing/2015/9/8/chartex" xmlns:cx2="http://schemas.microsoft.com/office/drawing/2015/10/21/chartex" xmlns:cx3="http://schemas.microsoft.com/office/drawing/2016/5/9/chartex" xmlns:cx4="http://schemas.microsoft.com/office/drawing/2016/5/10/chartex" xmlns:cx5="http://schemas.microsoft.com/office/drawing/2016/5/11/chartex" xmlns:cx6="http://schemas.microsoft.com/office/drawing/2016/5/12/chartex" xmlns:cx7="http://schemas.microsoft.com/office/drawing/2016/5/13/chartex" xmlns:cx8="http://schemas.microsoft.com/office/drawing/2016/5/14/chartex" xmlns:mc="http://schemas.openxmlformats.org/markup-compatibility/2006" xmlns:aink="http://schemas.microsoft.com/office/drawing/2016/ink" xmlns:am3d="http://schemas.microsoft.com/office/drawing/2017/model3d" xmlns:o="urn:schemas-microsoft-com:office:office" xmlns:r="http://schemas.openxmlformats.org/officeDocument/2006/relationships" xmlns:m="http://schemas.openxmlformats.org/officeDocument/2006/math" xmlns:v="urn:schemas-microsoft-com:vml" xmlns:wp14="http://schemas.microsoft.com/office/word/2010/wordprocessingDrawing" xmlns:wp="http://schemas.openxmlformats.org/drawingml/2006/wordprocessingDrawing" xmlns:w10="urn:schemas-microsoft-com:office:word" xmlns:w="http://schemas.openxmlformats.org/wordprocessingml/2006/main" xmlns:w14="http://schemas.microsoft.com/office/word/2010/wordml" xmlns:w15="http://schemas.microsoft.com/office/word/2012/wordml" xmlns:w16cex="http://schemas.microsoft.com/office/word/2018/wordml/cex" xmlns:w16cid="http://schemas.microsoft.com/office/word/2016/wordml/cid" xmlns:w16="http://schemas.microsoft.com/office/word/2018/wordml" xmlns:w16sdtdh="http://schemas.microsoft.com/office/word/2020/wordml/sdtdatahash" xmlns:w16se="http://schemas.microsoft.com/office/word/2015/wordml/symex" xmlns:wpg="http://schemas.microsoft.com/office/word/2010/wordprocessingGroup" xmlns:wpi="http://schemas.microsoft.com/office/word/2010/wordprocessingInk" xmlns:wne="http://schemas.microsoft.com/office/word/2006/wordml" xmlns:wps="http://schemas.microsoft.com/office/word/2010/wordprocessingShape" mc:Ignorable="w14 w15 w16se w16cid w16 w16cex w16sdtdh wp14">
+<w:document xmlns:wpc="http://schemas.microsoft.com/office/word/2010/wordprocessingCanvas" xmlns:cx="http://schemas.microsoft.com/office/drawing/2014/chartex" xmlns:cx1="http://schemas.microsoft.com/office/drawing/2015/9/8/chartex" xmlns:cx2="http://schemas.microsoft.com/office/drawing/2015/10/21/chartex" xmlns:cx3="http://schemas.microsoft.com/office/drawing/2016/5/9/chartex" xmlns:cx4="http://schemas.microsoft.com/office/drawing/2016/5/10/chartex" xmlns:cx5="http://schemas.microsoft.com/office/drawing/2016/5/11/chartex" xmlns:cx6="http://schemas.microsoft.com/office/drawing/2016/5/12/chartex" xmlns:cx7="http://schemas.microsoft.com/office/drawing/2016/5/13/chartex" xmlns:cx8="http://schemas.microsoft.com/office/drawing/2016/5/14/chartex" xmlns:mc="http://schemas.openxmlformats.org/markup-compatibility/2006" xmlns:aink="http://schemas.microsoft.com/office/drawing/2016/ink" xmlns:am3d="http://schemas.microsoft.com/office/drawing/2017/model3d" xmlns:o="urn:schemas-microsoft-com:office:office" xmlns:oel="http://schemas.microsoft.com/office/2019/extlst" xmlns:r="http://schemas.openxmlformats.org/officeDocument/2006/relationships" xmlns:m="http://schemas.openxmlformats.org/officeDocument/2006/math" xmlns:v="urn:schemas-microsoft-com:vml" xmlns:wp14="http://schemas.microsoft.com/office/word/2010/wordprocessingDrawing" xmlns:wp="http://schemas.openxmlformats.org/drawingml/2006/wordprocessingDrawing" xmlns:w10="urn:schemas-microsoft-com:office:word" xmlns:w="http://schemas.openxmlformats.org/wordprocessingml/2006/main" xmlns:w14="http://schemas.microsoft.com/office/word/2010/wordml" xmlns:w15="http://schemas.microsoft.com/office/word/2012/wordml" xmlns:w16cex="http://schemas.microsoft.com/office/word/2018/wordml/cex" xmlns:w16cid="http://schemas.microsoft.com/office/word/2016/wordml/cid" xmlns:w16="http://schemas.microsoft.com/office/word/2018/wordml" xmlns:w16du="http://schemas.microsoft.com/office/word/2023/wordml/word16du" xmlns:w16sdtdh="http://schemas.microsoft.com/office/word/2020/wordml/sdtdatahash" xmlns:w16se="http://schemas.microsoft.com/office/word/2015/wordml/symex" xmlns:wpg="http://schemas.microsoft.com/office/word/2010/wordprocessingGroup" xmlns:wpi="http://schemas.microsoft.com/office/word/2010/wordprocessingInk" xmlns:wne="http://schemas.microsoft.com/office/word/2006/wordml" xmlns:wps="http://schemas.microsoft.com/office/word/2010/wordprocessingShape" mc:Ignorable="w14 w15 w16se w16cid w16 w16cex w16sdtdh w16du wp14">
   <w:body>
     <w:p>
       <w:pPr>
@@ -18,7 +18,27 @@
           <w:szCs w:val="36"/>
           <w:lang w:val="id-ID"/>
         </w:rPr>
-        <w:t>HUMAN OBJECT TRACKING WITH USING CAMSHIFT ALGORITM</w:t>
+        <w:t>HUMAN OBJECT TRACKING USING CAMSHIFT ALGORIT</w:t>
+      </w:r>
+      <w:r>
+        <w:rPr>
+          <w:b/>
+          <w:bCs/>
+          <w:sz w:val="36"/>
+          <w:szCs w:val="36"/>
+          <w:lang w:val="id-ID"/>
+        </w:rPr>
+        <w:t>H</w:t>
+      </w:r>
+      <w:r>
+        <w:rPr>
+          <w:b/>
+          <w:bCs/>
+          <w:sz w:val="36"/>
+          <w:szCs w:val="36"/>
+          <w:lang w:val="id-ID"/>
+        </w:rPr>
+        <w:t>M</w:t>
       </w:r>
     </w:p>
     <w:p>
@@ -47,28 +67,27 @@
           <w:sz w:val="22"/>
           <w:szCs w:val="22"/>
         </w:rPr>
-        <w:t xml:space="preserve">Rizki Putra Utama </w:t>
-      </w:r>
-      <w:proofErr w:type="spellStart"/>
+        <w:t>Rizki Putra Utama Endriansyah</w:t>
+      </w:r>
       <w:r>
         <w:rPr>
           <w:b/>
           <w:bCs/>
           <w:sz w:val="22"/>
           <w:szCs w:val="22"/>
-        </w:rPr>
-        <w:t>Endriansyah</w:t>
-      </w:r>
-      <w:proofErr w:type="spellEnd"/>
+          <w:vertAlign w:val="superscript"/>
+        </w:rPr>
+        <w:t xml:space="preserve"> 1</w:t>
+      </w:r>
       <w:r>
         <w:rPr>
           <w:b/>
           <w:bCs/>
           <w:sz w:val="22"/>
           <w:szCs w:val="22"/>
-          <w:vertAlign w:val="superscript"/>
-        </w:rPr>
-        <w:t xml:space="preserve"> 1</w:t>
+          <w:lang w:val="id-ID"/>
+        </w:rPr>
+        <w:t xml:space="preserve">, </w:t>
       </w:r>
       <w:r>
         <w:rPr>
@@ -76,9 +95,8 @@
           <w:bCs/>
           <w:sz w:val="22"/>
           <w:szCs w:val="22"/>
-          <w:lang w:val="id-ID"/>
-        </w:rPr>
-        <w:t xml:space="preserve">, </w:t>
+        </w:rPr>
+        <w:t>Danang Aditya Nugraha</w:t>
       </w:r>
       <w:r>
         <w:rPr>
@@ -86,29 +104,28 @@
           <w:bCs/>
           <w:sz w:val="22"/>
           <w:szCs w:val="22"/>
-        </w:rPr>
-        <w:t xml:space="preserve">Danang Aditya </w:t>
-      </w:r>
-      <w:proofErr w:type="spellStart"/>
+          <w:vertAlign w:val="superscript"/>
+        </w:rPr>
+        <w:t xml:space="preserve"> 2</w:t>
+      </w:r>
       <w:r>
         <w:rPr>
           <w:b/>
           <w:bCs/>
           <w:sz w:val="22"/>
           <w:szCs w:val="22"/>
-        </w:rPr>
-        <w:t>Nugraha</w:t>
-      </w:r>
-      <w:proofErr w:type="spellEnd"/>
+          <w:lang w:val="id-ID"/>
+        </w:rPr>
+        <w:t xml:space="preserve">, </w:t>
+      </w:r>
       <w:r>
         <w:rPr>
           <w:b/>
           <w:bCs/>
           <w:sz w:val="22"/>
           <w:szCs w:val="22"/>
-          <w:vertAlign w:val="superscript"/>
-        </w:rPr>
-        <w:t xml:space="preserve"> 2</w:t>
+        </w:rPr>
+        <w:t>Akhmad Zaini</w:t>
       </w:r>
       <w:r>
         <w:rPr>
@@ -116,47 +133,6 @@
           <w:bCs/>
           <w:sz w:val="22"/>
           <w:szCs w:val="22"/>
-          <w:lang w:val="id-ID"/>
-        </w:rPr>
-        <w:t xml:space="preserve">, </w:t>
-      </w:r>
-      <w:proofErr w:type="spellStart"/>
-      <w:r>
-        <w:rPr>
-          <w:b/>
-          <w:bCs/>
-          <w:sz w:val="22"/>
-          <w:szCs w:val="22"/>
-        </w:rPr>
-        <w:t>Akhmad</w:t>
-      </w:r>
-      <w:proofErr w:type="spellEnd"/>
-      <w:r>
-        <w:rPr>
-          <w:b/>
-          <w:bCs/>
-          <w:sz w:val="22"/>
-          <w:szCs w:val="22"/>
-        </w:rPr>
-        <w:t xml:space="preserve"> </w:t>
-      </w:r>
-      <w:proofErr w:type="spellStart"/>
-      <w:r>
-        <w:rPr>
-          <w:b/>
-          <w:bCs/>
-          <w:sz w:val="22"/>
-          <w:szCs w:val="22"/>
-        </w:rPr>
-        <w:t>Zaini</w:t>
-      </w:r>
-      <w:proofErr w:type="spellEnd"/>
-      <w:r>
-        <w:rPr>
-          <w:b/>
-          <w:bCs/>
-          <w:sz w:val="22"/>
-          <w:szCs w:val="22"/>
           <w:vertAlign w:val="superscript"/>
         </w:rPr>
         <w:t xml:space="preserve"> 3</w:t>
@@ -167,15 +143,7 @@
         <w:jc w:val="center"/>
       </w:pPr>
       <w:r>
-        <w:t xml:space="preserve">Informatics Engineering, Universitas PGRI </w:t>
-      </w:r>
-      <w:proofErr w:type="spellStart"/>
-      <w:r>
-        <w:t>Kanjuruhan</w:t>
-      </w:r>
-      <w:proofErr w:type="spellEnd"/>
-      <w:r>
-        <w:t xml:space="preserve"> Malang</w:t>
+        <w:t>Informatics Engineering, Universitas PGRI Kanjuruhan Malang</w:t>
       </w:r>
       <w:r>
         <w:rPr>
@@ -211,6 +179,13 @@
           <w:u w:val="none"/>
         </w:rPr>
         <w:instrText xml:space="preserve"> HYPERLINK "mailto:rizkiutama379@gmail.com" </w:instrText>
+      </w:r>
+      <w:r>
+        <w:rPr>
+          <w:rStyle w:val="Hyperlink"/>
+          <w:color w:val="auto"/>
+          <w:u w:val="none"/>
+        </w:rPr>
       </w:r>
       <w:r>
         <w:rPr>
@@ -422,11 +397,9 @@
             <w:r>
               <w:t xml:space="preserve"> </w:t>
             </w:r>
-            <w:proofErr w:type="spellStart"/>
             <w:r>
               <w:t>Okt</w:t>
             </w:r>
-            <w:proofErr w:type="spellEnd"/>
             <w:r>
               <w:t xml:space="preserve"> </w:t>
             </w:r>
@@ -536,70 +509,34 @@
               </w:rPr>
               <w:t xml:space="preserve">Learning technology continues to evolve with the evolution of the times. Hybrid learning is a learning method that leverages the benefits of face-to-face (offline) classroom learning and distance learning. (online). When using video conferencing services on hybrid learning, speakers tend to be unable to keep quiet during learning or to be told the speaker's position changes, so the camera does not capture with good results because the camera is generally static. The technology often used to make a </w:t>
             </w:r>
-            <w:proofErr w:type="spellStart"/>
             <w:r>
               <w:rPr>
                 <w:iCs/>
                 <w:color w:val="000000"/>
               </w:rPr>
-              <w:t>kamputer</w:t>
-            </w:r>
-            <w:proofErr w:type="spellEnd"/>
+              <w:t>co</w:t>
+            </w:r>
             <w:r>
               <w:rPr>
                 <w:iCs/>
                 <w:color w:val="000000"/>
               </w:rPr>
-              <w:t xml:space="preserve"> recognize objects is computer vision in its field there are objects tracking in computer vision. </w:t>
-            </w:r>
-            <w:proofErr w:type="spellStart"/>
+              <w:t xml:space="preserve">mputer recognize objects is computer vision in its field there are objects tracking in computer vision. Camshift is a color-based </w:t>
+            </w:r>
             <w:r>
               <w:rPr>
                 <w:iCs/>
                 <w:color w:val="000000"/>
               </w:rPr>
-              <w:t>Camshift</w:t>
-            </w:r>
-            <w:proofErr w:type="spellEnd"/>
+              <w:t>object-tracking</w:t>
+            </w:r>
             <w:r>
               <w:rPr>
                 <w:iCs/>
                 <w:color w:val="000000"/>
               </w:rPr>
-              <w:t xml:space="preserve"> is a color-based object tracking algorithm capable of tracking partially or entirely covered objects under certain conditions. Therefore, make a framework using the </w:t>
-            </w:r>
-            <w:proofErr w:type="spellStart"/>
-            <w:r>
-              <w:rPr>
-                <w:iCs/>
-                <w:color w:val="000000"/>
-              </w:rPr>
-              <w:t>Camshift</w:t>
-            </w:r>
-            <w:proofErr w:type="spellEnd"/>
-            <w:r>
-              <w:rPr>
-                <w:iCs/>
-                <w:color w:val="000000"/>
-              </w:rPr>
-              <w:t xml:space="preserve"> algorithm with a servo motor drive connected to an Arduino pin that will then move the camera according to the presence of the target </w:t>
-            </w:r>
-            <w:proofErr w:type="gramStart"/>
-            <w:r>
-              <w:rPr>
-                <w:iCs/>
-                <w:color w:val="000000"/>
-              </w:rPr>
-              <w:t>object.</w:t>
-            </w:r>
-            <w:r>
-              <w:rPr>
-                <w:iCs/>
-                <w:color w:val="000000"/>
-              </w:rPr>
-              <w:t>.</w:t>
-            </w:r>
-            <w:proofErr w:type="gramEnd"/>
+              <w:t xml:space="preserve"> algorithm capable of tracking partially or entirely covered objects under certain conditions. Therefore, make a framework using the Camshift algorithm with a servo motor drive connected to an Arduino pin that will then move the camera according to the presence of the target object.</w:t>
+            </w:r>
           </w:p>
         </w:tc>
       </w:tr>
@@ -639,21 +576,14 @@
             <w:pPr>
               <w:jc w:val="both"/>
             </w:pPr>
-            <w:proofErr w:type="spellStart"/>
-            <w:r>
-              <w:t>Camshift</w:t>
-            </w:r>
-            <w:proofErr w:type="spellEnd"/>
-            <w:r>
-              <w:t xml:space="preserve"> </w:t>
-            </w:r>
-            <w:proofErr w:type="spellStart"/>
-            <w:r>
-              <w:t>Algoritm</w:t>
-            </w:r>
-            <w:proofErr w:type="spellEnd"/>
-            <w:r>
-              <w:t xml:space="preserve"> </w:t>
+            <w:r>
+              <w:t>Camshift Algorit</w:t>
+            </w:r>
+            <w:r>
+              <w:t>h</w:t>
+            </w:r>
+            <w:r>
+              <w:t xml:space="preserve">m </w:t>
             </w:r>
           </w:p>
           <w:p>
@@ -668,11 +598,12 @@
             <w:pPr>
               <w:jc w:val="both"/>
             </w:pPr>
-            <w:proofErr w:type="spellStart"/>
-            <w:r>
-              <w:t>Hybrit</w:t>
-            </w:r>
-            <w:proofErr w:type="spellEnd"/>
+            <w:r>
+              <w:t>Hybri</w:t>
+            </w:r>
+            <w:r>
+              <w:t>d</w:t>
+            </w:r>
             <w:r>
               <w:t xml:space="preserve"> Learning</w:t>
             </w:r>
@@ -833,25 +764,7 @@
                 <w:iCs/>
                 <w:color w:val="000000"/>
               </w:rPr>
-              <w:t>This work is licensed under a Creative Commons Attribution-</w:t>
-            </w:r>
-            <w:proofErr w:type="spellStart"/>
-            <w:r>
-              <w:rPr>
-                <w:i/>
-                <w:iCs/>
-                <w:color w:val="000000"/>
-              </w:rPr>
-              <w:t>ShareAlike</w:t>
-            </w:r>
-            <w:proofErr w:type="spellEnd"/>
-            <w:r>
-              <w:rPr>
-                <w:i/>
-                <w:iCs/>
-                <w:color w:val="000000"/>
-              </w:rPr>
-              <w:t xml:space="preserve"> 4.0 International License</w:t>
+              <w:t>This work is licensed under a Creative Commons Attribution-ShareAlike 4.0 International License</w:t>
             </w:r>
             <w:r>
               <w:rPr>
@@ -898,21 +811,17 @@
             </w:r>
           </w:p>
           <w:p>
-            <w:proofErr w:type="spellStart"/>
-            <w:r>
-              <w:t>Departement</w:t>
-            </w:r>
-            <w:proofErr w:type="spellEnd"/>
+            <w:r>
+              <w:t>Department</w:t>
+            </w:r>
             <w:r>
               <w:t xml:space="preserve"> of Electrical and Computer Engineering</w:t>
             </w:r>
           </w:p>
           <w:p>
-            <w:proofErr w:type="spellStart"/>
             <w:r>
               <w:t>xxxx</w:t>
             </w:r>
-            <w:proofErr w:type="spellEnd"/>
             <w:r>
               <w:t xml:space="preserve"> </w:t>
             </w:r>
@@ -994,7 +903,6 @@
             <w:docPart w:val="E1D10A76BDF949D183C0457D9C89A339"/>
           </w:placeholder>
         </w:sdtPr>
-        <w:sdtEndPr/>
         <w:sdtContent>
           <w:r>
             <w:rPr>
@@ -1031,7 +939,6 @@
             <w:docPart w:val="13E13357BE984CB1A221964220C0B7C8"/>
           </w:placeholder>
         </w:sdtPr>
-        <w:sdtEndPr/>
         <w:sdtContent>
           <w:r>
             <w:rPr>
@@ -1080,7 +987,6 @@
             <w:docPart w:val="E1D10A76BDF949D183C0457D9C89A339"/>
           </w:placeholder>
         </w:sdtPr>
-        <w:sdtEndPr/>
         <w:sdtContent>
           <w:r>
             <w:rPr>
@@ -1119,7 +1025,6 @@
             <w:docPart w:val="AA311EDC81CA4165BB7633DF04C20507"/>
           </w:placeholder>
         </w:sdtPr>
-        <w:sdtEndPr/>
         <w:sdtContent>
           <w:r>
             <w:rPr>
@@ -1166,7 +1071,6 @@
             <w:docPart w:val="69A271C434A24A47AE5D6005DB17719A"/>
           </w:placeholder>
         </w:sdtPr>
-        <w:sdtEndPr/>
         <w:sdtContent>
           <w:r>
             <w:rPr>
@@ -1190,7 +1094,21 @@
           <w:sz w:val="22"/>
           <w:szCs w:val="22"/>
         </w:rPr>
-        <w:t>When doing hybrid learning speakers tend not to be able to stay quiet while doing learning or can be told speaker positions change, so the camera does not capture with good results</w:t>
+        <w:t>When doing hybrid learning</w:t>
+      </w:r>
+      <w:r>
+        <w:rPr>
+          <w:sz w:val="22"/>
+          <w:szCs w:val="22"/>
+        </w:rPr>
+        <w:t xml:space="preserve">, speakers tend not to be able to stay quiet while learning or can be told speaker positions change, so the camera does not capture </w:t>
+      </w:r>
+      <w:r>
+        <w:rPr>
+          <w:sz w:val="22"/>
+          <w:szCs w:val="22"/>
+        </w:rPr>
+        <w:t>good results</w:t>
       </w:r>
       <w:sdt>
         <w:sdtPr>
@@ -1205,7 +1123,6 @@
             <w:docPart w:val="E1D10A76BDF949D183C0457D9C89A339"/>
           </w:placeholder>
         </w:sdtPr>
-        <w:sdtEndPr/>
         <w:sdtContent>
           <w:r>
             <w:rPr>
@@ -1245,7 +1162,6 @@
             <w:docPart w:val="E1D10A76BDF949D183C0457D9C89A339"/>
           </w:placeholder>
         </w:sdtPr>
-        <w:sdtEndPr/>
         <w:sdtContent>
           <w:r>
             <w:rPr>
@@ -1296,7 +1212,6 @@
             <w:docPart w:val="E1D10A76BDF949D183C0457D9C89A339"/>
           </w:placeholder>
         </w:sdtPr>
-        <w:sdtEndPr/>
         <w:sdtContent>
           <w:r>
             <w:rPr>
@@ -1328,7 +1243,21 @@
           <w:sz w:val="22"/>
           <w:szCs w:val="22"/>
         </w:rPr>
-        <w:t>Computer vision is part of artificial intelligence that focuses on how computers can understand, recognize and process visual data from images or videos like humans.</w:t>
+        <w:t>Computer vision is part of artificial intelligence that focuses on how computers can understand, recognize</w:t>
+      </w:r>
+      <w:r>
+        <w:rPr>
+          <w:sz w:val="22"/>
+          <w:szCs w:val="22"/>
+        </w:rPr>
+        <w:t>,</w:t>
+      </w:r>
+      <w:r>
+        <w:rPr>
+          <w:sz w:val="22"/>
+          <w:szCs w:val="22"/>
+        </w:rPr>
+        <w:t xml:space="preserve"> and process visual data from images or videos like humans.</w:t>
       </w:r>
       <w:sdt>
         <w:sdtPr>
@@ -1343,7 +1272,6 @@
             <w:docPart w:val="E1D10A76BDF949D183C0457D9C89A339"/>
           </w:placeholder>
         </w:sdtPr>
-        <w:sdtEndPr/>
         <w:sdtContent>
           <w:r>
             <w:rPr>
@@ -1367,7 +1295,21 @@
           <w:sz w:val="22"/>
           <w:szCs w:val="22"/>
         </w:rPr>
-        <w:t>Computer vision has a variety of methods one of them is objects tracking</w:t>
+        <w:t xml:space="preserve">Computer vision has a variety of methods </w:t>
+      </w:r>
+      <w:r>
+        <w:rPr>
+          <w:sz w:val="22"/>
+          <w:szCs w:val="22"/>
+        </w:rPr>
+        <w:t>,</w:t>
+      </w:r>
+      <w:r>
+        <w:rPr>
+          <w:sz w:val="22"/>
+          <w:szCs w:val="22"/>
+        </w:rPr>
+        <w:t>one of them is objects tracking</w:t>
       </w:r>
     </w:p>
     <w:p>
@@ -1399,7 +1341,6 @@
             <w:docPart w:val="124B1293207A4489B753F44F9DBFB624"/>
           </w:placeholder>
         </w:sdtPr>
-        <w:sdtEndPr/>
         <w:sdtContent>
           <w:r>
             <w:rPr>
@@ -1424,23 +1365,7 @@
           <w:sz w:val="22"/>
           <w:szCs w:val="22"/>
         </w:rPr>
-        <w:t>Continuously Adaptive Mean Shift (</w:t>
-      </w:r>
-      <w:proofErr w:type="spellStart"/>
-      <w:r>
-        <w:rPr>
-          <w:sz w:val="22"/>
-          <w:szCs w:val="22"/>
-        </w:rPr>
-        <w:t>Camshift</w:t>
-      </w:r>
-      <w:proofErr w:type="spellEnd"/>
-      <w:r>
-        <w:rPr>
-          <w:sz w:val="22"/>
-          <w:szCs w:val="22"/>
-        </w:rPr>
-        <w:t>) is a color-based object tracking method algorithm that is excellent in recognizing objects.</w:t>
+        <w:t>Continuously Adaptive Mean Shift (Camshift) is a color-based object tracking method algorithm that is excellent in recognizing objects.</w:t>
       </w:r>
       <w:sdt>
         <w:sdtPr>
@@ -1455,7 +1380,6 @@
             <w:docPart w:val="E1D10A76BDF949D183C0457D9C89A339"/>
           </w:placeholder>
         </w:sdtPr>
-        <w:sdtEndPr/>
         <w:sdtContent>
           <w:r>
             <w:rPr>
@@ -1484,47 +1408,20 @@
         </w:rPr>
         <w:t xml:space="preserve"> </w:t>
       </w:r>
-      <w:proofErr w:type="spellStart"/>
-      <w:r>
-        <w:rPr>
-          <w:sz w:val="22"/>
-          <w:szCs w:val="22"/>
-        </w:rPr>
-        <w:t>Camshift</w:t>
-      </w:r>
-      <w:proofErr w:type="spellEnd"/>
-      <w:r>
-        <w:rPr>
-          <w:sz w:val="22"/>
-          <w:szCs w:val="22"/>
-        </w:rPr>
-        <w:t xml:space="preserve"> is a developmental algorithm of the </w:t>
-      </w:r>
-      <w:proofErr w:type="spellStart"/>
-      <w:r>
-        <w:rPr>
-          <w:sz w:val="22"/>
-          <w:szCs w:val="22"/>
-        </w:rPr>
-        <w:t>Meanshift</w:t>
-      </w:r>
-      <w:proofErr w:type="spellEnd"/>
-      <w:r>
-        <w:rPr>
-          <w:sz w:val="22"/>
-          <w:szCs w:val="22"/>
-        </w:rPr>
-        <w:t xml:space="preserve"> </w:t>
-      </w:r>
-      <w:proofErr w:type="spellStart"/>
-      <w:r>
-        <w:rPr>
-          <w:sz w:val="22"/>
-          <w:szCs w:val="22"/>
-        </w:rPr>
-        <w:t>algority</w:t>
-      </w:r>
-      <w:proofErr w:type="spellEnd"/>
+      <w:r>
+        <w:rPr>
+          <w:sz w:val="22"/>
+          <w:szCs w:val="22"/>
+        </w:rPr>
+        <w:t xml:space="preserve">Camshift is a developmental algorithm of the Meanshift </w:t>
+      </w:r>
+      <w:r>
+        <w:rPr>
+          <w:sz w:val="22"/>
+          <w:szCs w:val="22"/>
+        </w:rPr>
+        <w:t>algorithm</w:t>
+      </w:r>
       <w:r>
         <w:rPr>
           <w:sz w:val="22"/>
@@ -1545,7 +1442,6 @@
             <w:docPart w:val="E1D10A76BDF949D183C0457D9C89A339"/>
           </w:placeholder>
         </w:sdtPr>
-        <w:sdtEndPr/>
         <w:sdtContent>
           <w:r>
             <w:rPr>
@@ -1570,39 +1466,21 @@
           <w:sz w:val="22"/>
           <w:szCs w:val="22"/>
         </w:rPr>
-        <w:t xml:space="preserve">In addition, the </w:t>
-      </w:r>
-      <w:proofErr w:type="spellStart"/>
-      <w:r>
-        <w:rPr>
-          <w:sz w:val="22"/>
-          <w:szCs w:val="22"/>
-        </w:rPr>
-        <w:t>Camshift</w:t>
-      </w:r>
-      <w:proofErr w:type="spellEnd"/>
-      <w:r>
-        <w:rPr>
-          <w:sz w:val="22"/>
-          <w:szCs w:val="22"/>
-        </w:rPr>
-        <w:t xml:space="preserve"> algorithm has a </w:t>
-      </w:r>
-      <w:proofErr w:type="gramStart"/>
-      <w:r>
-        <w:rPr>
-          <w:sz w:val="22"/>
-          <w:szCs w:val="22"/>
-        </w:rPr>
-        <w:t>fast computing</w:t>
-      </w:r>
-      <w:proofErr w:type="gramEnd"/>
-      <w:r>
-        <w:rPr>
-          <w:sz w:val="22"/>
-          <w:szCs w:val="22"/>
-        </w:rPr>
-        <w:t xml:space="preserve"> time and can perform real-time tracking and is able to track partially or completely closed objects under certain conditions.</w:t>
+        <w:t>In addition, the Camshift algorithm has a fast computing time and</w:t>
+      </w:r>
+      <w:r>
+        <w:rPr>
+          <w:sz w:val="22"/>
+          <w:szCs w:val="22"/>
+        </w:rPr>
+        <w:t>,</w:t>
+      </w:r>
+      <w:r>
+        <w:rPr>
+          <w:sz w:val="22"/>
+          <w:szCs w:val="22"/>
+        </w:rPr>
+        <w:t xml:space="preserve"> can perform real-time tracking and is able to track partially or completely closed objects under certain conditions.</w:t>
       </w:r>
       <w:sdt>
         <w:sdtPr>
@@ -1617,7 +1495,6 @@
             <w:docPart w:val="E1D10A76BDF949D183C0457D9C89A339"/>
           </w:placeholder>
         </w:sdtPr>
-        <w:sdtEndPr/>
         <w:sdtContent>
           <w:r>
             <w:rPr>
@@ -1639,39 +1516,7 @@
           <w:sz w:val="22"/>
           <w:szCs w:val="22"/>
         </w:rPr>
-        <w:t xml:space="preserve">The </w:t>
-      </w:r>
-      <w:proofErr w:type="spellStart"/>
-      <w:r>
-        <w:rPr>
-          <w:sz w:val="22"/>
-          <w:szCs w:val="22"/>
-        </w:rPr>
-        <w:t>Camshift</w:t>
-      </w:r>
-      <w:proofErr w:type="spellEnd"/>
-      <w:r>
-        <w:rPr>
-          <w:sz w:val="22"/>
-          <w:szCs w:val="22"/>
-        </w:rPr>
-        <w:t xml:space="preserve"> algorithm is used in the detection of </w:t>
-      </w:r>
-      <w:proofErr w:type="spellStart"/>
-      <w:r>
-        <w:rPr>
-          <w:sz w:val="22"/>
-          <w:szCs w:val="22"/>
-        </w:rPr>
-        <w:t>coloured</w:t>
-      </w:r>
-      <w:proofErr w:type="spellEnd"/>
-      <w:r>
-        <w:rPr>
-          <w:sz w:val="22"/>
-          <w:szCs w:val="22"/>
-        </w:rPr>
-        <w:t xml:space="preserve"> objects with high accuracy and is matched in combination with other Algorithms</w:t>
+        <w:t>The Camshift algorithm is used in the detection of coloured objects with high accuracy and is matched in combination with other Algorithms</w:t>
       </w:r>
       <w:sdt>
         <w:sdtPr>
@@ -1686,7 +1531,6 @@
             <w:docPart w:val="E1D10A76BDF949D183C0457D9C89A339"/>
           </w:placeholder>
         </w:sdtPr>
-        <w:sdtEndPr/>
         <w:sdtContent>
           <w:r>
             <w:rPr>
@@ -1729,25 +1573,7 @@
           <w:sz w:val="22"/>
           <w:szCs w:val="22"/>
         </w:rPr>
-        <w:t xml:space="preserve">Taking into account what has been described in the background above, the author uses a </w:t>
-      </w:r>
-      <w:proofErr w:type="spellStart"/>
-      <w:r>
-        <w:rPr>
-          <w:color w:val="000000"/>
-          <w:sz w:val="22"/>
-          <w:szCs w:val="22"/>
-        </w:rPr>
-        <w:t>Camshift</w:t>
-      </w:r>
-      <w:proofErr w:type="spellEnd"/>
-      <w:r>
-        <w:rPr>
-          <w:color w:val="000000"/>
-          <w:sz w:val="22"/>
-          <w:szCs w:val="22"/>
-        </w:rPr>
-        <w:t xml:space="preserve"> algorithm with a webcam powered</w:t>
+        <w:t>Taking into account what has been described in the background above, the author uses a Camshift algorithm with a webcam powered</w:t>
       </w:r>
       <w:r>
         <w:rPr>
@@ -1795,7 +1621,21 @@
           <w:sz w:val="22"/>
           <w:szCs w:val="22"/>
         </w:rPr>
-        <w:t>Research begins with a study of literature from a variety of sources, including literature, scientific journals, and related final assignments. Then analyze the needs that will be used, then make a system design to support the research and toolmaking process. The next step is to test the system to evaluate the performance of the system that has been developed. The stages of the study are illustrated in Figure 1, which covers a series of processes carried out during this study.</w:t>
+        <w:t>Research begins with a study of literature from a variety of sources, including literature, scientific journals, and related final assignments. Then</w:t>
+      </w:r>
+      <w:r>
+        <w:rPr>
+          <w:sz w:val="22"/>
+          <w:szCs w:val="22"/>
+        </w:rPr>
+        <w:t>, analyze the needs that will be used and</w:t>
+      </w:r>
+      <w:r>
+        <w:rPr>
+          <w:sz w:val="22"/>
+          <w:szCs w:val="22"/>
+        </w:rPr>
+        <w:t xml:space="preserve"> make a system design to support the research and toolmaking process. The next step is to test the system to evaluate the performance of the system that has been developed. The stages of the study are illustrated in Figure 1, which covers a series of processes carried out during this study.</w:t>
       </w:r>
     </w:p>
     <w:p>
@@ -1825,10 +1665,10 @@
             <v:path o:extrusionok="f" gradientshapeok="t" o:connecttype="rect"/>
             <o:lock v:ext="edit" aspectratio="t"/>
           </v:shapetype>
-          <v:shape id="_x0000_i1025" type="#_x0000_t75" style="width:339.75pt;height:96.75pt" o:ole="">
+          <v:shape id="_x0000_i1025" type="#_x0000_t75" style="width:339.35pt;height:96.95pt" o:ole="">
             <v:imagedata r:id="rId10" o:title=""/>
           </v:shape>
-          <o:OLEObject Type="Embed" ProgID="Visio.Drawing.15" ShapeID="_x0000_i1025" DrawAspect="Content" ObjectID="_1774843722" r:id="rId11"/>
+          <o:OLEObject Type="Embed" ProgID="Visio.Drawing.15" ShapeID="_x0000_i1025" DrawAspect="Content" ObjectID="_1774872848" r:id="rId11"/>
         </w:object>
       </w:r>
     </w:p>
@@ -1881,7 +1721,55 @@
           <w:szCs w:val="22"/>
           <w:lang w:eastAsia="en-ID"/>
         </w:rPr>
-        <w:t>The research process begins with literature studies, namely search for journals and articles related to human object tracking using the Camshift algorithm, continues with needs analysis, including analysis of input needs, process needs analysis and output needs, then proceeds with the design of a human objects tracking system using the camshifts, after which the system will be tested with the aim of knowing the performance of the system.</w:t>
+        <w:t xml:space="preserve">The research process begins with literature studies, </w:t>
+      </w:r>
+      <w:r>
+        <w:rPr>
+          <w:sz w:val="22"/>
+          <w:szCs w:val="22"/>
+          <w:lang w:eastAsia="en-ID"/>
+        </w:rPr>
+        <w:t>which</w:t>
+      </w:r>
+      <w:r>
+        <w:rPr>
+          <w:sz w:val="22"/>
+          <w:szCs w:val="22"/>
+          <w:lang w:eastAsia="en-ID"/>
+        </w:rPr>
+        <w:t xml:space="preserve"> search</w:t>
+      </w:r>
+      <w:r>
+        <w:rPr>
+          <w:sz w:val="22"/>
+          <w:szCs w:val="22"/>
+          <w:lang w:eastAsia="en-ID"/>
+        </w:rPr>
+        <w:t>ing</w:t>
+      </w:r>
+      <w:r>
+        <w:rPr>
+          <w:sz w:val="22"/>
+          <w:szCs w:val="22"/>
+          <w:lang w:eastAsia="en-ID"/>
+        </w:rPr>
+        <w:t xml:space="preserve"> for journals and articles related to human object tracking using the Camshift algorithm, continues with needs analysis, including analysis of input needs, process needs analysis and output needs, then proceeds with the design of </w:t>
+      </w:r>
+      <w:r>
+        <w:rPr>
+          <w:sz w:val="22"/>
+          <w:szCs w:val="22"/>
+          <w:lang w:eastAsia="en-ID"/>
+        </w:rPr>
+        <w:t>human objects</w:t>
+      </w:r>
+      <w:r>
+        <w:rPr>
+          <w:sz w:val="22"/>
+          <w:szCs w:val="22"/>
+          <w:lang w:eastAsia="en-ID"/>
+        </w:rPr>
+        <w:t xml:space="preserve"> tracking system using the camshifts, after which the system will be tested with the aim of knowing the performance of the system.</w:t>
       </w:r>
     </w:p>
     <w:p>
@@ -1932,7 +1820,13 @@
         <w:rPr>
           <w:iCs/>
         </w:rPr>
-        <w:t>Need Analysis</w:t>
+        <w:t>Resource</w:t>
+      </w:r>
+      <w:r>
+        <w:rPr>
+          <w:iCs/>
+        </w:rPr>
+        <w:t xml:space="preserve"> Analysis</w:t>
       </w:r>
     </w:p>
     <w:p>
@@ -1951,7 +1845,39 @@
           <w:szCs w:val="22"/>
           <w:lang w:eastAsia="en-GB"/>
         </w:rPr>
-        <w:t>System needs analysis, consisting of identifying the needs and measures required in tracking human objects using the Camshift method, taking into account input, process, and output needs, to ensure that the system can meet well-defined goals and needs.</w:t>
+        <w:t xml:space="preserve">System </w:t>
+      </w:r>
+      <w:r>
+        <w:rPr>
+          <w:sz w:val="22"/>
+          <w:szCs w:val="22"/>
+          <w:lang w:eastAsia="en-GB"/>
+        </w:rPr>
+        <w:t>resource</w:t>
+      </w:r>
+      <w:r>
+        <w:rPr>
+          <w:sz w:val="22"/>
+          <w:szCs w:val="22"/>
+          <w:lang w:eastAsia="en-GB"/>
+        </w:rPr>
+        <w:t xml:space="preserve"> analysis</w:t>
+      </w:r>
+      <w:r>
+        <w:rPr>
+          <w:sz w:val="22"/>
+          <w:szCs w:val="22"/>
+          <w:lang w:eastAsia="en-GB"/>
+        </w:rPr>
+        <w:t xml:space="preserve"> consists</w:t>
+      </w:r>
+      <w:r>
+        <w:rPr>
+          <w:sz w:val="22"/>
+          <w:szCs w:val="22"/>
+          <w:lang w:eastAsia="en-GB"/>
+        </w:rPr>
+        <w:t xml:space="preserve"> of identifying the needs and measures required in tracking human objects using the Camshift method, taking into account input, process, and output needs to ensure that the system can meet well-defined goals and needs.</w:t>
       </w:r>
     </w:p>
     <w:bookmarkEnd w:id="3"/>
@@ -2090,60 +2016,21 @@
           <w:sz w:val="22"/>
           <w:szCs w:val="22"/>
         </w:rPr>
-        <w:t>Figure 2 shows a tool design diagram that aims to facilitate the overall analysis of the system design in conducting a system simulation. The design of the system began with the use of a camera to read data. The data captured by the camera will be transmitted via a wireline connection to the laptop. The data will then be processed and the laptop will send the data to the Arduino Uno via a Wireline connection.</w:t>
-      </w:r>
-      <w:sdt>
-        <w:sdtPr>
-          <w:rPr>
-            <w:color w:val="000000"/>
-            <w:sz w:val="22"/>
-            <w:szCs w:val="22"/>
-          </w:rPr>
-          <w:tag w:val="MENDELEY_CITATION_v3_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"/>
-          <w:id w:val="-177045352"/>
-          <w:placeholder>
-            <w:docPart w:val="A32FA09DE9C148118C1E866803F000B2"/>
-          </w:placeholder>
-        </w:sdtPr>
-        <w:sdtEndPr/>
-        <w:sdtContent>
-          <w:r>
-            <w:rPr>
-              <w:color w:val="000000"/>
-              <w:sz w:val="22"/>
-              <w:szCs w:val="22"/>
-            </w:rPr>
-            <w:t>[15]</w:t>
-          </w:r>
-        </w:sdtContent>
-      </w:sdt>
-      <w:r>
-        <w:rPr>
-          <w:sz w:val="22"/>
-          <w:szCs w:val="22"/>
-        </w:rPr>
-        <w:t xml:space="preserve">. </w:t>
-      </w:r>
-      <w:r>
-        <w:rPr>
-          <w:sz w:val="22"/>
-          <w:szCs w:val="22"/>
-        </w:rPr>
-        <w:t xml:space="preserve">Figure </w:t>
-      </w:r>
-      <w:r>
-        <w:rPr>
-          <w:sz w:val="22"/>
-          <w:szCs w:val="22"/>
-        </w:rPr>
-        <w:t>2</w:t>
-      </w:r>
-      <w:r>
-        <w:rPr>
-          <w:sz w:val="22"/>
-          <w:szCs w:val="22"/>
-        </w:rPr>
-        <w:t xml:space="preserve"> shows the design of the instrument on this study.</w:t>
+        <w:t xml:space="preserve">Figure 2 shows a tool design diagram that aims to facilitate the overall analysis of the system design in conducting a system simulation. The </w:t>
+      </w:r>
+      <w:r>
+        <w:rPr>
+          <w:sz w:val="22"/>
+          <w:szCs w:val="22"/>
+        </w:rPr>
+        <w:t>system design began with the use of a camera to read data. The data captured by the camera will be transmitted via a wireline connection to the laptop. The data will then be processed, and the laptop will send the data to the Arduino Uno via a Wireline connection.[15]. Figure 2 shows the design of the instrument in</w:t>
+      </w:r>
+      <w:r>
+        <w:rPr>
+          <w:sz w:val="22"/>
+          <w:szCs w:val="22"/>
+        </w:rPr>
+        <w:t xml:space="preserve"> this study.</w:t>
       </w:r>
     </w:p>
     <w:p>
@@ -2175,10 +2062,10 @@
       </w:pPr>
       <w:r>
         <w:object w:dxaOrig="15766" w:dyaOrig="13050" w14:anchorId="3A737875">
-          <v:shape id="_x0000_i1026" type="#_x0000_t75" style="width:414pt;height:342.75pt" o:ole="">
+          <v:shape id="_x0000_i1026" type="#_x0000_t75" style="width:414.2pt;height:342.9pt" o:ole="">
             <v:imagedata r:id="rId13" o:title=""/>
           </v:shape>
-          <o:OLEObject Type="Embed" ProgID="Visio.Drawing.15" ShapeID="_x0000_i1026" DrawAspect="Content" ObjectID="_1774843723" r:id="rId14"/>
+          <o:OLEObject Type="Embed" ProgID="Visio.Drawing.15" ShapeID="_x0000_i1026" DrawAspect="Content" ObjectID="_1774872849" r:id="rId14"/>
         </w:object>
       </w:r>
     </w:p>
@@ -2281,23 +2168,7 @@
           <w:sz w:val="22"/>
           <w:szCs w:val="22"/>
         </w:rPr>
-        <w:t xml:space="preserve">After tracking with the Camshift method, the coordinate value of the target of the detection object will be obtained which will be used as a reference to the movement of the servo motor. The rule of this servo movement is determined by the boundary point initialized </w:t>
-      </w:r>
-      <w:proofErr w:type="gramStart"/>
-      <w:r>
-        <w:rPr>
-          <w:sz w:val="22"/>
-          <w:szCs w:val="22"/>
-        </w:rPr>
-        <w:t>manually[</w:t>
-      </w:r>
-      <w:proofErr w:type="gramEnd"/>
-      <w:r>
-        <w:rPr>
-          <w:sz w:val="22"/>
-          <w:szCs w:val="22"/>
-        </w:rPr>
-        <w:t>16] When the detected object passes or touches the bridge then the server will move. The result of this process is the camera's ability to perform horizontal movements, following the movement of the target object in the 0° to 180° angle range.</w:t>
+        <w:t>After tracking with the Camshift method, the coordinate value of the target of the detection object will be obtained which will be used as a reference to the movement of the servo motor. The rule of this servo movement is determined by the boundary point initialized manually[16] When the detected object passes or touches the bridge then the server will move. The result of this process is the camera's ability to perform horizontal movements, following the movement of the target object in the 0° to 180° angle range.</w:t>
       </w:r>
     </w:p>
     <w:p>
@@ -2307,10 +2178,10 @@
       </w:pPr>
       <w:r>
         <w:object w:dxaOrig="17535" w:dyaOrig="8775" w14:anchorId="7A0EEA82">
-          <v:shape id="_x0000_i1027" type="#_x0000_t75" style="width:6in;height:171.75pt" o:ole="">
+          <v:shape id="_x0000_i1027" type="#_x0000_t75" style="width:6in;height:171.8pt" o:ole="">
             <v:imagedata r:id="rId15" o:title="" croptop="4855f" cropbottom="8495f"/>
           </v:shape>
-          <o:OLEObject Type="Embed" ProgID="Visio.Drawing.15" ShapeID="_x0000_i1027" DrawAspect="Content" ObjectID="_1774843724" r:id="rId16"/>
+          <o:OLEObject Type="Embed" ProgID="Visio.Drawing.15" ShapeID="_x0000_i1027" DrawAspect="Content" ObjectID="_1774872850" r:id="rId16"/>
         </w:object>
       </w:r>
     </w:p>
@@ -2409,7 +2280,6 @@
             <w:docPart w:val="E2CC8A198D1A4D188806C9CA4036A398"/>
           </w:placeholder>
         </w:sdtPr>
-        <w:sdtEndPr/>
         <w:sdtContent>
           <w:r>
             <w:rPr>
@@ -2458,7 +2328,6 @@
             <w:docPart w:val="2587263A45F2494096EBE9FD72F5FD39"/>
           </w:placeholder>
         </w:sdtPr>
-        <w:sdtEndPr/>
         <w:sdtContent>
           <w:r>
             <w:rPr>
@@ -2501,7 +2370,6 @@
             <w:docPart w:val="AA2ECCF7987B4961B367D8450B2D4C3A"/>
           </w:placeholder>
         </w:sdtPr>
-        <w:sdtEndPr/>
         <w:sdtContent>
           <w:r>
             <w:rPr>
@@ -2531,7 +2399,21 @@
           <w:sz w:val="22"/>
           <w:szCs w:val="22"/>
         </w:rPr>
-        <w:t>The system was also tested to ensure that the function was in line with the system's command, while the servo motor was tested for measuring the degree of rotation according to the system's command.</w:t>
+        <w:t xml:space="preserve">The system was also tested to ensure that the function was in line with the system's command, while the servo motor was tested </w:t>
+      </w:r>
+      <w:r>
+        <w:rPr>
+          <w:sz w:val="22"/>
+          <w:szCs w:val="22"/>
+        </w:rPr>
+        <w:t>to measure</w:t>
+      </w:r>
+      <w:r>
+        <w:rPr>
+          <w:sz w:val="22"/>
+          <w:szCs w:val="22"/>
+        </w:rPr>
+        <w:t xml:space="preserve"> the degree of rotation according to the system's command.</w:t>
       </w:r>
       <w:sdt>
         <w:sdtPr>
@@ -2547,7 +2429,6 @@
             <w:docPart w:val="2587263A45F2494096EBE9FD72F5FD39"/>
           </w:placeholder>
         </w:sdtPr>
-        <w:sdtEndPr/>
         <w:sdtContent>
           <w:r>
             <w:rPr>
@@ -2581,7 +2462,7 @@
         </w:rPr>
       </w:pPr>
       <w:r>
-        <w:t>Pengujian Prediksi Sistem</w:t>
+        <w:t>System Prediction Testing</w:t>
       </w:r>
     </w:p>
     <w:p>
@@ -2616,7 +2497,6 @@
             <w:docPart w:val="37FA6104DD814D7B8EA5233BF9D990D4"/>
           </w:placeholder>
         </w:sdtPr>
-        <w:sdtEndPr/>
         <w:sdtContent>
           <w:r>
             <w:rPr>
@@ -2659,7 +2539,6 @@
             <w:docPart w:val="37FA6104DD814D7B8EA5233BF9D990D4"/>
           </w:placeholder>
         </w:sdtPr>
-        <w:sdtEndPr/>
         <w:sdtContent>
           <w:r>
             <w:rPr>
@@ -2686,7 +2565,39 @@
           <w:szCs w:val="22"/>
           <w:lang w:eastAsia="en-ID"/>
         </w:rPr>
-        <w:t>The first step is to divide the prediction result tracking box and the track box that should be sliced. Then, the two tracking boxes are merged. Next, the system divides the slicing area by the combined area according to the IOU equation. If the IoU value is below 0.4, the matching is considered failed, whereas if the value is above 0.4 the system can predict the object well</w:t>
+        <w:t>The first step is to divide the prediction result tracking box and the track box that should be sliced. Then, the two tracking boxes are merged. Next, the system divides the slicing area by the combined area according to the IOU equation. If the I</w:t>
+      </w:r>
+      <w:r>
+        <w:rPr>
+          <w:sz w:val="22"/>
+          <w:szCs w:val="22"/>
+          <w:lang w:eastAsia="en-ID"/>
+        </w:rPr>
+        <w:t>O</w:t>
+      </w:r>
+      <w:r>
+        <w:rPr>
+          <w:sz w:val="22"/>
+          <w:szCs w:val="22"/>
+          <w:lang w:eastAsia="en-ID"/>
+        </w:rPr>
+        <w:t>U value is below 0.4, the matching is considered failed, whereas if the value is above 0.4</w:t>
+      </w:r>
+      <w:r>
+        <w:rPr>
+          <w:sz w:val="22"/>
+          <w:szCs w:val="22"/>
+          <w:lang w:eastAsia="en-ID"/>
+        </w:rPr>
+        <w:t>,</w:t>
+      </w:r>
+      <w:r>
+        <w:rPr>
+          <w:sz w:val="22"/>
+          <w:szCs w:val="22"/>
+          <w:lang w:eastAsia="en-ID"/>
+        </w:rPr>
+        <w:t xml:space="preserve"> the system can predict the object well</w:t>
       </w:r>
       <w:r>
         <w:rPr>
@@ -2710,7 +2621,6 @@
             <w:docPart w:val="57AE3F65A3B048F2946A1CCF2C629115"/>
           </w:placeholder>
         </w:sdtPr>
-        <w:sdtEndPr/>
         <w:sdtContent>
           <w:r>
             <w:rPr>
@@ -2745,7 +2655,7 @@
         </w:rPr>
       </w:pPr>
       <w:r>
-        <w:t>Pengujian Sistem Secara Keseluruhan</w:t>
+        <w:t>Overall System Testing</w:t>
       </w:r>
     </w:p>
     <w:p>
@@ -2764,7 +2674,55 @@
           <w:szCs w:val="22"/>
           <w:lang w:val="en-ID" w:eastAsia="en-ID"/>
         </w:rPr>
-        <w:t>Tests are conducted to evaluate the performance of the system developed using the function of the IOU (Intersection Over Union) method by initializing the x, y, w, and h coordinates of the intended target object, with dimensions of length, width, and height corresponding to the location of the traced object. The initialization results are then saved, involving the merging of the boxes of boundaries and the intending object tracking boxes, followed by the division of the section area by the combined area in accordance with the I OU equation. This aims to understand how well the system can track the object with accuracy using the iOU method.</w:t>
+        <w:t xml:space="preserve">Tests are conducted to evaluate the performance of the system developed using the function of the IOU (Intersection Over Union) method by initializing the x, y, w, and h coordinates of the intended target object, with dimensions of length, width, and height corresponding to the location of the traced object. The initialization results are then saved, involving the merging of the boxes of boundaries and the intending object tracking boxes, followed by the division of the section area by the combined area in accordance with the </w:t>
+      </w:r>
+      <w:r>
+        <w:rPr>
+          <w:sz w:val="22"/>
+          <w:szCs w:val="22"/>
+          <w:lang w:val="en-ID" w:eastAsia="en-ID"/>
+        </w:rPr>
+        <w:t>I</w:t>
+      </w:r>
+      <w:r>
+        <w:rPr>
+          <w:sz w:val="22"/>
+          <w:szCs w:val="22"/>
+          <w:lang w:val="en-ID" w:eastAsia="en-ID"/>
+        </w:rPr>
+        <w:t xml:space="preserve">OU equation. This aims to understand how well the system can track </w:t>
+      </w:r>
+      <w:r>
+        <w:rPr>
+          <w:sz w:val="22"/>
+          <w:szCs w:val="22"/>
+          <w:lang w:val="en-ID" w:eastAsia="en-ID"/>
+        </w:rPr>
+        <w:t>objects accurately</w:t>
+      </w:r>
+      <w:r>
+        <w:rPr>
+          <w:sz w:val="22"/>
+          <w:szCs w:val="22"/>
+          <w:lang w:val="en-ID" w:eastAsia="en-ID"/>
+        </w:rPr>
+        <w:t xml:space="preserve"> using the </w:t>
+      </w:r>
+      <w:r>
+        <w:rPr>
+          <w:sz w:val="22"/>
+          <w:szCs w:val="22"/>
+          <w:lang w:val="en-ID" w:eastAsia="en-ID"/>
+        </w:rPr>
+        <w:t>I</w:t>
+      </w:r>
+      <w:r>
+        <w:rPr>
+          <w:sz w:val="22"/>
+          <w:szCs w:val="22"/>
+          <w:lang w:val="en-ID" w:eastAsia="en-ID"/>
+        </w:rPr>
+        <w:t>OU method.</w:t>
       </w:r>
     </w:p>
     <w:p>
@@ -2782,7 +2740,7 @@
         </w:rPr>
         <w:lastRenderedPageBreak/>
         <w:drawing>
-          <wp:inline distT="0" distB="0" distL="0" distR="0" wp14:anchorId="1F270219" wp14:editId="7D2B8D5E">
+          <wp:inline distT="0" distB="0" distL="0" distR="0" wp14:anchorId="1F270219" wp14:editId="7ED900AA">
             <wp:extent cx="2585965" cy="869055"/>
             <wp:effectExtent l="0" t="0" r="5080" b="7620"/>
             <wp:docPr id="54" name="Picture 54"/>
@@ -2899,7 +2857,6 @@
             <w:docPart w:val="CEA4096F771F425C8DFDB12AC31E1B68"/>
           </w:placeholder>
         </w:sdtPr>
-        <w:sdtEndPr/>
         <w:sdtContent>
           <w:r>
             <w:rPr>
@@ -3137,31 +3094,13 @@
           <w:lang w:val="en-US"/>
         </w:rPr>
       </w:pPr>
-      <w:proofErr w:type="spellStart"/>
       <w:r>
         <w:rPr>
           <w:iCs/>
           <w:lang w:val="en-US"/>
         </w:rPr>
-        <w:t>Implmentasi</w:t>
-      </w:r>
-      <w:proofErr w:type="spellEnd"/>
-      <w:r>
-        <w:rPr>
-          <w:iCs/>
-          <w:lang w:val="en-US"/>
-        </w:rPr>
-        <w:t xml:space="preserve"> </w:t>
-      </w:r>
-      <w:proofErr w:type="spellStart"/>
-      <w:r>
-        <w:rPr>
-          <w:iCs/>
-          <w:lang w:val="en-US"/>
-        </w:rPr>
-        <w:t>Sistem</w:t>
-      </w:r>
-      <w:proofErr w:type="spellEnd"/>
+        <w:t>System Implementation</w:t>
+      </w:r>
     </w:p>
     <w:p>
       <w:pPr>
@@ -3177,30 +3116,14 @@
           <w:sz w:val="22"/>
           <w:szCs w:val="22"/>
         </w:rPr>
-        <w:t xml:space="preserve">This research has produced a human tracking system that uses the Camshift algorithm. The system consists of several components, including a webcam unit as an image/video input source, Arduino as a control to move the servo motor that controls the motion of the camera horizontally, and the laptop as the primary control that implements the tracking algorytm and sends instructions to the arduino, with a combination of these components the system can perform real-time tracking of humans using the Comshift </w:t>
-      </w:r>
-      <w:proofErr w:type="gramStart"/>
-      <w:r>
-        <w:rPr>
-          <w:sz w:val="22"/>
-          <w:szCs w:val="22"/>
-        </w:rPr>
-        <w:t>algoritm.</w:t>
-      </w:r>
-      <w:r>
-        <w:rPr>
-          <w:sz w:val="22"/>
-          <w:szCs w:val="22"/>
-        </w:rPr>
-        <w:t>.</w:t>
-      </w:r>
-      <w:proofErr w:type="gramEnd"/>
-      <w:r>
-        <w:rPr>
-          <w:sz w:val="22"/>
-          <w:szCs w:val="22"/>
-        </w:rPr>
-        <w:t xml:space="preserve"> </w:t>
+        <w:t>This research has produced a human tracking system that uses the Camshift algorithm. The system consists of several components, including a webcam unit as an image/video input source, Arduino as a control to move the servo motor that controls the motion of the camera horizontally, and the laptop as the primary control that implements the tracking algorytm and sends instructions to the arduino, with a combination of these components the system can perform real-time tracking of humans using the Comshift algoritm.</w:t>
+      </w:r>
+      <w:r>
+        <w:rPr>
+          <w:sz w:val="22"/>
+          <w:szCs w:val="22"/>
+        </w:rPr>
+        <w:t xml:space="preserve">. </w:t>
       </w:r>
     </w:p>
     <w:p>
@@ -3222,49 +3145,8 @@
           <w:iCs/>
           <w:lang w:val="en-US"/>
         </w:rPr>
-        <w:t xml:space="preserve">Hasil </w:t>
-      </w:r>
-      <w:proofErr w:type="spellStart"/>
-      <w:r>
-        <w:rPr>
-          <w:iCs/>
-          <w:lang w:val="en-US"/>
-        </w:rPr>
-        <w:t>Perancangan</w:t>
-      </w:r>
-      <w:proofErr w:type="spellEnd"/>
-      <w:r>
-        <w:rPr>
-          <w:iCs/>
-          <w:lang w:val="en-US"/>
-        </w:rPr>
-        <w:t xml:space="preserve"> </w:t>
-      </w:r>
-      <w:proofErr w:type="spellStart"/>
-      <w:r>
-        <w:rPr>
-          <w:iCs/>
-          <w:lang w:val="en-US"/>
-        </w:rPr>
-        <w:t>Perangkat</w:t>
-      </w:r>
-      <w:proofErr w:type="spellEnd"/>
-      <w:r>
-        <w:rPr>
-          <w:iCs/>
-          <w:lang w:val="en-US"/>
-        </w:rPr>
-        <w:t xml:space="preserve"> </w:t>
-      </w:r>
-      <w:proofErr w:type="spellStart"/>
-      <w:r>
-        <w:rPr>
-          <w:iCs/>
-          <w:lang w:val="en-US"/>
-        </w:rPr>
-        <w:t>Keras</w:t>
-      </w:r>
-      <w:proofErr w:type="spellEnd"/>
+        <w:t>Hardware Design Results</w:t>
+      </w:r>
     </w:p>
     <w:p>
       <w:pPr>
@@ -3434,23 +3316,7 @@
           <w:sz w:val="22"/>
           <w:szCs w:val="22"/>
         </w:rPr>
-        <w:t xml:space="preserve">At the initiation stage, location tracking involves the preparation of input data, with the target object being a human face moving in front of the camera. The input data is a real-time video, taken per-frame when the system captures. To ensure the direct use of data from the webcam camera with the system that can be used directly, a value of 0 is used on the code line "cap = </w:t>
-      </w:r>
-      <w:proofErr w:type="gramStart"/>
-      <w:r>
-        <w:rPr>
-          <w:sz w:val="22"/>
-          <w:szCs w:val="22"/>
-        </w:rPr>
-        <w:t>cv.VideoCapture</w:t>
-      </w:r>
-      <w:proofErr w:type="gramEnd"/>
-      <w:r>
-        <w:rPr>
-          <w:sz w:val="22"/>
-          <w:szCs w:val="22"/>
-        </w:rPr>
-        <w:t xml:space="preserve">(0)", indicating the use of the main camera on the device. At this stage, the camera is accessed to take a video and convert it into a webcam frame used as a parameter, thus obtaining a snapshot of the RGB color image as shown in the picture. </w:t>
+        <w:t xml:space="preserve">At the initiation stage, location tracking involves the preparation of input data, with the target object being a human face moving in front of the camera. The input data is a real-time video, taken per-frame when the system captures. To ensure the direct use of data from the webcam camera with the system that can be used directly, a value of 0 is used on the code line "cap = cv.VideoCapture(0)", indicating the use of the main camera on the device. At this stage, the camera is accessed to take a video and convert it into a webcam frame used as a parameter, thus obtaining a snapshot of the RGB color image as shown in the picture. </w:t>
       </w:r>
     </w:p>
     <w:p>
@@ -3567,25 +3433,7 @@
           <w:szCs w:val="22"/>
           <w:lang w:eastAsia="en-ID"/>
         </w:rPr>
-        <w:t>After obtaining input data through a snapshot, the next step is to determine the target object to be tracked on the snapshot frame with manual initialization, in which the input data comes from a webcam size of 640 x 480 pixels, and the coordinates of the objects to be traced are determined manually by selecting the shirt wearing on humans using the "</w:t>
-      </w:r>
-      <w:proofErr w:type="gramStart"/>
-      <w:r>
-        <w:rPr>
-          <w:sz w:val="22"/>
-          <w:szCs w:val="22"/>
-          <w:lang w:eastAsia="en-ID"/>
-        </w:rPr>
-        <w:t>cv.selectROI</w:t>
-      </w:r>
-      <w:proofErr w:type="gramEnd"/>
-      <w:r>
-        <w:rPr>
-          <w:sz w:val="22"/>
-          <w:szCs w:val="22"/>
-          <w:lang w:eastAsia="en-ID"/>
-        </w:rPr>
-        <w:t>" function of OpenCV, which produces x, y, w, and h coordinates grouped into an array.</w:t>
+        <w:t>After obtaining input data through a snapshot, the next step is to determine the target object to be tracked on the snapshot frame with manual initialization, in which the input data comes from a webcam size of 640 x 480 pixels, and the coordinates of the objects to be traced are determined manually by selecting the shirt wearing on humans using the "cv.selectROI" function of OpenCV, which produces x, y, w, and h coordinates grouped into an array.</w:t>
       </w:r>
     </w:p>
     <w:p>
@@ -3689,7 +3537,10 @@
         </w:rPr>
       </w:pPr>
       <w:r>
-        <w:t>Pre-Procsesing</w:t>
+        <w:t>Pre-</w:t>
+      </w:r>
+      <w:r>
+        <w:t>Processing</w:t>
       </w:r>
     </w:p>
     <w:p>
@@ -3706,23 +3557,7 @@
           <w:sz w:val="22"/>
           <w:szCs w:val="22"/>
         </w:rPr>
-        <w:t>In the pre-processing process the first step is to obtain the coordinate position of the target object to be detected performed through the ROI variable, in which the frame of the real-time video input is taken and set to [</w:t>
-      </w:r>
-      <w:proofErr w:type="gramStart"/>
-      <w:r>
-        <w:rPr>
-          <w:sz w:val="22"/>
-          <w:szCs w:val="22"/>
-        </w:rPr>
-        <w:t>y:y</w:t>
-      </w:r>
-      <w:proofErr w:type="gramEnd"/>
-      <w:r>
-        <w:rPr>
-          <w:sz w:val="22"/>
-          <w:szCs w:val="22"/>
-        </w:rPr>
-        <w:t xml:space="preserve">+h, x:x+w], i.e. the location of the object target or cordinate to be cut. Thus, this process makes it possible to obtain a portion of the frame that contains the target object to be further analyzed. Figure </w:t>
+        <w:t xml:space="preserve">In the pre-processing process the first step is to obtain the coordinate position of the target object to be detected performed through the ROI variable, in which the frame of the real-time video input is taken and set to [y:y+h, x:x+w], i.e. the location of the object target or cordinate to be cut. Thus, this process makes it possible to obtain a portion of the frame that contains the target object to be further analyzed. Figure </w:t>
       </w:r>
       <w:r>
         <w:rPr>
@@ -3822,10 +3657,7 @@
         <w:fldChar w:fldCharType="begin"/>
       </w:r>
       <w:r>
-        <w:instrText xml:space="preserve"> SEQ Fi</w:instrText>
-      </w:r>
-      <w:r>
-        <w:instrText xml:space="preserve">gure \* ARABIC </w:instrText>
+        <w:instrText xml:space="preserve"> SEQ Figure \* ARABIC </w:instrText>
       </w:r>
       <w:r>
         <w:fldChar w:fldCharType="separate"/>
@@ -3885,7 +3717,7 @@
           <w:szCs w:val="22"/>
         </w:rPr>
         <w:drawing>
-          <wp:inline distT="0" distB="0" distL="0" distR="0" wp14:anchorId="68610668" wp14:editId="69A91AAA">
+          <wp:inline distT="0" distB="0" distL="0" distR="0" wp14:anchorId="68610668" wp14:editId="71BD1B9B">
             <wp:extent cx="5580380" cy="1547495"/>
             <wp:effectExtent l="0" t="0" r="1270" b="0"/>
             <wp:docPr id="4" name="Picture 4"/>
@@ -4451,7 +4283,35 @@
           <w:sz w:val="22"/>
           <w:szCs w:val="22"/>
         </w:rPr>
-        <w:t>The Camshift algorithm requires color conversion to the widest hsv first, and the backprojection calculation is performed on the system by taking a component or channel hue from the HSV color space. Then after the calculation process is completed it is necessary to apply the Comshift algoritm by reading data from the webcam and reading and giving a target tracking mark in the form of a prediction box on the frame.</w:t>
+        <w:t>The Camshift algorithm requires color conversion to the widest hsv first, and the back</w:t>
+      </w:r>
+      <w:r>
+        <w:rPr>
+          <w:sz w:val="22"/>
+          <w:szCs w:val="22"/>
+        </w:rPr>
+        <w:t xml:space="preserve"> </w:t>
+      </w:r>
+      <w:r>
+        <w:rPr>
+          <w:sz w:val="22"/>
+          <w:szCs w:val="22"/>
+        </w:rPr>
+        <w:t>projection calculation is performed on the system by taking a component or channel hue from the HSV color space. Then</w:t>
+      </w:r>
+      <w:r>
+        <w:rPr>
+          <w:sz w:val="22"/>
+          <w:szCs w:val="22"/>
+        </w:rPr>
+        <w:t>, after the calculation process is completed, it is necessary to apply the Comshift algorithm</w:t>
+      </w:r>
+      <w:r>
+        <w:rPr>
+          <w:sz w:val="22"/>
+          <w:szCs w:val="22"/>
+        </w:rPr>
+        <w:t xml:space="preserve"> by reading data from the webcam and reading and giving a target tracking mark in the form of a prediction box on the frame.</w:t>
       </w:r>
     </w:p>
     <w:p>
@@ -4617,10 +4477,7 @@
         <w:fldChar w:fldCharType="begin"/>
       </w:r>
       <w:r>
-        <w:instrText xml:space="preserve"> SE</w:instrText>
-      </w:r>
-      <w:r>
-        <w:instrText xml:space="preserve">Q Table \* ARABIC </w:instrText>
+        <w:instrText xml:space="preserve"> SEQ Table \* ARABIC </w:instrText>
       </w:r>
       <w:r>
         <w:fldChar w:fldCharType="separate"/>
@@ -6396,7 +6253,7 @@
           <w:sz w:val="22"/>
           <w:szCs w:val="22"/>
         </w:rPr>
-        <w:t xml:space="preserve"> shows that the system is able to track colored objects with IOU values above 40%, using four-frame samples from the test video, including the 73, 377, 474, and 835 frames. </w:t>
+        <w:t xml:space="preserve"> shows that the system is able to track colored objects with IOU values above 40% using four-frame samples from the test video, including the 73, 377, 474, and 835 frames. </w:t>
       </w:r>
     </w:p>
     <w:p>
@@ -6413,7 +6270,21 @@
           <w:sz w:val="22"/>
           <w:szCs w:val="22"/>
         </w:rPr>
-        <w:t>To assess the system's ability to track objects hidden by other objects, the authors chose four frames from the testing video including the 543, 568, 591, and 602 frames, with the aim of finding out whether the system can detect objects when another object hides the traced object, especially the human object.</w:t>
+        <w:t>To assess the system's ability to track objects hidden by other objects, the authors chose four frames from the testing video</w:t>
+      </w:r>
+      <w:r>
+        <w:rPr>
+          <w:sz w:val="22"/>
+          <w:szCs w:val="22"/>
+        </w:rPr>
+        <w:t>,</w:t>
+      </w:r>
+      <w:r>
+        <w:rPr>
+          <w:sz w:val="22"/>
+          <w:szCs w:val="22"/>
+        </w:rPr>
+        <w:t xml:space="preserve"> including the 543, 568, 591, and 602 frames, with the aim of finding out whether the system can detect objects when another object hides the traced object, especially the human object.</w:t>
       </w:r>
     </w:p>
     <w:p>
@@ -8295,7 +8166,6 @@
             <w:docPart w:val="6D49D926BF224956956A53DEBB7CBA88"/>
           </w:placeholder>
         </w:sdtPr>
-        <w:sdtEndPr/>
         <w:sdtContent>
           <w:r>
             <w:rPr>
@@ -8334,7 +8204,6 @@
             <w:docPart w:val="6D49D926BF224956956A53DEBB7CBA88"/>
           </w:placeholder>
         </w:sdtPr>
-        <w:sdtEndPr/>
         <w:sdtContent>
           <w:r>
             <w:rPr>
@@ -9789,7 +9658,25 @@
           <w:szCs w:val="22"/>
           <w:lang w:val="en-ID" w:eastAsia="en-ID"/>
         </w:rPr>
-        <w:t>In the above test in the first test with a total of 1124 with 33 lux lighting obtained an accuracy of 100% without frame error, with support conditions with parameter data created using Cropping_ROI contrasting with the background. Assignment with the lowest accuration with a 59% accurate value in the third test with the total of 1079 frames obtaining an error of 448 frames, due to the lack of illumination and the parameters data generated using the Cropping _ROI does not contrast with the backdrop.</w:t>
+        <w:t>In the above test in the first test with a total of 1124 with 33 lux lighting</w:t>
+      </w:r>
+      <w:r>
+        <w:rPr>
+          <w:rFonts w:eastAsiaTheme="minorEastAsia"/>
+          <w:sz w:val="22"/>
+          <w:szCs w:val="22"/>
+          <w:lang w:val="en-ID" w:eastAsia="en-ID"/>
+        </w:rPr>
+        <w:t>,</w:t>
+      </w:r>
+      <w:r>
+        <w:rPr>
+          <w:rFonts w:eastAsiaTheme="minorEastAsia"/>
+          <w:sz w:val="22"/>
+          <w:szCs w:val="22"/>
+          <w:lang w:val="en-ID" w:eastAsia="en-ID"/>
+        </w:rPr>
+        <w:t xml:space="preserve"> obtained an accuracy of 100% without frame error, with support conditions with parameter data created using Cropping_ROI contrasting with the background. Assignment with the lowest accuration with a 59% accurate value in the third test with the total of 1079 frames obtaining an error of 448 frames, due to the lack of illumination and the parameters data generated using the Cropping _ROI does not contrast with the backdrop.</w:t>
       </w:r>
     </w:p>
     <w:p>
@@ -9851,39 +9738,7 @@
           <w:sz w:val="22"/>
           <w:szCs w:val="22"/>
         </w:rPr>
-        <w:t xml:space="preserve">Based on the results of the research and testing that has been done on the human tracking system using the Camshift method can be concluded as follows Successfully designed the human tracking system with the use of the camshiff method using programming as the main programming that is run on the laptop as the principal control python of the system as well as Arduino uno acts as a mechanical control form servo with </w:t>
-      </w:r>
-      <w:proofErr w:type="gramStart"/>
-      <w:r>
-        <w:rPr>
-          <w:sz w:val="22"/>
-          <w:szCs w:val="22"/>
-        </w:rPr>
-        <w:t>a</w:t>
-      </w:r>
-      <w:proofErr w:type="gramEnd"/>
-      <w:r>
-        <w:rPr>
-          <w:sz w:val="22"/>
-          <w:szCs w:val="22"/>
-        </w:rPr>
-        <w:t xml:space="preserve"> angle of rotation 0° – 180° degrees. Using the Camshift method, since the target being tracked is a human, the colour bench is the human colour that is used. In this study, the system is able to retain the objects that are traced in human colours. The system can distinguish the object that is supposed to be traced from another object or other object even though the object being traced is covered by other </w:t>
-      </w:r>
-      <w:proofErr w:type="gramStart"/>
-      <w:r>
-        <w:rPr>
-          <w:sz w:val="22"/>
-          <w:szCs w:val="22"/>
-        </w:rPr>
-        <w:t>objects.The</w:t>
-      </w:r>
-      <w:proofErr w:type="gramEnd"/>
-      <w:r>
-        <w:rPr>
-          <w:sz w:val="22"/>
-          <w:szCs w:val="22"/>
-        </w:rPr>
-        <w:t xml:space="preserve"> highest accuracy is achieved on video with 1124 frames with a 100% accurate value with a 33 lux illumination. High accurate results can be obtained when data sets created using the ROI (Region of Interest) cropping method have colors that contrast with the background and are supported by high illuminations.</w:t>
+        <w:t>Based on the results of the research and testing that has been done on the human tracking system using the Camshift method can be concluded as follows Successfully designed the human tracking system with the use of the camshiff method using programming as the main programming that is run on the laptop as the principal control python of the system as well as Arduino uno acts as a mechanical control form servo with a angle of rotation 0° – 180° degrees. Using the Camshift method, since the target being tracked is a human, the colour bench is the human colour that is used. In this study, the system is able to retain the objects that are traced in human colours. The system can distinguish the object that is supposed to be traced from another object or other object even though the object being traced is covered by other objects.The highest accuracy is achieved on video with 1124 frames with a 100% accurate value with a 33 lux illumination. High accurate results can be obtained when data sets created using the ROI (Region of Interest) cropping method have colors that contrast with the background and are supported by high illuminations.</w:t>
       </w:r>
     </w:p>
     <w:p>
@@ -9953,7 +9808,6 @@
           <w:docPart w:val="DefaultPlaceholder_-1854013440"/>
         </w:placeholder>
       </w:sdtPr>
-      <w:sdtEndPr/>
       <w:sdtContent>
         <w:p>
           <w:pPr>
@@ -9971,112 +9825,15 @@
           </w:r>
           <w:r>
             <w:tab/>
+            <w:t xml:space="preserve">Fitri mulyani and Nur Haliza, “Analisis Perkembangan Ilmu Pengetahuan dan Teknologi (Iptek) Dalam Pendidikan,” </w:t>
           </w:r>
-          <w:proofErr w:type="spellStart"/>
-          <w:r>
-            <w:t>Fitri</w:t>
-          </w:r>
-          <w:proofErr w:type="spellEnd"/>
-          <w:r>
-            <w:t xml:space="preserve"> </w:t>
-          </w:r>
-          <w:proofErr w:type="spellStart"/>
-          <w:r>
-            <w:t>mulyani</w:t>
-          </w:r>
-          <w:proofErr w:type="spellEnd"/>
-          <w:r>
-            <w:t xml:space="preserve"> and Nur </w:t>
-          </w:r>
-          <w:proofErr w:type="spellStart"/>
-          <w:r>
-            <w:t>Haliza</w:t>
-          </w:r>
-          <w:proofErr w:type="spellEnd"/>
-          <w:r>
-            <w:t>, “</w:t>
-          </w:r>
-          <w:proofErr w:type="spellStart"/>
-          <w:r>
-            <w:t>Analisis</w:t>
-          </w:r>
-          <w:proofErr w:type="spellEnd"/>
-          <w:r>
-            <w:t xml:space="preserve"> </w:t>
-          </w:r>
-          <w:proofErr w:type="spellStart"/>
-          <w:r>
-            <w:t>Perkembangan</w:t>
-          </w:r>
-          <w:proofErr w:type="spellEnd"/>
-          <w:r>
-            <w:t xml:space="preserve"> </w:t>
-          </w:r>
-          <w:proofErr w:type="spellStart"/>
-          <w:r>
-            <w:t>Ilmu</w:t>
-          </w:r>
-          <w:proofErr w:type="spellEnd"/>
-          <w:r>
-            <w:t xml:space="preserve"> </w:t>
-          </w:r>
-          <w:proofErr w:type="spellStart"/>
-          <w:r>
-            <w:t>Pengetahuan</w:t>
-          </w:r>
-          <w:proofErr w:type="spellEnd"/>
-          <w:r>
-            <w:t xml:space="preserve"> dan </w:t>
-          </w:r>
-          <w:proofErr w:type="spellStart"/>
-          <w:r>
-            <w:t>Teknologi</w:t>
-          </w:r>
-          <w:proofErr w:type="spellEnd"/>
-          <w:r>
-            <w:t xml:space="preserve"> (</w:t>
-          </w:r>
-          <w:proofErr w:type="spellStart"/>
-          <w:r>
-            <w:t>Iptek</w:t>
-          </w:r>
-          <w:proofErr w:type="spellEnd"/>
-          <w:r>
-            <w:t xml:space="preserve">) </w:t>
-          </w:r>
-          <w:proofErr w:type="spellStart"/>
-          <w:r>
-            <w:t>Dalam</w:t>
-          </w:r>
-          <w:proofErr w:type="spellEnd"/>
-          <w:r>
-            <w:t xml:space="preserve"> Pendidikan,” </w:t>
-          </w:r>
-          <w:proofErr w:type="spellStart"/>
           <w:r>
             <w:rPr>
               <w:i/>
               <w:iCs/>
             </w:rPr>
-            <w:t>Jurnal</w:t>
+            <w:t>Jurnal Pendidikan dan Konseling</w:t>
           </w:r>
-          <w:proofErr w:type="spellEnd"/>
-          <w:r>
-            <w:rPr>
-              <w:i/>
-              <w:iCs/>
-            </w:rPr>
-            <w:t xml:space="preserve"> Pendidikan dan </w:t>
-          </w:r>
-          <w:proofErr w:type="spellStart"/>
-          <w:r>
-            <w:rPr>
-              <w:i/>
-              <w:iCs/>
-            </w:rPr>
-            <w:t>Konseling</w:t>
-          </w:r>
-          <w:proofErr w:type="spellEnd"/>
           <w:r>
             <w:t>, vol. 3, pp. 101–109, 2021.</w:t>
           </w:r>
@@ -10093,79 +9850,7 @@
           </w:r>
           <w:r>
             <w:tab/>
-            <w:t xml:space="preserve">Ayu Sri </w:t>
-          </w:r>
-          <w:proofErr w:type="spellStart"/>
-          <w:r>
-            <w:t>Wahyuni</w:t>
-          </w:r>
-          <w:proofErr w:type="spellEnd"/>
-          <w:r>
-            <w:t>, “</w:t>
-          </w:r>
-          <w:proofErr w:type="spellStart"/>
-          <w:r>
-            <w:t>Penerapan</w:t>
-          </w:r>
-          <w:proofErr w:type="spellEnd"/>
-          <w:r>
-            <w:t xml:space="preserve"> Model Hybrid Learning </w:t>
-          </w:r>
-          <w:proofErr w:type="spellStart"/>
-          <w:r>
-            <w:t>dalam</w:t>
-          </w:r>
-          <w:proofErr w:type="spellEnd"/>
-          <w:r>
-            <w:t xml:space="preserve"> PTM </w:t>
-          </w:r>
-          <w:proofErr w:type="spellStart"/>
-          <w:r>
-            <w:t>Terbatas</w:t>
-          </w:r>
-          <w:proofErr w:type="spellEnd"/>
-          <w:r>
-            <w:t xml:space="preserve"> </w:t>
-          </w:r>
-          <w:proofErr w:type="spellStart"/>
-          <w:r>
-            <w:t>untuk</w:t>
-          </w:r>
-          <w:proofErr w:type="spellEnd"/>
-          <w:r>
-            <w:t xml:space="preserve"> </w:t>
-          </w:r>
-          <w:proofErr w:type="spellStart"/>
-          <w:r>
-            <w:t>meningkatkan</w:t>
-          </w:r>
-          <w:proofErr w:type="spellEnd"/>
-          <w:r>
-            <w:t xml:space="preserve"> </w:t>
-          </w:r>
-          <w:proofErr w:type="spellStart"/>
-          <w:r>
-            <w:t>Motivasi</w:t>
-          </w:r>
-          <w:proofErr w:type="spellEnd"/>
-          <w:r>
-            <w:t xml:space="preserve"> dan Hasil </w:t>
-          </w:r>
-          <w:proofErr w:type="spellStart"/>
-          <w:r>
-            <w:t>Belajar</w:t>
-          </w:r>
-          <w:proofErr w:type="spellEnd"/>
-          <w:r>
-            <w:t xml:space="preserve"> </w:t>
-          </w:r>
-          <w:proofErr w:type="spellStart"/>
-          <w:r>
-            <w:t>Siswa</w:t>
-          </w:r>
-          <w:proofErr w:type="spellEnd"/>
-          <w:r>
-            <w:t xml:space="preserve">,” </w:t>
+            <w:t xml:space="preserve">Ayu Sri Wahyuni, “Penerapan Model Hybrid Learning dalam PTM Terbatas untuk meningkatkan Motivasi dan Hasil Belajar Siswa,” </w:t>
           </w:r>
           <w:r>
             <w:rPr>
@@ -10175,15 +9860,7 @@
             <w:t>Indonesian Journal of Educational Development</w:t>
           </w:r>
           <w:r>
-            <w:t xml:space="preserve">, vol. 2, no. 3, Nov. 2021, </w:t>
-          </w:r>
-          <w:proofErr w:type="spellStart"/>
-          <w:r>
-            <w:t>doi</w:t>
-          </w:r>
-          <w:proofErr w:type="spellEnd"/>
-          <w:r>
-            <w:t>: 10.5281/zenodo.5681376.</w:t>
+            <w:t>, vol. 2, no. 3, Nov. 2021, doi: 10.5281/zenodo.5681376.</w:t>
           </w:r>
         </w:p>
         <w:p>
@@ -10199,86 +9876,14 @@
           </w:r>
           <w:r>
             <w:tab/>
-            <w:t xml:space="preserve">M. </w:t>
-          </w:r>
-          <w:proofErr w:type="spellStart"/>
-          <w:r>
-            <w:t>Makhin</w:t>
-          </w:r>
-          <w:proofErr w:type="spellEnd"/>
-          <w:r>
-            <w:t xml:space="preserve">, “Hybrid Learning Model </w:t>
-          </w:r>
-          <w:proofErr w:type="spellStart"/>
-          <w:r>
-            <w:t>Pembelajaran</w:t>
-          </w:r>
-          <w:proofErr w:type="spellEnd"/>
-          <w:r>
-            <w:t xml:space="preserve"> Pada Masa </w:t>
-          </w:r>
-          <w:proofErr w:type="spellStart"/>
-          <w:r>
-            <w:t>Pandemi</w:t>
-          </w:r>
-          <w:proofErr w:type="spellEnd"/>
-          <w:r>
-            <w:t xml:space="preserve"> Di SD Negeri </w:t>
-          </w:r>
-          <w:proofErr w:type="spellStart"/>
-          <w:r>
-            <w:t>Bungurasih</w:t>
-          </w:r>
-          <w:proofErr w:type="spellEnd"/>
-          <w:r>
-            <w:t xml:space="preserve"> Waru </w:t>
-          </w:r>
-          <w:proofErr w:type="spellStart"/>
-          <w:r>
-            <w:t>Sidoarjo</w:t>
-          </w:r>
-          <w:proofErr w:type="spellEnd"/>
-          <w:r>
-            <w:t xml:space="preserve">,” </w:t>
+            <w:t xml:space="preserve">M. Makhin, “Hybrid Learning Model Pembelajaran Pada Masa Pandemi Di SD Negeri Bungurasih Waru Sidoarjo,” </w:t>
           </w:r>
           <w:r>
             <w:rPr>
               <w:i/>
               <w:iCs/>
             </w:rPr>
-            <w:t xml:space="preserve">Mudir: </w:t>
-          </w:r>
-          <w:proofErr w:type="spellStart"/>
-          <w:r>
-            <w:rPr>
-              <w:i/>
-              <w:iCs/>
-            </w:rPr>
-            <w:t>Jurnal</w:t>
-          </w:r>
-          <w:proofErr w:type="spellEnd"/>
-          <w:r>
-            <w:rPr>
-              <w:i/>
-              <w:iCs/>
-            </w:rPr>
-            <w:t xml:space="preserve"> </w:t>
-          </w:r>
-          <w:proofErr w:type="spellStart"/>
-          <w:r>
-            <w:rPr>
-              <w:i/>
-              <w:iCs/>
-            </w:rPr>
-            <w:t>Manajemen</w:t>
-          </w:r>
-          <w:proofErr w:type="spellEnd"/>
-          <w:r>
-            <w:rPr>
-              <w:i/>
-              <w:iCs/>
-            </w:rPr>
-            <w:t xml:space="preserve"> Pendidikan</w:t>
+            <w:t>Mudir: Jurnal Manajemen Pendidikan</w:t>
           </w:r>
           <w:r>
             <w:t>, vol. 3, no. 2, pp. 95–103, 2021.</w:t>
@@ -10296,193 +9901,15 @@
           </w:r>
           <w:r>
             <w:tab/>
+            <w:t xml:space="preserve">Widya Dwi Indriani and Laili Habibah Pasaribu, “Peningkatan Kemampuan Komunikasi Matematis Siswa Menggunakan Model Pembelajaran Hybrid Learning,” </w:t>
           </w:r>
-          <w:proofErr w:type="spellStart"/>
-          <w:r>
-            <w:t>Widya</w:t>
-          </w:r>
-          <w:proofErr w:type="spellEnd"/>
-          <w:r>
-            <w:t xml:space="preserve"> </w:t>
-          </w:r>
-          <w:proofErr w:type="spellStart"/>
-          <w:r>
-            <w:t>Dwi</w:t>
-          </w:r>
-          <w:proofErr w:type="spellEnd"/>
-          <w:r>
-            <w:t xml:space="preserve"> </w:t>
-          </w:r>
-          <w:proofErr w:type="spellStart"/>
-          <w:r>
-            <w:t>Indriani</w:t>
-          </w:r>
-          <w:proofErr w:type="spellEnd"/>
-          <w:r>
-            <w:t xml:space="preserve"> and </w:t>
-          </w:r>
-          <w:proofErr w:type="spellStart"/>
-          <w:r>
-            <w:t>Laili</w:t>
-          </w:r>
-          <w:proofErr w:type="spellEnd"/>
-          <w:r>
-            <w:t xml:space="preserve"> </w:t>
-          </w:r>
-          <w:proofErr w:type="spellStart"/>
-          <w:r>
-            <w:t>Habibah</w:t>
-          </w:r>
-          <w:proofErr w:type="spellEnd"/>
-          <w:r>
-            <w:t xml:space="preserve"> </w:t>
-          </w:r>
-          <w:proofErr w:type="spellStart"/>
-          <w:r>
-            <w:t>Pasaribu</w:t>
-          </w:r>
-          <w:proofErr w:type="spellEnd"/>
-          <w:r>
-            <w:t>, “</w:t>
-          </w:r>
-          <w:proofErr w:type="spellStart"/>
-          <w:r>
-            <w:t>Peningkatan</w:t>
-          </w:r>
-          <w:proofErr w:type="spellEnd"/>
-          <w:r>
-            <w:t xml:space="preserve"> </w:t>
-          </w:r>
-          <w:proofErr w:type="spellStart"/>
-          <w:r>
-            <w:t>Kemampuan</w:t>
-          </w:r>
-          <w:proofErr w:type="spellEnd"/>
-          <w:r>
-            <w:t xml:space="preserve"> </w:t>
-          </w:r>
-          <w:proofErr w:type="spellStart"/>
-          <w:r>
-            <w:t>Komunikasi</w:t>
-          </w:r>
-          <w:proofErr w:type="spellEnd"/>
-          <w:r>
-            <w:t xml:space="preserve"> </w:t>
-          </w:r>
-          <w:proofErr w:type="spellStart"/>
-          <w:r>
-            <w:t>Matematis</w:t>
-          </w:r>
-          <w:proofErr w:type="spellEnd"/>
-          <w:r>
-            <w:t xml:space="preserve"> </w:t>
-          </w:r>
-          <w:proofErr w:type="spellStart"/>
-          <w:r>
-            <w:t>Siswa</w:t>
-          </w:r>
-          <w:proofErr w:type="spellEnd"/>
-          <w:r>
-            <w:t xml:space="preserve"> </w:t>
-          </w:r>
-          <w:proofErr w:type="spellStart"/>
-          <w:r>
-            <w:t>Menggunakan</w:t>
-          </w:r>
-          <w:proofErr w:type="spellEnd"/>
-          <w:r>
-            <w:t xml:space="preserve"> Model </w:t>
-          </w:r>
-          <w:proofErr w:type="spellStart"/>
-          <w:r>
-            <w:t>Pembelajaran</w:t>
-          </w:r>
-          <w:proofErr w:type="spellEnd"/>
-          <w:r>
-            <w:t xml:space="preserve"> Hybrid Learning,” </w:t>
-          </w:r>
-          <w:proofErr w:type="spellStart"/>
           <w:r>
             <w:rPr>
               <w:i/>
               <w:iCs/>
             </w:rPr>
-            <w:t>jurnal</w:t>
+            <w:t>jurnal cendekia : juarnal pendidikan matematika</w:t>
           </w:r>
-          <w:proofErr w:type="spellEnd"/>
-          <w:r>
-            <w:rPr>
-              <w:i/>
-              <w:iCs/>
-            </w:rPr>
-            <w:t xml:space="preserve"> </w:t>
-          </w:r>
-          <w:proofErr w:type="spellStart"/>
-          <w:proofErr w:type="gramStart"/>
-          <w:r>
-            <w:rPr>
-              <w:i/>
-              <w:iCs/>
-            </w:rPr>
-            <w:t>cendekia</w:t>
-          </w:r>
-          <w:proofErr w:type="spellEnd"/>
-          <w:r>
-            <w:rPr>
-              <w:i/>
-              <w:iCs/>
-            </w:rPr>
-            <w:t> :</w:t>
-          </w:r>
-          <w:proofErr w:type="gramEnd"/>
-          <w:r>
-            <w:rPr>
-              <w:i/>
-              <w:iCs/>
-            </w:rPr>
-            <w:t xml:space="preserve"> </w:t>
-          </w:r>
-          <w:proofErr w:type="spellStart"/>
-          <w:r>
-            <w:rPr>
-              <w:i/>
-              <w:iCs/>
-            </w:rPr>
-            <w:t>juarnal</w:t>
-          </w:r>
-          <w:proofErr w:type="spellEnd"/>
-          <w:r>
-            <w:rPr>
-              <w:i/>
-              <w:iCs/>
-            </w:rPr>
-            <w:t xml:space="preserve"> </w:t>
-          </w:r>
-          <w:proofErr w:type="spellStart"/>
-          <w:r>
-            <w:rPr>
-              <w:i/>
-              <w:iCs/>
-            </w:rPr>
-            <w:t>pendidikan</w:t>
-          </w:r>
-          <w:proofErr w:type="spellEnd"/>
-          <w:r>
-            <w:rPr>
-              <w:i/>
-              <w:iCs/>
-            </w:rPr>
-            <w:t xml:space="preserve"> </w:t>
-          </w:r>
-          <w:proofErr w:type="spellStart"/>
-          <w:r>
-            <w:rPr>
-              <w:i/>
-              <w:iCs/>
-            </w:rPr>
-            <w:t>matematika</w:t>
-          </w:r>
-          <w:proofErr w:type="spellEnd"/>
           <w:r>
             <w:t>, vol. 06, no. 01, pp. 291–299, Mar. 2022.</w:t>
           </w:r>
@@ -10499,146 +9926,17 @@
           </w:r>
           <w:r>
             <w:tab/>
+            <w:t xml:space="preserve">Imroatus Sulthoniyah, Vina Nur Afianah, Kiki Rizkiatul Afifah, and Siti Lailiyah, “Efektivitas Model Hybrid Learning dan Blended Learning Terhadap Motivasi Belajar Siswa Sekolah Dasar,” </w:t>
           </w:r>
-          <w:proofErr w:type="spellStart"/>
-          <w:r>
-            <w:t>Imroatus</w:t>
-          </w:r>
-          <w:proofErr w:type="spellEnd"/>
-          <w:r>
-            <w:t xml:space="preserve"> </w:t>
-          </w:r>
-          <w:proofErr w:type="spellStart"/>
-          <w:r>
-            <w:t>Sulthoniyah</w:t>
-          </w:r>
-          <w:proofErr w:type="spellEnd"/>
-          <w:r>
-            <w:t xml:space="preserve">, Vina Nur </w:t>
-          </w:r>
-          <w:proofErr w:type="spellStart"/>
-          <w:r>
-            <w:t>Afianah</w:t>
-          </w:r>
-          <w:proofErr w:type="spellEnd"/>
-          <w:r>
-            <w:t xml:space="preserve">, Kiki </w:t>
-          </w:r>
-          <w:proofErr w:type="spellStart"/>
-          <w:r>
-            <w:t>Rizkiatul</w:t>
-          </w:r>
-          <w:proofErr w:type="spellEnd"/>
-          <w:r>
-            <w:t xml:space="preserve"> </w:t>
-          </w:r>
-          <w:proofErr w:type="spellStart"/>
-          <w:r>
-            <w:t>Afifah</w:t>
-          </w:r>
-          <w:proofErr w:type="spellEnd"/>
-          <w:r>
-            <w:t xml:space="preserve">, and Siti </w:t>
-          </w:r>
-          <w:proofErr w:type="spellStart"/>
-          <w:r>
-            <w:t>Lailiyah</w:t>
-          </w:r>
-          <w:proofErr w:type="spellEnd"/>
-          <w:r>
-            <w:t>, “</w:t>
-          </w:r>
-          <w:proofErr w:type="spellStart"/>
-          <w:r>
-            <w:t>Efektivitas</w:t>
-          </w:r>
-          <w:proofErr w:type="spellEnd"/>
-          <w:r>
-            <w:t xml:space="preserve"> Model Hybrid Learning dan Blended Learning </w:t>
-          </w:r>
-          <w:proofErr w:type="spellStart"/>
-          <w:r>
-            <w:t>Terhadap</w:t>
-          </w:r>
-          <w:proofErr w:type="spellEnd"/>
-          <w:r>
-            <w:t xml:space="preserve"> </w:t>
-          </w:r>
-          <w:proofErr w:type="spellStart"/>
-          <w:r>
-            <w:t>Motivasi</w:t>
-          </w:r>
-          <w:proofErr w:type="spellEnd"/>
-          <w:r>
-            <w:t xml:space="preserve"> </w:t>
-          </w:r>
-          <w:proofErr w:type="spellStart"/>
-          <w:r>
-            <w:t>Belajar</w:t>
-          </w:r>
-          <w:proofErr w:type="spellEnd"/>
-          <w:r>
-            <w:t xml:space="preserve"> </w:t>
-          </w:r>
-          <w:proofErr w:type="spellStart"/>
-          <w:r>
-            <w:t>Siswa</w:t>
-          </w:r>
-          <w:proofErr w:type="spellEnd"/>
-          <w:r>
-            <w:t xml:space="preserve"> </w:t>
-          </w:r>
-          <w:proofErr w:type="spellStart"/>
-          <w:r>
-            <w:t>Sekolah</w:t>
-          </w:r>
-          <w:proofErr w:type="spellEnd"/>
-          <w:r>
-            <w:t xml:space="preserve"> Dasar,” </w:t>
-          </w:r>
-          <w:proofErr w:type="spellStart"/>
           <w:r>
             <w:rPr>
               <w:i/>
               <w:iCs/>
             </w:rPr>
-            <w:t>Jurnal</w:t>
+            <w:t>Jurnal Basicedu</w:t>
           </w:r>
-          <w:proofErr w:type="spellEnd"/>
           <w:r>
-            <w:rPr>
-              <w:i/>
-              <w:iCs/>
-            </w:rPr>
-            <w:t xml:space="preserve"> </w:t>
-          </w:r>
-          <w:proofErr w:type="spellStart"/>
-          <w:r>
-            <w:rPr>
-              <w:i/>
-              <w:iCs/>
-            </w:rPr>
-            <w:t>Basicedu</w:t>
-          </w:r>
-          <w:proofErr w:type="spellEnd"/>
-          <w:r>
-            <w:t xml:space="preserve">, vol. 6, no. 2, pp. 2466–2476, Feb. 2022, </w:t>
-          </w:r>
-          <w:proofErr w:type="spellStart"/>
-          <w:r>
-            <w:t>doi</w:t>
-          </w:r>
-          <w:proofErr w:type="spellEnd"/>
-          <w:r>
-            <w:t>: 10.31004/</w:t>
-          </w:r>
-          <w:proofErr w:type="gramStart"/>
-          <w:r>
-            <w:t>basicedu.v</w:t>
-          </w:r>
-          <w:proofErr w:type="gramEnd"/>
-          <w:r>
-            <w:t>6i2.2379.</w:t>
+            <w:t>, vol. 6, no. 2, pp. 2466–2476, Feb. 2022, doi: 10.31004/basicedu.v6i2.2379.</w:t>
           </w:r>
         </w:p>
         <w:p>
@@ -10653,128 +9951,17 @@
           </w:r>
           <w:r>
             <w:tab/>
-          </w:r>
-          <w:proofErr w:type="spellStart"/>
-          <w:r>
-            <w:t>Syauqi</w:t>
-          </w:r>
-          <w:proofErr w:type="spellEnd"/>
-          <w:r>
-            <w:t xml:space="preserve"> Nur Aziz, </w:t>
-          </w:r>
-          <w:proofErr w:type="spellStart"/>
-          <w:r>
-            <w:t>Galih</w:t>
-          </w:r>
-          <w:proofErr w:type="spellEnd"/>
-          <w:r>
-            <w:t xml:space="preserve"> </w:t>
-          </w:r>
-          <w:proofErr w:type="spellStart"/>
-          <w:r>
-            <w:t>Mustiko</w:t>
-          </w:r>
-          <w:proofErr w:type="spellEnd"/>
-          <w:r>
-            <w:t xml:space="preserve"> Aji, and Erna </w:t>
-          </w:r>
-          <w:proofErr w:type="spellStart"/>
-          <w:r>
-            <w:t>Alimudin</w:t>
-          </w:r>
-          <w:proofErr w:type="spellEnd"/>
-          <w:r>
-            <w:t>, “</w:t>
-          </w:r>
-          <w:proofErr w:type="spellStart"/>
-          <w:r>
-            <w:t>Rancang</w:t>
-          </w:r>
-          <w:proofErr w:type="spellEnd"/>
-          <w:r>
-            <w:t xml:space="preserve"> </w:t>
-          </w:r>
-          <w:proofErr w:type="spellStart"/>
-          <w:r>
-            <w:t>Bangun</w:t>
-          </w:r>
-          <w:proofErr w:type="spellEnd"/>
-          <w:r>
-            <w:t xml:space="preserve"> Slider </w:t>
-          </w:r>
-          <w:proofErr w:type="spellStart"/>
-          <w:r>
-            <w:t>Otomatis</w:t>
-          </w:r>
-          <w:proofErr w:type="spellEnd"/>
-          <w:r>
-            <w:t xml:space="preserve"> </w:t>
-          </w:r>
-          <w:proofErr w:type="spellStart"/>
-          <w:r>
-            <w:t>Untuk</w:t>
-          </w:r>
-          <w:proofErr w:type="spellEnd"/>
-          <w:r>
-            <w:t xml:space="preserve"> </w:t>
-          </w:r>
-          <w:proofErr w:type="spellStart"/>
-          <w:r>
-            <w:t>Kamera</w:t>
-          </w:r>
-          <w:proofErr w:type="spellEnd"/>
-          <w:r>
-            <w:t xml:space="preserve"> dan Smartphone </w:t>
-          </w:r>
-          <w:proofErr w:type="spellStart"/>
-          <w:r>
-            <w:t>Menggunakan</w:t>
-          </w:r>
-          <w:proofErr w:type="spellEnd"/>
-          <w:r>
-            <w:t xml:space="preserve"> </w:t>
-          </w:r>
-          <w:proofErr w:type="spellStart"/>
-          <w:r>
-            <w:t>Metode</w:t>
-          </w:r>
-          <w:proofErr w:type="spellEnd"/>
-          <w:r>
-            <w:t xml:space="preserve"> Face Tracking,” </w:t>
+            <w:t xml:space="preserve">Syauqi Nur Aziz, Galih Mustiko Aji, and Erna Alimudin, “Rancang Bangun Slider Otomatis Untuk Kamera dan Smartphone Menggunakan Metode Face Tracking,” </w:t>
           </w:r>
           <w:r>
             <w:rPr>
               <w:i/>
               <w:iCs/>
             </w:rPr>
-            <w:t xml:space="preserve">E-JOINT </w:t>
-          </w:r>
-          <w:proofErr w:type="gramStart"/>
-          <w:r>
-            <w:rPr>
-              <w:i/>
-              <w:iCs/>
-            </w:rPr>
-            <w:t>( Electronica</w:t>
-          </w:r>
-          <w:proofErr w:type="gramEnd"/>
-          <w:r>
-            <w:rPr>
-              <w:i/>
-              <w:iCs/>
-            </w:rPr>
-            <w:t xml:space="preserve"> and Electrical Journal of Innovation Technology)</w:t>
+            <w:t>E-JOINT ( Electronica and Electrical Journal of Innovation Technology)</w:t>
           </w:r>
           <w:r>
-            <w:t xml:space="preserve">, vol. 02, no. 1, Jun. 2021, </w:t>
-          </w:r>
-          <w:proofErr w:type="spellStart"/>
-          <w:r>
-            <w:t>doi</w:t>
-          </w:r>
-          <w:proofErr w:type="spellEnd"/>
-          <w:r>
-            <w:t>: https://doi.org/10.35970/e-joint.v2i1.749.</w:t>
+            <w:t>, vol. 02, no. 1, Jun. 2021, doi: https://doi.org/10.35970/e-joint.v2i1.749.</w:t>
           </w:r>
         </w:p>
         <w:p>
@@ -10789,102 +9976,7 @@
           </w:r>
           <w:r>
             <w:tab/>
-          </w:r>
-          <w:proofErr w:type="spellStart"/>
-          <w:r>
-            <w:t>Elga</w:t>
-          </w:r>
-          <w:proofErr w:type="spellEnd"/>
-          <w:r>
-            <w:t xml:space="preserve"> </w:t>
-          </w:r>
-          <w:proofErr w:type="spellStart"/>
-          <w:r>
-            <w:t>Ridlo</w:t>
-          </w:r>
-          <w:proofErr w:type="spellEnd"/>
-          <w:r>
-            <w:t xml:space="preserve"> </w:t>
-          </w:r>
-          <w:proofErr w:type="spellStart"/>
-          <w:r>
-            <w:t>Sinatriya</w:t>
-          </w:r>
-          <w:proofErr w:type="spellEnd"/>
-          <w:r>
-            <w:t xml:space="preserve">, Muhammad </w:t>
-          </w:r>
-          <w:proofErr w:type="spellStart"/>
-          <w:r>
-            <w:t>Idham</w:t>
-          </w:r>
-          <w:proofErr w:type="spellEnd"/>
-          <w:r>
-            <w:t xml:space="preserve"> </w:t>
-          </w:r>
-          <w:proofErr w:type="spellStart"/>
-          <w:r>
-            <w:t>AnantaTimur</w:t>
-          </w:r>
-          <w:proofErr w:type="spellEnd"/>
-          <w:r>
-            <w:t xml:space="preserve">, and </w:t>
-          </w:r>
-          <w:proofErr w:type="spellStart"/>
-          <w:r>
-            <w:t>Ika</w:t>
-          </w:r>
-          <w:proofErr w:type="spellEnd"/>
-          <w:r>
-            <w:t xml:space="preserve"> </w:t>
-          </w:r>
-          <w:proofErr w:type="spellStart"/>
-          <w:r>
-            <w:t>Candradewi</w:t>
-          </w:r>
-          <w:proofErr w:type="spellEnd"/>
-          <w:r>
-            <w:t xml:space="preserve">, “Model Tracking </w:t>
-          </w:r>
-          <w:proofErr w:type="spellStart"/>
-          <w:r>
-            <w:t>Pembicara</w:t>
-          </w:r>
-          <w:proofErr w:type="spellEnd"/>
-          <w:r>
-            <w:t xml:space="preserve"> </w:t>
-          </w:r>
-          <w:proofErr w:type="spellStart"/>
-          <w:r>
-            <w:t>Dalam</w:t>
-          </w:r>
-          <w:proofErr w:type="spellEnd"/>
-          <w:r>
-            <w:t xml:space="preserve"> </w:t>
-          </w:r>
-          <w:proofErr w:type="spellStart"/>
-          <w:r>
-            <w:t>Perekaman</w:t>
-          </w:r>
-          <w:proofErr w:type="spellEnd"/>
-          <w:r>
-            <w:t xml:space="preserve"> Video </w:t>
-          </w:r>
-          <w:proofErr w:type="spellStart"/>
-          <w:r>
-            <w:t>Otomatis</w:t>
-          </w:r>
-          <w:proofErr w:type="spellEnd"/>
-          <w:r>
-            <w:t xml:space="preserve"> Pada Kelas </w:t>
-          </w:r>
-          <w:proofErr w:type="spellStart"/>
-          <w:r>
-            <w:t>Cendekia</w:t>
-          </w:r>
-          <w:proofErr w:type="spellEnd"/>
-          <w:r>
-            <w:t xml:space="preserve">,” </w:t>
+            <w:t xml:space="preserve">Elga Ridlo Sinatriya, Muhammad Idham AnantaTimur, and Ika Candradewi, “Model Tracking Pembicara Dalam Perekaman Video Otomatis Pada Kelas Cendekia,” </w:t>
           </w:r>
           <w:r>
             <w:rPr>
@@ -10894,15 +9986,7 @@
             <w:t>IJEIS (Indonesian Journal of Electronics and Instrumentation Systems)</w:t>
           </w:r>
           <w:r>
-            <w:t xml:space="preserve">, vol. 9, no. 1, p. 1, Apr. 2019, </w:t>
-          </w:r>
-          <w:proofErr w:type="spellStart"/>
-          <w:r>
-            <w:t>doi</w:t>
-          </w:r>
-          <w:proofErr w:type="spellEnd"/>
-          <w:r>
-            <w:t>: 10.22146/ijeis.27818.</w:t>
+            <w:t>, vol. 9, no. 1, p. 1, Apr. 2019, doi: 10.22146/ijeis.27818.</w:t>
           </w:r>
         </w:p>
         <w:p>
@@ -10917,47 +10001,7 @@
           </w:r>
           <w:r>
             <w:tab/>
-            <w:t xml:space="preserve">C. F. D. </w:t>
-          </w:r>
-          <w:proofErr w:type="spellStart"/>
-          <w:r>
-            <w:t>Saragih</w:t>
-          </w:r>
-          <w:proofErr w:type="spellEnd"/>
-          <w:r>
-            <w:t xml:space="preserve">, F. M. T. R. </w:t>
-          </w:r>
-          <w:proofErr w:type="spellStart"/>
-          <w:r>
-            <w:t>Kinasih</w:t>
-          </w:r>
-          <w:proofErr w:type="spellEnd"/>
-          <w:r>
-            <w:t xml:space="preserve">, C. </w:t>
-          </w:r>
-          <w:proofErr w:type="spellStart"/>
-          <w:r>
-            <w:t>Machbub</w:t>
-          </w:r>
-          <w:proofErr w:type="spellEnd"/>
-          <w:r>
-            <w:t xml:space="preserve">, P. H. </w:t>
-          </w:r>
-          <w:proofErr w:type="spellStart"/>
-          <w:r>
-            <w:t>Rusmin</w:t>
-          </w:r>
-          <w:proofErr w:type="spellEnd"/>
-          <w:r>
-            <w:t xml:space="preserve">, and A. S. </w:t>
-          </w:r>
-          <w:proofErr w:type="spellStart"/>
-          <w:r>
-            <w:t>Rohman</w:t>
-          </w:r>
-          <w:proofErr w:type="spellEnd"/>
-          <w:r>
-            <w:t xml:space="preserve">, “Visual Servo Application Using Model Predictive Control (MPC) Method on Pan-tilt Camera Platform,” in </w:t>
+            <w:t xml:space="preserve">C. F. D. Saragih, F. M. T. R. Kinasih, C. Machbub, P. H. Rusmin, and A. S. Rohman, “Visual Servo Application Using Model Predictive Control (MPC) Method on Pan-tilt Camera Platform,” in </w:t>
           </w:r>
           <w:r>
             <w:rPr>
@@ -10967,15 +10011,7 @@
             <w:t>2019 6th International Conference on Instrumentation, Control, and Automation (ICA)</w:t>
           </w:r>
           <w:r>
-            <w:t xml:space="preserve">, IEEE, Jul. 2019, pp. 1–7. </w:t>
-          </w:r>
-          <w:proofErr w:type="spellStart"/>
-          <w:r>
-            <w:t>doi</w:t>
-          </w:r>
-          <w:proofErr w:type="spellEnd"/>
-          <w:r>
-            <w:t>: 10.1109/ICA.2019.8916673.</w:t>
+            <w:t>, IEEE, Jul. 2019, pp. 1–7. doi: 10.1109/ICA.2019.8916673.</w:t>
           </w:r>
         </w:p>
         <w:p>
@@ -10990,42 +10026,17 @@
           </w:r>
           <w:r>
             <w:tab/>
-            <w:t xml:space="preserve">R. </w:t>
+            <w:t xml:space="preserve">R. Szeliski, </w:t>
           </w:r>
-          <w:proofErr w:type="spellStart"/>
-          <w:r>
-            <w:t>Szeliski</w:t>
-          </w:r>
-          <w:proofErr w:type="spellEnd"/>
-          <w:r>
-            <w:t xml:space="preserve">, </w:t>
-          </w:r>
-          <w:proofErr w:type="gramStart"/>
           <w:r>
             <w:rPr>
               <w:i/>
               <w:iCs/>
             </w:rPr>
-            <w:t>What</w:t>
-          </w:r>
-          <w:proofErr w:type="gramEnd"/>
-          <w:r>
-            <w:rPr>
-              <w:i/>
-              <w:iCs/>
-            </w:rPr>
-            <w:t xml:space="preserve"> is Computer Vision</w:t>
+            <w:t>What is Computer Vision</w:t>
           </w:r>
           <w:r>
-            <w:t xml:space="preserve">. Cham: Springer International Publishing, 2022. </w:t>
-          </w:r>
-          <w:proofErr w:type="spellStart"/>
-          <w:r>
-            <w:t>doi</w:t>
-          </w:r>
-          <w:proofErr w:type="spellEnd"/>
-          <w:r>
-            <w:t>: 10.1007/978-3-030-34372-9.</w:t>
+            <w:t>. Cham: Springer International Publishing, 2022. doi: 10.1007/978-3-030-34372-9.</w:t>
           </w:r>
         </w:p>
         <w:p>
@@ -11040,74 +10051,17 @@
           </w:r>
           <w:r>
             <w:tab/>
+            <w:t xml:space="preserve">Tresya Anjali Dompeipen, Sherwin R.U.A Sompie, and Sherwin R.U.A Sompie, “computer vision implementation for detection and counting the number of humans,” </w:t>
           </w:r>
-          <w:proofErr w:type="spellStart"/>
-          <w:r>
-            <w:t>Tresya</w:t>
-          </w:r>
-          <w:proofErr w:type="spellEnd"/>
-          <w:r>
-            <w:t xml:space="preserve"> Anjali </w:t>
-          </w:r>
-          <w:proofErr w:type="spellStart"/>
-          <w:r>
-            <w:t>Dompeipen</w:t>
-          </w:r>
-          <w:proofErr w:type="spellEnd"/>
-          <w:r>
-            <w:t xml:space="preserve">, Sherwin R.U.A </w:t>
-          </w:r>
-          <w:proofErr w:type="spellStart"/>
-          <w:r>
-            <w:t>Sompie</w:t>
-          </w:r>
-          <w:proofErr w:type="spellEnd"/>
-          <w:r>
-            <w:t xml:space="preserve">, and Sherwin R.U.A </w:t>
-          </w:r>
-          <w:proofErr w:type="spellStart"/>
-          <w:r>
-            <w:t>Sompie</w:t>
-          </w:r>
-          <w:proofErr w:type="spellEnd"/>
-          <w:r>
-            <w:t xml:space="preserve">, “computer vision implementation for detection and counting the number of humans,” </w:t>
-          </w:r>
-          <w:proofErr w:type="spellStart"/>
           <w:r>
             <w:rPr>
               <w:i/>
               <w:iCs/>
             </w:rPr>
-            <w:t>Jurnal</w:t>
+            <w:t>Jurnal Teknik Informatika</w:t>
           </w:r>
-          <w:proofErr w:type="spellEnd"/>
           <w:r>
-            <w:rPr>
-              <w:i/>
-              <w:iCs/>
-            </w:rPr>
-            <w:t xml:space="preserve"> Teknik </w:t>
-          </w:r>
-          <w:proofErr w:type="spellStart"/>
-          <w:r>
-            <w:rPr>
-              <w:i/>
-              <w:iCs/>
-            </w:rPr>
-            <w:t>Informatika</w:t>
-          </w:r>
-          <w:proofErr w:type="spellEnd"/>
-          <w:r>
-            <w:t xml:space="preserve">, vol. 16, no. 1, pp. 65–76, Mar. 2021, </w:t>
-          </w:r>
-          <w:proofErr w:type="spellStart"/>
-          <w:r>
-            <w:t>doi</w:t>
-          </w:r>
-          <w:proofErr w:type="spellEnd"/>
-          <w:r>
-            <w:t>: https://doi.org/10.35793/jti.16.1.2021.31471.</w:t>
+            <w:t>, vol. 16, no. 1, pp. 65–76, Mar. 2021, doi: https://doi.org/10.35793/jti.16.1.2021.31471.</w:t>
           </w:r>
         </w:p>
         <w:p>
@@ -11122,154 +10076,17 @@
           </w:r>
           <w:r>
             <w:tab/>
-            <w:t xml:space="preserve">M. L. </w:t>
+            <w:t xml:space="preserve">M. L. Bukhori, “Peningkatan Akurasi dan Kecepatan Pelacakan Bola Sepak Dengan Menggunakan Metode Camshift,” </w:t>
           </w:r>
-          <w:proofErr w:type="spellStart"/>
-          <w:r>
-            <w:t>Bukhori</w:t>
-          </w:r>
-          <w:proofErr w:type="spellEnd"/>
-          <w:r>
-            <w:t>, “</w:t>
-          </w:r>
-          <w:proofErr w:type="spellStart"/>
-          <w:r>
-            <w:t>Peningkatan</w:t>
-          </w:r>
-          <w:proofErr w:type="spellEnd"/>
-          <w:r>
-            <w:t xml:space="preserve"> </w:t>
-          </w:r>
-          <w:proofErr w:type="spellStart"/>
-          <w:r>
-            <w:t>Akurasi</w:t>
-          </w:r>
-          <w:proofErr w:type="spellEnd"/>
-          <w:r>
-            <w:t xml:space="preserve"> dan </w:t>
-          </w:r>
-          <w:proofErr w:type="spellStart"/>
-          <w:r>
-            <w:t>Kecepatan</w:t>
-          </w:r>
-          <w:proofErr w:type="spellEnd"/>
-          <w:r>
-            <w:t xml:space="preserve"> </w:t>
-          </w:r>
-          <w:proofErr w:type="spellStart"/>
-          <w:r>
-            <w:t>Pelacakan</w:t>
-          </w:r>
-          <w:proofErr w:type="spellEnd"/>
-          <w:r>
-            <w:t xml:space="preserve"> Bola </w:t>
-          </w:r>
-          <w:proofErr w:type="spellStart"/>
-          <w:r>
-            <w:t>Sepak</w:t>
-          </w:r>
-          <w:proofErr w:type="spellEnd"/>
-          <w:r>
-            <w:t xml:space="preserve"> </w:t>
-          </w:r>
-          <w:proofErr w:type="spellStart"/>
-          <w:r>
-            <w:t>Dengan</w:t>
-          </w:r>
-          <w:proofErr w:type="spellEnd"/>
-          <w:r>
-            <w:t xml:space="preserve"> </w:t>
-          </w:r>
-          <w:proofErr w:type="spellStart"/>
-          <w:r>
-            <w:t>Menggunakan</w:t>
-          </w:r>
-          <w:proofErr w:type="spellEnd"/>
-          <w:r>
-            <w:t xml:space="preserve"> </w:t>
-          </w:r>
-          <w:proofErr w:type="spellStart"/>
-          <w:r>
-            <w:t>Metode</w:t>
-          </w:r>
-          <w:proofErr w:type="spellEnd"/>
-          <w:r>
-            <w:t xml:space="preserve"> </w:t>
-          </w:r>
-          <w:proofErr w:type="spellStart"/>
-          <w:r>
-            <w:t>Camshift</w:t>
-          </w:r>
-          <w:proofErr w:type="spellEnd"/>
-          <w:r>
-            <w:t xml:space="preserve">,” </w:t>
-          </w:r>
-          <w:proofErr w:type="spellStart"/>
           <w:r>
             <w:rPr>
               <w:i/>
               <w:iCs/>
             </w:rPr>
-            <w:t>Teknika</w:t>
-          </w:r>
-          <w:proofErr w:type="spellEnd"/>
-          <w:r>
-            <w:rPr>
-              <w:i/>
-              <w:iCs/>
-            </w:rPr>
-            <w:t xml:space="preserve"> STTKD: </w:t>
-          </w:r>
-          <w:proofErr w:type="spellStart"/>
-          <w:r>
-            <w:rPr>
-              <w:i/>
-              <w:iCs/>
-            </w:rPr>
-            <w:t>Jurnal</w:t>
-          </w:r>
-          <w:proofErr w:type="spellEnd"/>
-          <w:r>
-            <w:rPr>
-              <w:i/>
-              <w:iCs/>
-            </w:rPr>
-            <w:t xml:space="preserve"> Teknik, </w:t>
-          </w:r>
-          <w:proofErr w:type="spellStart"/>
-          <w:r>
-            <w:rPr>
-              <w:i/>
-              <w:iCs/>
-            </w:rPr>
-            <w:t>Elektronik</w:t>
-          </w:r>
-          <w:proofErr w:type="spellEnd"/>
-          <w:r>
-            <w:rPr>
-              <w:i/>
-              <w:iCs/>
-            </w:rPr>
-            <w:t>, Engine</w:t>
+            <w:t>Teknika STTKD: Jurnal Teknik, Elektronik, Engine</w:t>
           </w:r>
           <w:r>
-            <w:t xml:space="preserve">, vol. 6, no. 1, pp. 30–39, Jul. 2020, </w:t>
-          </w:r>
-          <w:proofErr w:type="spellStart"/>
-          <w:r>
-            <w:t>doi</w:t>
-          </w:r>
-          <w:proofErr w:type="spellEnd"/>
-          <w:r>
-            <w:t>: 10.56521/</w:t>
-          </w:r>
-          <w:proofErr w:type="gramStart"/>
-          <w:r>
-            <w:t>teknika.v</w:t>
-          </w:r>
-          <w:proofErr w:type="gramEnd"/>
-          <w:r>
-            <w:t>6i1.195.</w:t>
+            <w:t>, vol. 6, no. 1, pp. 30–39, Jul. 2020, doi: 10.56521/teknika.v6i1.195.</w:t>
           </w:r>
         </w:p>
         <w:p>
@@ -11284,23 +10101,7 @@
           </w:r>
           <w:r>
             <w:tab/>
-            <w:t xml:space="preserve">Claudio </w:t>
-          </w:r>
-          <w:proofErr w:type="spellStart"/>
-          <w:r>
-            <w:t>Vindimian</w:t>
-          </w:r>
-          <w:proofErr w:type="spellEnd"/>
-          <w:r>
-            <w:t xml:space="preserve">, “Understanding and Implementing the </w:t>
-          </w:r>
-          <w:proofErr w:type="spellStart"/>
-          <w:r>
-            <w:t>CAMShift</w:t>
-          </w:r>
-          <w:proofErr w:type="spellEnd"/>
-          <w:r>
-            <w:t xml:space="preserve"> Object Tracking Algorithm (Python),” medium.com. Accessed: Mar. 21, 2023. [Online]. Available: https://medium.com/@claudio.vindimian/understanding-and-implementing-the-camshift-object-tracking-algorithm-python-81587c24eda8</w:t>
+            <w:t>Claudio Vindimian, “Understanding and Implementing the CAMShift Object Tracking Algorithm (Python),” medium.com. Accessed: Mar. 21, 2023. [Online]. Available: https://medium.com/@claudio.vindimian/understanding-and-implementing-the-camshift-object-tracking-algorithm-python-81587c24eda8</w:t>
           </w:r>
         </w:p>
         <w:p>
@@ -11315,54 +10116,7 @@
           </w:r>
           <w:r>
             <w:tab/>
-          </w:r>
-          <w:proofErr w:type="spellStart"/>
-          <w:r>
-            <w:t>Ferdinan</w:t>
-          </w:r>
-          <w:proofErr w:type="spellEnd"/>
-          <w:r>
-            <w:t xml:space="preserve"> and Yaya </w:t>
-          </w:r>
-          <w:proofErr w:type="spellStart"/>
-          <w:r>
-            <w:t>Suryana</w:t>
-          </w:r>
-          <w:proofErr w:type="spellEnd"/>
-          <w:r>
-            <w:t>, “</w:t>
-          </w:r>
-          <w:proofErr w:type="spellStart"/>
-          <w:r>
-            <w:t>Camshift</w:t>
-          </w:r>
-          <w:proofErr w:type="spellEnd"/>
-          <w:r>
-            <w:t xml:space="preserve"> Improvement </w:t>
-          </w:r>
-          <w:proofErr w:type="gramStart"/>
-          <w:r>
-            <w:t>With</w:t>
-          </w:r>
-          <w:proofErr w:type="gramEnd"/>
-          <w:r>
-            <w:t xml:space="preserve"> Mean-Shift Segmentation, Region Growing, And Surf Method,” Jl. </w:t>
-          </w:r>
-          <w:proofErr w:type="spellStart"/>
-          <w:r>
-            <w:t>Jendral</w:t>
-          </w:r>
-          <w:proofErr w:type="spellEnd"/>
-          <w:r>
-            <w:t xml:space="preserve"> Sudirman </w:t>
-          </w:r>
-          <w:proofErr w:type="spellStart"/>
-          <w:r>
-            <w:t>Kavling</w:t>
-          </w:r>
-          <w:proofErr w:type="spellEnd"/>
-          <w:r>
-            <w:t xml:space="preserve"> 28, Jakarta 10210, Indonesia, Oct. 2013. [Online]. Available: http://msi.binus.ac.id/commit/</w:t>
+            <w:t>Ferdinan and Yaya Suryana, “Camshift Improvement With Mean-Shift Segmentation, Region Growing, And Surf Method,” Jl. Jendral Sudirman Kavling 28, Jakarta 10210, Indonesia, Oct. 2013. [Online]. Available: http://msi.binus.ac.id/commit/</w:t>
           </w:r>
         </w:p>
         <w:p>
@@ -11377,47 +10131,7 @@
           </w:r>
           <w:r>
             <w:tab/>
-            <w:t xml:space="preserve">M. </w:t>
-          </w:r>
-          <w:proofErr w:type="spellStart"/>
-          <w:r>
-            <w:t>Harahap</w:t>
-          </w:r>
-          <w:proofErr w:type="spellEnd"/>
-          <w:r>
-            <w:t xml:space="preserve">, A. </w:t>
-          </w:r>
-          <w:proofErr w:type="spellStart"/>
-          <w:r>
-            <w:t>Manurung</w:t>
-          </w:r>
-          <w:proofErr w:type="spellEnd"/>
-          <w:r>
-            <w:t xml:space="preserve">, Priya, A. </w:t>
-          </w:r>
-          <w:proofErr w:type="spellStart"/>
-          <w:r>
-            <w:t>Prakoso</w:t>
-          </w:r>
-          <w:proofErr w:type="spellEnd"/>
-          <w:r>
-            <w:t xml:space="preserve">, and M. F. </w:t>
-          </w:r>
-          <w:proofErr w:type="spellStart"/>
-          <w:r>
-            <w:t>Tambunan</w:t>
-          </w:r>
-          <w:proofErr w:type="spellEnd"/>
-          <w:r>
-            <w:t xml:space="preserve">, “Face tracking with </w:t>
-          </w:r>
-          <w:proofErr w:type="spellStart"/>
-          <w:r>
-            <w:t>camshift</w:t>
-          </w:r>
-          <w:proofErr w:type="spellEnd"/>
-          <w:r>
-            <w:t xml:space="preserve"> algorithm for detecting student movement in a class,” </w:t>
+            <w:t xml:space="preserve">M. Harahap, A. Manurung, Priya, A. Prakoso, and M. F. Tambunan, “Face tracking with camshift algorithm for detecting student movement in a class,” </w:t>
           </w:r>
           <w:r>
             <w:rPr>
@@ -11427,15 +10141,7 @@
             <w:t>J Phys Conf Ser</w:t>
           </w:r>
           <w:r>
-            <w:t xml:space="preserve">, vol. 1230, p. 012018, Jul. 2019, </w:t>
-          </w:r>
-          <w:proofErr w:type="spellStart"/>
-          <w:r>
-            <w:t>doi</w:t>
-          </w:r>
-          <w:proofErr w:type="spellEnd"/>
-          <w:r>
-            <w:t>: 10.1088/1742-6596/1230/1/012018.</w:t>
+            <w:t>, vol. 1230, p. 012018, Jul. 2019, doi: 10.1088/1742-6596/1230/1/012018.</w:t>
           </w:r>
         </w:p>
         <w:p>
@@ -11450,155 +10156,17 @@
           </w:r>
           <w:r>
             <w:tab/>
-            <w:t xml:space="preserve">R. </w:t>
+            <w:t xml:space="preserve">R. Christianto, W. Nofiani, A. Febriansyah, and I. Irwan, “Pan-tilt camera sebagai aktuator pelacak posisi bola,” </w:t>
           </w:r>
-          <w:proofErr w:type="spellStart"/>
-          <w:r>
-            <w:t>Christianto</w:t>
-          </w:r>
-          <w:proofErr w:type="spellEnd"/>
-          <w:r>
-            <w:t xml:space="preserve">, W. </w:t>
-          </w:r>
-          <w:proofErr w:type="spellStart"/>
-          <w:r>
-            <w:t>Nofiani</w:t>
-          </w:r>
-          <w:proofErr w:type="spellEnd"/>
-          <w:r>
-            <w:t xml:space="preserve">, A. </w:t>
-          </w:r>
-          <w:proofErr w:type="spellStart"/>
-          <w:r>
-            <w:t>Febriansyah</w:t>
-          </w:r>
-          <w:proofErr w:type="spellEnd"/>
-          <w:r>
-            <w:t xml:space="preserve">, and I. </w:t>
-          </w:r>
-          <w:proofErr w:type="spellStart"/>
-          <w:r>
-            <w:t>Irwan</w:t>
-          </w:r>
-          <w:proofErr w:type="spellEnd"/>
-          <w:r>
-            <w:t xml:space="preserve">, “Pan-tilt camera </w:t>
-          </w:r>
-          <w:proofErr w:type="spellStart"/>
-          <w:r>
-            <w:t>sebagai</w:t>
-          </w:r>
-          <w:proofErr w:type="spellEnd"/>
-          <w:r>
-            <w:t xml:space="preserve"> </w:t>
-          </w:r>
-          <w:proofErr w:type="spellStart"/>
-          <w:r>
-            <w:t>aktuator</w:t>
-          </w:r>
-          <w:proofErr w:type="spellEnd"/>
-          <w:r>
-            <w:t xml:space="preserve"> </w:t>
-          </w:r>
-          <w:proofErr w:type="spellStart"/>
-          <w:r>
-            <w:t>pelacak</w:t>
-          </w:r>
-          <w:proofErr w:type="spellEnd"/>
-          <w:r>
-            <w:t xml:space="preserve"> </w:t>
-          </w:r>
-          <w:proofErr w:type="spellStart"/>
-          <w:r>
-            <w:t>posisi</w:t>
-          </w:r>
-          <w:proofErr w:type="spellEnd"/>
-          <w:r>
-            <w:t xml:space="preserve"> bola,” </w:t>
-          </w:r>
-          <w:proofErr w:type="gramStart"/>
           <w:r>
             <w:rPr>
               <w:i/>
               <w:iCs/>
             </w:rPr>
-            <w:t>Matrix :</w:t>
+            <w:t>Matrix : Jurnal Manajemen Teknologi dan Informatika</w:t>
           </w:r>
-          <w:proofErr w:type="gramEnd"/>
           <w:r>
-            <w:rPr>
-              <w:i/>
-              <w:iCs/>
-            </w:rPr>
-            <w:t xml:space="preserve"> </w:t>
-          </w:r>
-          <w:proofErr w:type="spellStart"/>
-          <w:r>
-            <w:rPr>
-              <w:i/>
-              <w:iCs/>
-            </w:rPr>
-            <w:t>Jurnal</w:t>
-          </w:r>
-          <w:proofErr w:type="spellEnd"/>
-          <w:r>
-            <w:rPr>
-              <w:i/>
-              <w:iCs/>
-            </w:rPr>
-            <w:t xml:space="preserve"> </w:t>
-          </w:r>
-          <w:proofErr w:type="spellStart"/>
-          <w:r>
-            <w:rPr>
-              <w:i/>
-              <w:iCs/>
-            </w:rPr>
-            <w:t>Manajemen</w:t>
-          </w:r>
-          <w:proofErr w:type="spellEnd"/>
-          <w:r>
-            <w:rPr>
-              <w:i/>
-              <w:iCs/>
-            </w:rPr>
-            <w:t xml:space="preserve"> </w:t>
-          </w:r>
-          <w:proofErr w:type="spellStart"/>
-          <w:r>
-            <w:rPr>
-              <w:i/>
-              <w:iCs/>
-            </w:rPr>
-            <w:t>Teknologi</w:t>
-          </w:r>
-          <w:proofErr w:type="spellEnd"/>
-          <w:r>
-            <w:rPr>
-              <w:i/>
-              <w:iCs/>
-            </w:rPr>
-            <w:t xml:space="preserve"> dan </w:t>
-          </w:r>
-          <w:proofErr w:type="spellStart"/>
-          <w:r>
-            <w:rPr>
-              <w:i/>
-              <w:iCs/>
-            </w:rPr>
-            <w:t>Informatika</w:t>
-          </w:r>
-          <w:proofErr w:type="spellEnd"/>
-          <w:r>
-            <w:t xml:space="preserve">, vol. 8, no. 3, p. 79, Nov. 2018, </w:t>
-          </w:r>
-          <w:proofErr w:type="spellStart"/>
-          <w:r>
-            <w:t>doi</w:t>
-          </w:r>
-          <w:proofErr w:type="spellEnd"/>
-          <w:r>
-            <w:t>: 10.31940/matrix.v8i3.1037.</w:t>
+            <w:t>, vol. 8, no. 3, p. 79, Nov. 2018, doi: 10.31940/matrix.v8i3.1037.</w:t>
           </w:r>
         </w:p>
         <w:p>
@@ -11613,154 +10181,17 @@
           </w:r>
           <w:r>
             <w:tab/>
-            <w:t xml:space="preserve">M. L. </w:t>
+            <w:t xml:space="preserve">M. L. Bukhori, “Peningkatan Akurasi dan Kecepatan Pelacakan Bola Sepak Dengan Menggunakan Metode Camshift,” </w:t>
           </w:r>
-          <w:proofErr w:type="spellStart"/>
-          <w:r>
-            <w:t>Bukhori</w:t>
-          </w:r>
-          <w:proofErr w:type="spellEnd"/>
-          <w:r>
-            <w:t>, “</w:t>
-          </w:r>
-          <w:proofErr w:type="spellStart"/>
-          <w:r>
-            <w:t>Peningkatan</w:t>
-          </w:r>
-          <w:proofErr w:type="spellEnd"/>
-          <w:r>
-            <w:t xml:space="preserve"> </w:t>
-          </w:r>
-          <w:proofErr w:type="spellStart"/>
-          <w:r>
-            <w:t>Akurasi</w:t>
-          </w:r>
-          <w:proofErr w:type="spellEnd"/>
-          <w:r>
-            <w:t xml:space="preserve"> dan </w:t>
-          </w:r>
-          <w:proofErr w:type="spellStart"/>
-          <w:r>
-            <w:t>Kecepatan</w:t>
-          </w:r>
-          <w:proofErr w:type="spellEnd"/>
-          <w:r>
-            <w:t xml:space="preserve"> </w:t>
-          </w:r>
-          <w:proofErr w:type="spellStart"/>
-          <w:r>
-            <w:t>Pelacakan</w:t>
-          </w:r>
-          <w:proofErr w:type="spellEnd"/>
-          <w:r>
-            <w:t xml:space="preserve"> Bola </w:t>
-          </w:r>
-          <w:proofErr w:type="spellStart"/>
-          <w:r>
-            <w:t>Sepak</w:t>
-          </w:r>
-          <w:proofErr w:type="spellEnd"/>
-          <w:r>
-            <w:t xml:space="preserve"> </w:t>
-          </w:r>
-          <w:proofErr w:type="spellStart"/>
-          <w:r>
-            <w:t>Dengan</w:t>
-          </w:r>
-          <w:proofErr w:type="spellEnd"/>
-          <w:r>
-            <w:t xml:space="preserve"> </w:t>
-          </w:r>
-          <w:proofErr w:type="spellStart"/>
-          <w:r>
-            <w:t>Menggunakan</w:t>
-          </w:r>
-          <w:proofErr w:type="spellEnd"/>
-          <w:r>
-            <w:t xml:space="preserve"> </w:t>
-          </w:r>
-          <w:proofErr w:type="spellStart"/>
-          <w:r>
-            <w:t>Metode</w:t>
-          </w:r>
-          <w:proofErr w:type="spellEnd"/>
-          <w:r>
-            <w:t xml:space="preserve"> </w:t>
-          </w:r>
-          <w:proofErr w:type="spellStart"/>
-          <w:r>
-            <w:t>Camshift</w:t>
-          </w:r>
-          <w:proofErr w:type="spellEnd"/>
-          <w:r>
-            <w:t xml:space="preserve">,” </w:t>
-          </w:r>
-          <w:proofErr w:type="spellStart"/>
           <w:r>
             <w:rPr>
               <w:i/>
               <w:iCs/>
             </w:rPr>
-            <w:t>Teknika</w:t>
-          </w:r>
-          <w:proofErr w:type="spellEnd"/>
-          <w:r>
-            <w:rPr>
-              <w:i/>
-              <w:iCs/>
-            </w:rPr>
-            <w:t xml:space="preserve"> STTKD: </w:t>
-          </w:r>
-          <w:proofErr w:type="spellStart"/>
-          <w:r>
-            <w:rPr>
-              <w:i/>
-              <w:iCs/>
-            </w:rPr>
-            <w:t>Jurnal</w:t>
-          </w:r>
-          <w:proofErr w:type="spellEnd"/>
-          <w:r>
-            <w:rPr>
-              <w:i/>
-              <w:iCs/>
-            </w:rPr>
-            <w:t xml:space="preserve"> Teknik, </w:t>
-          </w:r>
-          <w:proofErr w:type="spellStart"/>
-          <w:r>
-            <w:rPr>
-              <w:i/>
-              <w:iCs/>
-            </w:rPr>
-            <w:t>Elektronik</w:t>
-          </w:r>
-          <w:proofErr w:type="spellEnd"/>
-          <w:r>
-            <w:rPr>
-              <w:i/>
-              <w:iCs/>
-            </w:rPr>
-            <w:t>, Engine</w:t>
+            <w:t>Teknika STTKD: Jurnal Teknik, Elektronik, Engine</w:t>
           </w:r>
           <w:r>
-            <w:t xml:space="preserve">, vol. 6, no. 1, pp. 30–39, Jul. 2020, </w:t>
-          </w:r>
-          <w:proofErr w:type="spellStart"/>
-          <w:r>
-            <w:t>doi</w:t>
-          </w:r>
-          <w:proofErr w:type="spellEnd"/>
-          <w:r>
-            <w:t>: 10.56521/</w:t>
-          </w:r>
-          <w:proofErr w:type="gramStart"/>
-          <w:r>
-            <w:t>teknika.v</w:t>
-          </w:r>
-          <w:proofErr w:type="gramEnd"/>
-          <w:r>
-            <w:t>6i1.195.</w:t>
+            <w:t>, vol. 6, no. 1, pp. 30–39, Jul. 2020, doi: 10.56521/teknika.v6i1.195.</w:t>
           </w:r>
         </w:p>
         <w:p>
@@ -11775,130 +10206,17 @@
           </w:r>
           <w:r>
             <w:tab/>
-            <w:t xml:space="preserve">M. Z. </w:t>
+            <w:t xml:space="preserve">M. Z. Andrekha and Y. Huda, “Deteksi Warna Manggis Menggunakan Pengolahan Citra dengan Opencv Python,” </w:t>
           </w:r>
-          <w:proofErr w:type="spellStart"/>
-          <w:r>
-            <w:t>Andrekha</w:t>
-          </w:r>
-          <w:proofErr w:type="spellEnd"/>
-          <w:r>
-            <w:t xml:space="preserve"> and Y. Huda, “</w:t>
-          </w:r>
-          <w:proofErr w:type="spellStart"/>
-          <w:r>
-            <w:t>Deteksi</w:t>
-          </w:r>
-          <w:proofErr w:type="spellEnd"/>
-          <w:r>
-            <w:t xml:space="preserve"> </w:t>
-          </w:r>
-          <w:proofErr w:type="spellStart"/>
-          <w:r>
-            <w:t>Warna</w:t>
-          </w:r>
-          <w:proofErr w:type="spellEnd"/>
-          <w:r>
-            <w:t xml:space="preserve"> Manggis </w:t>
-          </w:r>
-          <w:proofErr w:type="spellStart"/>
-          <w:r>
-            <w:t>Menggunakan</w:t>
-          </w:r>
-          <w:proofErr w:type="spellEnd"/>
-          <w:r>
-            <w:t xml:space="preserve"> </w:t>
-          </w:r>
-          <w:proofErr w:type="spellStart"/>
-          <w:r>
-            <w:t>Pengolahan</w:t>
-          </w:r>
-          <w:proofErr w:type="spellEnd"/>
-          <w:r>
-            <w:t xml:space="preserve"> Citra </w:t>
-          </w:r>
-          <w:proofErr w:type="spellStart"/>
-          <w:r>
-            <w:t>dengan</w:t>
-          </w:r>
-          <w:proofErr w:type="spellEnd"/>
-          <w:r>
-            <w:t xml:space="preserve"> </w:t>
-          </w:r>
-          <w:proofErr w:type="spellStart"/>
-          <w:r>
-            <w:t>Opencv</w:t>
-          </w:r>
-          <w:proofErr w:type="spellEnd"/>
-          <w:r>
-            <w:t xml:space="preserve"> Python,” </w:t>
-          </w:r>
-          <w:proofErr w:type="spellStart"/>
           <w:r>
             <w:rPr>
               <w:i/>
               <w:iCs/>
             </w:rPr>
-            <w:t>Voteteknika</w:t>
-          </w:r>
-          <w:proofErr w:type="spellEnd"/>
-          <w:r>
-            <w:rPr>
-              <w:i/>
-              <w:iCs/>
-            </w:rPr>
-            <w:t xml:space="preserve"> (Vocational Teknik </w:t>
-          </w:r>
-          <w:proofErr w:type="spellStart"/>
-          <w:r>
-            <w:rPr>
-              <w:i/>
-              <w:iCs/>
-            </w:rPr>
-            <w:t>Elektronika</w:t>
-          </w:r>
-          <w:proofErr w:type="spellEnd"/>
-          <w:r>
-            <w:rPr>
-              <w:i/>
-              <w:iCs/>
-            </w:rPr>
-            <w:t xml:space="preserve"> dan </w:t>
-          </w:r>
-          <w:proofErr w:type="spellStart"/>
-          <w:r>
-            <w:rPr>
-              <w:i/>
-              <w:iCs/>
-            </w:rPr>
-            <w:t>Informatika</w:t>
-          </w:r>
-          <w:proofErr w:type="spellEnd"/>
-          <w:r>
-            <w:rPr>
-              <w:i/>
-              <w:iCs/>
-            </w:rPr>
-            <w:t>)</w:t>
+            <w:t>Voteteknika (Vocational Teknik Elektronika dan Informatika)</w:t>
           </w:r>
           <w:r>
-            <w:t xml:space="preserve">, vol. 9, no. 4, p. 27, Dec. 2021, </w:t>
-          </w:r>
-          <w:proofErr w:type="spellStart"/>
-          <w:r>
-            <w:t>doi</w:t>
-          </w:r>
-          <w:proofErr w:type="spellEnd"/>
-          <w:r>
-            <w:t>: 10.24036/</w:t>
-          </w:r>
-          <w:proofErr w:type="gramStart"/>
-          <w:r>
-            <w:t>voteteknika.v</w:t>
-          </w:r>
-          <w:proofErr w:type="gramEnd"/>
-          <w:r>
-            <w:t>9i4.114251.</w:t>
+            <w:t>, vol. 9, no. 4, p. 27, Dec. 2021, doi: 10.24036/voteteknika.v9i4.114251.</w:t>
           </w:r>
         </w:p>
         <w:p>
@@ -11913,74 +10231,17 @@
           </w:r>
           <w:r>
             <w:tab/>
-            <w:t xml:space="preserve">B. B. Ramakrishna and M. Sharmila Kumari, “Human Face Tracking Using Normalized </w:t>
-          </w:r>
-          <w:proofErr w:type="spellStart"/>
-          <w:r>
-            <w:t>CamShift</w:t>
-          </w:r>
-          <w:proofErr w:type="spellEnd"/>
-          <w:r>
-            <w:t xml:space="preserve"> Face Tracker,” </w:t>
+            <w:t xml:space="preserve">B. B. Ramakrishna and M. Sharmila Kumari, “Human Face Tracking Using Normalized CamShift Face Tracker,” </w:t>
           </w:r>
           <w:r>
             <w:rPr>
               <w:i/>
               <w:iCs/>
             </w:rPr>
-            <w:t xml:space="preserve">J </w:t>
+            <w:t>J Comput Theor Nanosci</w:t>
           </w:r>
-          <w:proofErr w:type="spellStart"/>
           <w:r>
-            <w:rPr>
-              <w:i/>
-              <w:iCs/>
-            </w:rPr>
-            <w:t>Comput</w:t>
-          </w:r>
-          <w:proofErr w:type="spellEnd"/>
-          <w:r>
-            <w:rPr>
-              <w:i/>
-              <w:iCs/>
-            </w:rPr>
-            <w:t xml:space="preserve"> </w:t>
-          </w:r>
-          <w:proofErr w:type="spellStart"/>
-          <w:r>
-            <w:rPr>
-              <w:i/>
-              <w:iCs/>
-            </w:rPr>
-            <w:t>Theor</w:t>
-          </w:r>
-          <w:proofErr w:type="spellEnd"/>
-          <w:r>
-            <w:rPr>
-              <w:i/>
-              <w:iCs/>
-            </w:rPr>
-            <w:t xml:space="preserve"> </w:t>
-          </w:r>
-          <w:proofErr w:type="spellStart"/>
-          <w:r>
-            <w:rPr>
-              <w:i/>
-              <w:iCs/>
-            </w:rPr>
-            <w:t>Nanosci</w:t>
-          </w:r>
-          <w:proofErr w:type="spellEnd"/>
-          <w:r>
-            <w:t xml:space="preserve">, vol. 16, no. 4, pp. 1485–1488, Apr. 2019, </w:t>
-          </w:r>
-          <w:proofErr w:type="spellStart"/>
-          <w:r>
-            <w:t>doi</w:t>
-          </w:r>
-          <w:proofErr w:type="spellEnd"/>
-          <w:r>
-            <w:t>: 10.1166/jctn.2019.8062.</w:t>
+            <w:t>, vol. 16, no. 4, pp. 1485–1488, Apr. 2019, doi: 10.1166/jctn.2019.8062.</w:t>
           </w:r>
         </w:p>
         <w:p>
@@ -11995,14 +10256,7 @@
           </w:r>
           <w:r>
             <w:tab/>
-          </w:r>
-          <w:proofErr w:type="spellStart"/>
-          <w:r>
-            <w:t>Alfi</w:t>
-          </w:r>
-          <w:proofErr w:type="spellEnd"/>
-          <w:r>
-            <w:t xml:space="preserve"> Salim, “Intersection Over Union.,” Medium. Accessed: Mar. 21, 2023. [Online]. Available: https://medium.com/bisa-ai/intersection-over-union-a8d1532899b3</w:t>
+            <w:t>Alfi Salim, “Intersection Over Union.,” Medium. Accessed: Mar. 21, 2023. [Online]. Available: https://medium.com/bisa-ai/intersection-over-union-a8d1532899b3</w:t>
           </w:r>
         </w:p>
         <w:p>
@@ -12017,99 +10271,17 @@
           </w:r>
           <w:r>
             <w:tab/>
-            <w:t xml:space="preserve">S. </w:t>
+            <w:t xml:space="preserve">S. Pd. , M. T. Dr. Hendra Jaya, M. Pd. Drs. Sabran, S. T. , M. T. Dr. Muh. Ma’ruf Idris, S. T. , M. Sc. , Ph. D. Yasser A. Djawad, S. P. A. Ilham, and S. Si. , M. S. Ansari Saleh Ahmar, </w:t>
           </w:r>
-          <w:proofErr w:type="gramStart"/>
-          <w:r>
-            <w:t>Pd. ,</w:t>
-          </w:r>
-          <w:proofErr w:type="gramEnd"/>
-          <w:r>
-            <w:t xml:space="preserve"> M. T. Dr. Hendra Jaya, M. Pd. Drs. </w:t>
-          </w:r>
-          <w:proofErr w:type="spellStart"/>
-          <w:r>
-            <w:t>Sabran</w:t>
-          </w:r>
-          <w:proofErr w:type="spellEnd"/>
-          <w:r>
-            <w:t xml:space="preserve">, S. T. , M. T. Dr. </w:t>
-          </w:r>
-          <w:proofErr w:type="spellStart"/>
-          <w:r>
-            <w:t>Muh</w:t>
-          </w:r>
-          <w:proofErr w:type="spellEnd"/>
-          <w:r>
-            <w:t xml:space="preserve">. </w:t>
-          </w:r>
-          <w:proofErr w:type="spellStart"/>
-          <w:r>
-            <w:t>Ma’ruf</w:t>
-          </w:r>
-          <w:proofErr w:type="spellEnd"/>
-          <w:r>
-            <w:t xml:space="preserve"> Idris, S. </w:t>
-          </w:r>
-          <w:proofErr w:type="gramStart"/>
-          <w:r>
-            <w:t>T. ,</w:t>
-          </w:r>
-          <w:proofErr w:type="gramEnd"/>
-          <w:r>
-            <w:t xml:space="preserve"> M. Sc. , Ph. D. Yasser A. </w:t>
-          </w:r>
-          <w:proofErr w:type="spellStart"/>
-          <w:r>
-            <w:t>Djawad</w:t>
-          </w:r>
-          <w:proofErr w:type="spellEnd"/>
-          <w:r>
-            <w:t xml:space="preserve">, S. P. A. Ilham, and S. Si. , M. S. Ansari Saleh Ahmar, </w:t>
-          </w:r>
-          <w:proofErr w:type="spellStart"/>
           <w:r>
             <w:rPr>
               <w:i/>
               <w:iCs/>
             </w:rPr>
-            <w:t>kecerdasan</w:t>
+            <w:t>kecerdasan buatan</w:t>
           </w:r>
-          <w:proofErr w:type="spellEnd"/>
           <w:r>
-            <w:rPr>
-              <w:i/>
-              <w:iCs/>
-            </w:rPr>
-            <w:t xml:space="preserve"> </w:t>
-          </w:r>
-          <w:proofErr w:type="spellStart"/>
-          <w:r>
-            <w:rPr>
-              <w:i/>
-              <w:iCs/>
-            </w:rPr>
-            <w:t>buatan</w:t>
-          </w:r>
-          <w:proofErr w:type="spellEnd"/>
-          <w:r>
-            <w:t xml:space="preserve">. </w:t>
-          </w:r>
-          <w:proofErr w:type="spellStart"/>
-          <w:r>
-            <w:t>makasar</w:t>
-          </w:r>
-          <w:proofErr w:type="spellEnd"/>
-          <w:r>
-            <w:t xml:space="preserve">: </w:t>
-          </w:r>
-          <w:proofErr w:type="spellStart"/>
-          <w:r>
-            <w:t>Fakultas</w:t>
-          </w:r>
-          <w:proofErr w:type="spellEnd"/>
-          <w:r>
-            <w:t xml:space="preserve"> MIPA Universitas Negeri Makassar, 2018.</w:t>
+            <w:t>. makasar: Fakultas MIPA Universitas Negeri Makassar, 2018.</w:t>
           </w:r>
         </w:p>
         <w:p>
@@ -12124,15 +10296,7 @@
           </w:r>
           <w:r>
             <w:tab/>
-            <w:t>Z. Zheng, P. Wang, W. Liu, J. Li, R. Ye, and D. Ren, “Distance-</w:t>
-          </w:r>
-          <w:proofErr w:type="spellStart"/>
-          <w:r>
-            <w:t>IoU</w:t>
-          </w:r>
-          <w:proofErr w:type="spellEnd"/>
-          <w:r>
-            <w:t xml:space="preserve"> Loss: Faster and Better Learning for Bounding Box Regression,” </w:t>
+            <w:t xml:space="preserve">Z. Zheng, P. Wang, W. Liu, J. Li, R. Ye, and D. Ren, “Distance-IoU Loss: Faster and Better Learning for Bounding Box Regression,” </w:t>
           </w:r>
           <w:r>
             <w:rPr>
@@ -12142,23 +10306,7 @@
             <w:t>Proceedings of the AAAI Conference on Artificial Intelligence</w:t>
           </w:r>
           <w:r>
-            <w:t xml:space="preserve">, vol. 34, no. 07, pp. 12993–13000, Apr. 2020, </w:t>
-          </w:r>
-          <w:proofErr w:type="spellStart"/>
-          <w:r>
-            <w:t>doi</w:t>
-          </w:r>
-          <w:proofErr w:type="spellEnd"/>
-          <w:r>
-            <w:t>: 10.1609/</w:t>
-          </w:r>
-          <w:proofErr w:type="gramStart"/>
-          <w:r>
-            <w:t>aaai.v</w:t>
-          </w:r>
-          <w:proofErr w:type="gramEnd"/>
-          <w:r>
-            <w:t>34i07.6999.</w:t>
+            <w:t>, vol. 34, no. 07, pp. 12993–13000, Apr. 2020, doi: 10.1609/aaai.v34i07.6999.</w:t>
           </w:r>
         </w:p>
         <w:p>
@@ -12174,31 +10322,7 @@
           </w:r>
           <w:r>
             <w:tab/>
-            <w:t xml:space="preserve">H. </w:t>
-          </w:r>
-          <w:proofErr w:type="spellStart"/>
-          <w:r>
-            <w:t>Rezatofighi</w:t>
-          </w:r>
-          <w:proofErr w:type="spellEnd"/>
-          <w:r>
-            <w:t xml:space="preserve">, N. Tsoi, J. </w:t>
-          </w:r>
-          <w:proofErr w:type="spellStart"/>
-          <w:r>
-            <w:t>Gwak</w:t>
-          </w:r>
-          <w:proofErr w:type="spellEnd"/>
-          <w:r>
-            <w:t xml:space="preserve">, A. </w:t>
-          </w:r>
-          <w:proofErr w:type="spellStart"/>
-          <w:r>
-            <w:t>Sadeghian</w:t>
-          </w:r>
-          <w:proofErr w:type="spellEnd"/>
-          <w:r>
-            <w:t xml:space="preserve">, I. Reid, and S. Savarese, “Generalized intersection over union: A metric and a loss for bounding box regression,” in </w:t>
+            <w:t xml:space="preserve">H. Rezatofighi, N. Tsoi, J. Gwak, A. Sadeghian, I. Reid, and S. Savarese, “Generalized intersection over union: A metric and a loss for bounding box regression,” in </w:t>
           </w:r>
           <w:r>
             <w:rPr>
@@ -12223,191 +10347,14 @@
           </w:r>
           <w:r>
             <w:tab/>
-            <w:t xml:space="preserve">A. H. </w:t>
+            <w:t xml:space="preserve">A. H. Pratomo, W. Kaswidjanti, and S. Mu’arifah, “Implementasi algoritma region of interest (roi) untuk meningkatkan performa algoritma deteksi dan klasifikasi kendaraan,” </w:t>
           </w:r>
-          <w:proofErr w:type="spellStart"/>
-          <w:r>
-            <w:t>Pratomo</w:t>
-          </w:r>
-          <w:proofErr w:type="spellEnd"/>
-          <w:r>
-            <w:t xml:space="preserve">, W. </w:t>
-          </w:r>
-          <w:proofErr w:type="spellStart"/>
-          <w:r>
-            <w:t>Kaswidjanti</w:t>
-          </w:r>
-          <w:proofErr w:type="spellEnd"/>
-          <w:r>
-            <w:t xml:space="preserve">, and S. </w:t>
-          </w:r>
-          <w:proofErr w:type="spellStart"/>
-          <w:r>
-            <w:t>Mu’arifah</w:t>
-          </w:r>
-          <w:proofErr w:type="spellEnd"/>
-          <w:r>
-            <w:t>, “</w:t>
-          </w:r>
-          <w:proofErr w:type="spellStart"/>
-          <w:r>
-            <w:t>Implementasi</w:t>
-          </w:r>
-          <w:proofErr w:type="spellEnd"/>
-          <w:r>
-            <w:t xml:space="preserve"> </w:t>
-          </w:r>
-          <w:proofErr w:type="spellStart"/>
-          <w:r>
-            <w:t>algoritma</w:t>
-          </w:r>
-          <w:proofErr w:type="spellEnd"/>
-          <w:r>
-            <w:t xml:space="preserve"> region of interest (</w:t>
-          </w:r>
-          <w:proofErr w:type="spellStart"/>
-          <w:r>
-            <w:t>roi</w:t>
-          </w:r>
-          <w:proofErr w:type="spellEnd"/>
-          <w:r>
-            <w:t xml:space="preserve">) </w:t>
-          </w:r>
-          <w:proofErr w:type="spellStart"/>
-          <w:r>
-            <w:t>untuk</w:t>
-          </w:r>
-          <w:proofErr w:type="spellEnd"/>
-          <w:r>
-            <w:t xml:space="preserve"> </w:t>
-          </w:r>
-          <w:proofErr w:type="spellStart"/>
-          <w:r>
-            <w:t>meningkatkan</w:t>
-          </w:r>
-          <w:proofErr w:type="spellEnd"/>
-          <w:r>
-            <w:t xml:space="preserve"> </w:t>
-          </w:r>
-          <w:proofErr w:type="spellStart"/>
-          <w:r>
-            <w:t>performa</w:t>
-          </w:r>
-          <w:proofErr w:type="spellEnd"/>
-          <w:r>
-            <w:t xml:space="preserve"> </w:t>
-          </w:r>
-          <w:proofErr w:type="spellStart"/>
-          <w:r>
-            <w:t>algoritma</w:t>
-          </w:r>
-          <w:proofErr w:type="spellEnd"/>
-          <w:r>
-            <w:t xml:space="preserve"> </w:t>
-          </w:r>
-          <w:proofErr w:type="spellStart"/>
-          <w:r>
-            <w:t>deteksi</w:t>
-          </w:r>
-          <w:proofErr w:type="spellEnd"/>
-          <w:r>
-            <w:t xml:space="preserve"> dan </w:t>
-          </w:r>
-          <w:proofErr w:type="spellStart"/>
-          <w:r>
-            <w:t>klasifikasi</w:t>
-          </w:r>
-          <w:proofErr w:type="spellEnd"/>
-          <w:r>
-            <w:t xml:space="preserve"> </w:t>
-          </w:r>
-          <w:proofErr w:type="spellStart"/>
-          <w:r>
-            <w:t>kendaraan</w:t>
-          </w:r>
-          <w:proofErr w:type="spellEnd"/>
-          <w:r>
-            <w:t xml:space="preserve">,” </w:t>
-          </w:r>
-          <w:proofErr w:type="spellStart"/>
           <w:r>
             <w:rPr>
               <w:i/>
               <w:iCs/>
             </w:rPr>
-            <w:t>Jurnal</w:t>
-          </w:r>
-          <w:proofErr w:type="spellEnd"/>
-          <w:r>
-            <w:rPr>
-              <w:i/>
-              <w:iCs/>
-            </w:rPr>
-            <w:t xml:space="preserve"> </w:t>
-          </w:r>
-          <w:proofErr w:type="spellStart"/>
-          <w:r>
-            <w:rPr>
-              <w:i/>
-              <w:iCs/>
-            </w:rPr>
-            <w:t>Teknologi</w:t>
-          </w:r>
-          <w:proofErr w:type="spellEnd"/>
-          <w:r>
-            <w:rPr>
-              <w:i/>
-              <w:iCs/>
-            </w:rPr>
-            <w:t xml:space="preserve"> </w:t>
-          </w:r>
-          <w:proofErr w:type="spellStart"/>
-          <w:r>
-            <w:rPr>
-              <w:i/>
-              <w:iCs/>
-            </w:rPr>
-            <w:t>Informasi</w:t>
-          </w:r>
-          <w:proofErr w:type="spellEnd"/>
-          <w:r>
-            <w:rPr>
-              <w:i/>
-              <w:iCs/>
-            </w:rPr>
-            <w:t xml:space="preserve"> dan </w:t>
-          </w:r>
-          <w:proofErr w:type="spellStart"/>
-          <w:r>
-            <w:rPr>
-              <w:i/>
-              <w:iCs/>
-            </w:rPr>
-            <w:t>Ilmu</w:t>
-          </w:r>
-          <w:proofErr w:type="spellEnd"/>
-          <w:r>
-            <w:rPr>
-              <w:i/>
-              <w:iCs/>
-            </w:rPr>
-            <w:t xml:space="preserve"> </w:t>
-          </w:r>
-          <w:proofErr w:type="spellStart"/>
-          <w:r>
-            <w:rPr>
-              <w:i/>
-              <w:iCs/>
-            </w:rPr>
-            <w:t>Komputer</w:t>
-          </w:r>
-          <w:proofErr w:type="spellEnd"/>
-          <w:r>
-            <w:rPr>
-              <w:i/>
-              <w:iCs/>
-            </w:rPr>
-            <w:t xml:space="preserve"> (JTIIK)</w:t>
+            <w:t>Jurnal Teknologi Informasi dan Ilmu Komputer (JTIIK)</w:t>
           </w:r>
           <w:r>
             <w:t>, vol. 7, no. 1, pp. 155–162, 2020.</w:t>
@@ -12425,59 +10372,17 @@
           </w:r>
           <w:r>
             <w:tab/>
-            <w:t xml:space="preserve">J. </w:t>
-          </w:r>
-          <w:proofErr w:type="spellStart"/>
-          <w:r>
-            <w:t>Howse</w:t>
-          </w:r>
-          <w:proofErr w:type="spellEnd"/>
-          <w:r>
-            <w:t xml:space="preserve"> and J. </w:t>
-          </w:r>
-          <w:proofErr w:type="spellStart"/>
-          <w:r>
-            <w:t>Minichino</w:t>
-          </w:r>
-          <w:proofErr w:type="spellEnd"/>
-          <w:r>
-            <w:t xml:space="preserve">, </w:t>
+            <w:t xml:space="preserve">J. Howse and J. Minichino, </w:t>
           </w:r>
           <w:r>
             <w:rPr>
               <w:i/>
               <w:iCs/>
             </w:rPr>
-            <w:t xml:space="preserve">Learning OpenCV 4 Computer Vision with Python 3: Get to grips with </w:t>
-          </w:r>
-          <w:proofErr w:type="spellStart"/>
-          <w:proofErr w:type="gramStart"/>
-          <w:r>
-            <w:rPr>
-              <w:i/>
-              <w:iCs/>
-            </w:rPr>
-            <w:t>tools,techniques</w:t>
-          </w:r>
-          <w:proofErr w:type="spellEnd"/>
-          <w:proofErr w:type="gramEnd"/>
-          <w:r>
-            <w:rPr>
-              <w:i/>
-              <w:iCs/>
-            </w:rPr>
-            <w:t>, and algorithms for computer vision and machine learning, 3rd Edition</w:t>
+            <w:t>Learning OpenCV 4 Computer Vision with Python 3: Get to grips with tools,techniques, and algorithms for computer vision and machine learning, 3rd Edition</w:t>
           </w:r>
           <w:r>
-            <w:t xml:space="preserve">, 3rd ed. Birmingham, England: </w:t>
-          </w:r>
-          <w:proofErr w:type="spellStart"/>
-          <w:r>
-            <w:t>Packt</w:t>
-          </w:r>
-          <w:proofErr w:type="spellEnd"/>
-          <w:r>
-            <w:t xml:space="preserve"> Publishing, 2020.</w:t>
+            <w:t>, 3rd ed. Birmingham, England: Packt Publishing, 2020.</w:t>
           </w:r>
         </w:p>
         <w:p>
@@ -12561,7 +10466,7 @@
 </file>
 
 <file path=word/endnotes.xml><?xml version="1.0" encoding="utf-8"?>
-<w:endnotes xmlns:wpc="http://schemas.microsoft.com/office/word/2010/wordprocessingCanvas" xmlns:cx="http://schemas.microsoft.com/office/drawing/2014/chartex" xmlns:cx1="http://schemas.microsoft.com/office/drawing/2015/9/8/chartex" xmlns:cx2="http://schemas.microsoft.com/office/drawing/2015/10/21/chartex" xmlns:cx3="http://schemas.microsoft.com/office/drawing/2016/5/9/chartex" xmlns:cx4="http://schemas.microsoft.com/office/drawing/2016/5/10/chartex" xmlns:cx5="http://schemas.microsoft.com/office/drawing/2016/5/11/chartex" xmlns:cx6="http://schemas.microsoft.com/office/drawing/2016/5/12/chartex" xmlns:cx7="http://schemas.microsoft.com/office/drawing/2016/5/13/chartex" xmlns:cx8="http://schemas.microsoft.com/office/drawing/2016/5/14/chartex" xmlns:mc="http://schemas.openxmlformats.org/markup-compatibility/2006" xmlns:aink="http://schemas.microsoft.com/office/drawing/2016/ink" xmlns:am3d="http://schemas.microsoft.com/office/drawing/2017/model3d" xmlns:o="urn:schemas-microsoft-com:office:office" xmlns:r="http://schemas.openxmlformats.org/officeDocument/2006/relationships" xmlns:m="http://schemas.openxmlformats.org/officeDocument/2006/math" xmlns:v="urn:schemas-microsoft-com:vml" xmlns:wp14="http://schemas.microsoft.com/office/word/2010/wordprocessingDrawing" xmlns:wp="http://schemas.openxmlformats.org/drawingml/2006/wordprocessingDrawing" xmlns:w10="urn:schemas-microsoft-com:office:word" xmlns:w="http://schemas.openxmlformats.org/wordprocessingml/2006/main" xmlns:w14="http://schemas.microsoft.com/office/word/2010/wordml" xmlns:w15="http://schemas.microsoft.com/office/word/2012/wordml" xmlns:w16cex="http://schemas.microsoft.com/office/word/2018/wordml/cex" xmlns:w16cid="http://schemas.microsoft.com/office/word/2016/wordml/cid" xmlns:w16="http://schemas.microsoft.com/office/word/2018/wordml" xmlns:w16sdtdh="http://schemas.microsoft.com/office/word/2020/wordml/sdtdatahash" xmlns:w16se="http://schemas.microsoft.com/office/word/2015/wordml/symex" xmlns:wpg="http://schemas.microsoft.com/office/word/2010/wordprocessingGroup" xmlns:wpi="http://schemas.microsoft.com/office/word/2010/wordprocessingInk" xmlns:wne="http://schemas.microsoft.com/office/word/2006/wordml" xmlns:wps="http://schemas.microsoft.com/office/word/2010/wordprocessingShape" mc:Ignorable="w14 w15 w16se w16cid w16 w16cex w16sdtdh wp14">
+<w:endnotes xmlns:wpc="http://schemas.microsoft.com/office/word/2010/wordprocessingCanvas" xmlns:cx="http://schemas.microsoft.com/office/drawing/2014/chartex" xmlns:cx1="http://schemas.microsoft.com/office/drawing/2015/9/8/chartex" xmlns:cx2="http://schemas.microsoft.com/office/drawing/2015/10/21/chartex" xmlns:cx3="http://schemas.microsoft.com/office/drawing/2016/5/9/chartex" xmlns:cx4="http://schemas.microsoft.com/office/drawing/2016/5/10/chartex" xmlns:cx5="http://schemas.microsoft.com/office/drawing/2016/5/11/chartex" xmlns:cx6="http://schemas.microsoft.com/office/drawing/2016/5/12/chartex" xmlns:cx7="http://schemas.microsoft.com/office/drawing/2016/5/13/chartex" xmlns:cx8="http://schemas.microsoft.com/office/drawing/2016/5/14/chartex" xmlns:mc="http://schemas.openxmlformats.org/markup-compatibility/2006" xmlns:aink="http://schemas.microsoft.com/office/drawing/2016/ink" xmlns:am3d="http://schemas.microsoft.com/office/drawing/2017/model3d" xmlns:o="urn:schemas-microsoft-com:office:office" xmlns:oel="http://schemas.microsoft.com/office/2019/extlst" xmlns:r="http://schemas.openxmlformats.org/officeDocument/2006/relationships" xmlns:m="http://schemas.openxmlformats.org/officeDocument/2006/math" xmlns:v="urn:schemas-microsoft-com:vml" xmlns:wp14="http://schemas.microsoft.com/office/word/2010/wordprocessingDrawing" xmlns:wp="http://schemas.openxmlformats.org/drawingml/2006/wordprocessingDrawing" xmlns:w10="urn:schemas-microsoft-com:office:word" xmlns:w="http://schemas.openxmlformats.org/wordprocessingml/2006/main" xmlns:w14="http://schemas.microsoft.com/office/word/2010/wordml" xmlns:w15="http://schemas.microsoft.com/office/word/2012/wordml" xmlns:w16cex="http://schemas.microsoft.com/office/word/2018/wordml/cex" xmlns:w16cid="http://schemas.microsoft.com/office/word/2016/wordml/cid" xmlns:w16="http://schemas.microsoft.com/office/word/2018/wordml" xmlns:w16du="http://schemas.microsoft.com/office/word/2023/wordml/word16du" xmlns:w16sdtdh="http://schemas.microsoft.com/office/word/2020/wordml/sdtdatahash" xmlns:w16se="http://schemas.microsoft.com/office/word/2015/wordml/symex" xmlns:wpg="http://schemas.microsoft.com/office/word/2010/wordprocessingGroup" xmlns:wpi="http://schemas.microsoft.com/office/word/2010/wordprocessingInk" xmlns:wne="http://schemas.microsoft.com/office/word/2006/wordml" xmlns:wps="http://schemas.microsoft.com/office/word/2010/wordprocessingShape" mc:Ignorable="w14 w15 w16se w16cid w16 w16cex w16sdtdh w16du wp14">
   <w:endnote w:type="separator" w:id="-1">
     <w:p>
       <w:r>
@@ -12580,7 +10485,7 @@
 </file>
 
 <file path=word/footer1.xml><?xml version="1.0" encoding="utf-8"?>
-<w:ftr xmlns:wpc="http://schemas.microsoft.com/office/word/2010/wordprocessingCanvas" xmlns:cx="http://schemas.microsoft.com/office/drawing/2014/chartex" xmlns:cx1="http://schemas.microsoft.com/office/drawing/2015/9/8/chartex" xmlns:cx2="http://schemas.microsoft.com/office/drawing/2015/10/21/chartex" xmlns:cx3="http://schemas.microsoft.com/office/drawing/2016/5/9/chartex" xmlns:cx4="http://schemas.microsoft.com/office/drawing/2016/5/10/chartex" xmlns:cx5="http://schemas.microsoft.com/office/drawing/2016/5/11/chartex" xmlns:cx6="http://schemas.microsoft.com/office/drawing/2016/5/12/chartex" xmlns:cx7="http://schemas.microsoft.com/office/drawing/2016/5/13/chartex" xmlns:cx8="http://schemas.microsoft.com/office/drawing/2016/5/14/chartex" xmlns:mc="http://schemas.openxmlformats.org/markup-compatibility/2006" xmlns:aink="http://schemas.microsoft.com/office/drawing/2016/ink" xmlns:am3d="http://schemas.microsoft.com/office/drawing/2017/model3d" xmlns:o="urn:schemas-microsoft-com:office:office" xmlns:r="http://schemas.openxmlformats.org/officeDocument/2006/relationships" xmlns:m="http://schemas.openxmlformats.org/officeDocument/2006/math" xmlns:v="urn:schemas-microsoft-com:vml" xmlns:wp14="http://schemas.microsoft.com/office/word/2010/wordprocessingDrawing" xmlns:wp="http://schemas.openxmlformats.org/drawingml/2006/wordprocessingDrawing" xmlns:w10="urn:schemas-microsoft-com:office:word" xmlns:w="http://schemas.openxmlformats.org/wordprocessingml/2006/main" xmlns:w14="http://schemas.microsoft.com/office/word/2010/wordml" xmlns:w15="http://schemas.microsoft.com/office/word/2012/wordml" xmlns:w16cex="http://schemas.microsoft.com/office/word/2018/wordml/cex" xmlns:w16cid="http://schemas.microsoft.com/office/word/2016/wordml/cid" xmlns:w16="http://schemas.microsoft.com/office/word/2018/wordml" xmlns:w16sdtdh="http://schemas.microsoft.com/office/word/2020/wordml/sdtdatahash" xmlns:w16se="http://schemas.microsoft.com/office/word/2015/wordml/symex" xmlns:wpg="http://schemas.microsoft.com/office/word/2010/wordprocessingGroup" xmlns:wpi="http://schemas.microsoft.com/office/word/2010/wordprocessingInk" xmlns:wne="http://schemas.microsoft.com/office/word/2006/wordml" xmlns:wps="http://schemas.microsoft.com/office/word/2010/wordprocessingShape" mc:Ignorable="w14 w15 w16se w16cid w16 w16cex w16sdtdh wp14">
+<w:ftr xmlns:wpc="http://schemas.microsoft.com/office/word/2010/wordprocessingCanvas" xmlns:cx="http://schemas.microsoft.com/office/drawing/2014/chartex" xmlns:cx1="http://schemas.microsoft.com/office/drawing/2015/9/8/chartex" xmlns:cx2="http://schemas.microsoft.com/office/drawing/2015/10/21/chartex" xmlns:cx3="http://schemas.microsoft.com/office/drawing/2016/5/9/chartex" xmlns:cx4="http://schemas.microsoft.com/office/drawing/2016/5/10/chartex" xmlns:cx5="http://schemas.microsoft.com/office/drawing/2016/5/11/chartex" xmlns:cx6="http://schemas.microsoft.com/office/drawing/2016/5/12/chartex" xmlns:cx7="http://schemas.microsoft.com/office/drawing/2016/5/13/chartex" xmlns:cx8="http://schemas.microsoft.com/office/drawing/2016/5/14/chartex" xmlns:mc="http://schemas.openxmlformats.org/markup-compatibility/2006" xmlns:aink="http://schemas.microsoft.com/office/drawing/2016/ink" xmlns:am3d="http://schemas.microsoft.com/office/drawing/2017/model3d" xmlns:o="urn:schemas-microsoft-com:office:office" xmlns:oel="http://schemas.microsoft.com/office/2019/extlst" xmlns:r="http://schemas.openxmlformats.org/officeDocument/2006/relationships" xmlns:m="http://schemas.openxmlformats.org/officeDocument/2006/math" xmlns:v="urn:schemas-microsoft-com:vml" xmlns:wp14="http://schemas.microsoft.com/office/word/2010/wordprocessingDrawing" xmlns:wp="http://schemas.openxmlformats.org/drawingml/2006/wordprocessingDrawing" xmlns:w10="urn:schemas-microsoft-com:office:word" xmlns:w="http://schemas.openxmlformats.org/wordprocessingml/2006/main" xmlns:w14="http://schemas.microsoft.com/office/word/2010/wordml" xmlns:w15="http://schemas.microsoft.com/office/word/2012/wordml" xmlns:w16cex="http://schemas.microsoft.com/office/word/2018/wordml/cex" xmlns:w16cid="http://schemas.microsoft.com/office/word/2016/wordml/cid" xmlns:w16="http://schemas.microsoft.com/office/word/2018/wordml" xmlns:w16du="http://schemas.microsoft.com/office/word/2023/wordml/word16du" xmlns:w16sdtdh="http://schemas.microsoft.com/office/word/2020/wordml/sdtdatahash" xmlns:w16se="http://schemas.microsoft.com/office/word/2015/wordml/symex" xmlns:wpg="http://schemas.microsoft.com/office/word/2010/wordprocessingGroup" xmlns:wpi="http://schemas.microsoft.com/office/word/2010/wordprocessingInk" xmlns:wne="http://schemas.microsoft.com/office/word/2006/wordml" xmlns:wps="http://schemas.microsoft.com/office/word/2010/wordprocessingShape" mc:Ignorable="w14 w15 w16se w16cid w16 w16cex w16sdtdh w16du wp14">
   <w:p>
     <w:pPr>
       <w:pStyle w:val="Header"/>
@@ -12680,7 +10585,7 @@
 </file>
 
 <file path=word/footer2.xml><?xml version="1.0" encoding="utf-8"?>
-<w:ftr xmlns:wpc="http://schemas.microsoft.com/office/word/2010/wordprocessingCanvas" xmlns:cx="http://schemas.microsoft.com/office/drawing/2014/chartex" xmlns:cx1="http://schemas.microsoft.com/office/drawing/2015/9/8/chartex" xmlns:cx2="http://schemas.microsoft.com/office/drawing/2015/10/21/chartex" xmlns:cx3="http://schemas.microsoft.com/office/drawing/2016/5/9/chartex" xmlns:cx4="http://schemas.microsoft.com/office/drawing/2016/5/10/chartex" xmlns:cx5="http://schemas.microsoft.com/office/drawing/2016/5/11/chartex" xmlns:cx6="http://schemas.microsoft.com/office/drawing/2016/5/12/chartex" xmlns:cx7="http://schemas.microsoft.com/office/drawing/2016/5/13/chartex" xmlns:cx8="http://schemas.microsoft.com/office/drawing/2016/5/14/chartex" xmlns:mc="http://schemas.openxmlformats.org/markup-compatibility/2006" xmlns:aink="http://schemas.microsoft.com/office/drawing/2016/ink" xmlns:am3d="http://schemas.microsoft.com/office/drawing/2017/model3d" xmlns:o="urn:schemas-microsoft-com:office:office" xmlns:r="http://schemas.openxmlformats.org/officeDocument/2006/relationships" xmlns:m="http://schemas.openxmlformats.org/officeDocument/2006/math" xmlns:v="urn:schemas-microsoft-com:vml" xmlns:wp14="http://schemas.microsoft.com/office/word/2010/wordprocessingDrawing" xmlns:wp="http://schemas.openxmlformats.org/drawingml/2006/wordprocessingDrawing" xmlns:w10="urn:schemas-microsoft-com:office:word" xmlns:w="http://schemas.openxmlformats.org/wordprocessingml/2006/main" xmlns:w14="http://schemas.microsoft.com/office/word/2010/wordml" xmlns:w15="http://schemas.microsoft.com/office/word/2012/wordml" xmlns:w16cex="http://schemas.microsoft.com/office/word/2018/wordml/cex" xmlns:w16cid="http://schemas.microsoft.com/office/word/2016/wordml/cid" xmlns:w16="http://schemas.microsoft.com/office/word/2018/wordml" xmlns:w16sdtdh="http://schemas.microsoft.com/office/word/2020/wordml/sdtdatahash" xmlns:w16se="http://schemas.microsoft.com/office/word/2015/wordml/symex" xmlns:wpg="http://schemas.microsoft.com/office/word/2010/wordprocessingGroup" xmlns:wpi="http://schemas.microsoft.com/office/word/2010/wordprocessingInk" xmlns:wne="http://schemas.microsoft.com/office/word/2006/wordml" xmlns:wps="http://schemas.microsoft.com/office/word/2010/wordprocessingShape" mc:Ignorable="w14 w15 w16se w16cid w16 w16cex w16sdtdh wp14">
+<w:ftr xmlns:wpc="http://schemas.microsoft.com/office/word/2010/wordprocessingCanvas" xmlns:cx="http://schemas.microsoft.com/office/drawing/2014/chartex" xmlns:cx1="http://schemas.microsoft.com/office/drawing/2015/9/8/chartex" xmlns:cx2="http://schemas.microsoft.com/office/drawing/2015/10/21/chartex" xmlns:cx3="http://schemas.microsoft.com/office/drawing/2016/5/9/chartex" xmlns:cx4="http://schemas.microsoft.com/office/drawing/2016/5/10/chartex" xmlns:cx5="http://schemas.microsoft.com/office/drawing/2016/5/11/chartex" xmlns:cx6="http://schemas.microsoft.com/office/drawing/2016/5/12/chartex" xmlns:cx7="http://schemas.microsoft.com/office/drawing/2016/5/13/chartex" xmlns:cx8="http://schemas.microsoft.com/office/drawing/2016/5/14/chartex" xmlns:mc="http://schemas.openxmlformats.org/markup-compatibility/2006" xmlns:aink="http://schemas.microsoft.com/office/drawing/2016/ink" xmlns:am3d="http://schemas.microsoft.com/office/drawing/2017/model3d" xmlns:o="urn:schemas-microsoft-com:office:office" xmlns:oel="http://schemas.microsoft.com/office/2019/extlst" xmlns:r="http://schemas.openxmlformats.org/officeDocument/2006/relationships" xmlns:m="http://schemas.openxmlformats.org/officeDocument/2006/math" xmlns:v="urn:schemas-microsoft-com:vml" xmlns:wp14="http://schemas.microsoft.com/office/word/2010/wordprocessingDrawing" xmlns:wp="http://schemas.openxmlformats.org/drawingml/2006/wordprocessingDrawing" xmlns:w10="urn:schemas-microsoft-com:office:word" xmlns:w="http://schemas.openxmlformats.org/wordprocessingml/2006/main" xmlns:w14="http://schemas.microsoft.com/office/word/2010/wordml" xmlns:w15="http://schemas.microsoft.com/office/word/2012/wordml" xmlns:w16cex="http://schemas.microsoft.com/office/word/2018/wordml/cex" xmlns:w16cid="http://schemas.microsoft.com/office/word/2016/wordml/cid" xmlns:w16="http://schemas.microsoft.com/office/word/2018/wordml" xmlns:w16du="http://schemas.microsoft.com/office/word/2023/wordml/word16du" xmlns:w16sdtdh="http://schemas.microsoft.com/office/word/2020/wordml/sdtdatahash" xmlns:w16se="http://schemas.microsoft.com/office/word/2015/wordml/symex" xmlns:wpg="http://schemas.microsoft.com/office/word/2010/wordprocessingGroup" xmlns:wpi="http://schemas.microsoft.com/office/word/2010/wordprocessingInk" xmlns:wne="http://schemas.microsoft.com/office/word/2006/wordml" xmlns:wps="http://schemas.microsoft.com/office/word/2010/wordprocessingShape" mc:Ignorable="w14 w15 w16se w16cid w16 w16cex w16sdtdh w16du wp14">
   <w:p>
     <w:pPr>
       <w:pStyle w:val="Footer"/>
@@ -12703,7 +10608,7 @@
 </file>
 
 <file path=word/footer3.xml><?xml version="1.0" encoding="utf-8"?>
-<w:ftr xmlns:wpc="http://schemas.microsoft.com/office/word/2010/wordprocessingCanvas" xmlns:cx="http://schemas.microsoft.com/office/drawing/2014/chartex" xmlns:cx1="http://schemas.microsoft.com/office/drawing/2015/9/8/chartex" xmlns:cx2="http://schemas.microsoft.com/office/drawing/2015/10/21/chartex" xmlns:cx3="http://schemas.microsoft.com/office/drawing/2016/5/9/chartex" xmlns:cx4="http://schemas.microsoft.com/office/drawing/2016/5/10/chartex" xmlns:cx5="http://schemas.microsoft.com/office/drawing/2016/5/11/chartex" xmlns:cx6="http://schemas.microsoft.com/office/drawing/2016/5/12/chartex" xmlns:cx7="http://schemas.microsoft.com/office/drawing/2016/5/13/chartex" xmlns:cx8="http://schemas.microsoft.com/office/drawing/2016/5/14/chartex" xmlns:mc="http://schemas.openxmlformats.org/markup-compatibility/2006" xmlns:aink="http://schemas.microsoft.com/office/drawing/2016/ink" xmlns:am3d="http://schemas.microsoft.com/office/drawing/2017/model3d" xmlns:o="urn:schemas-microsoft-com:office:office" xmlns:r="http://schemas.openxmlformats.org/officeDocument/2006/relationships" xmlns:m="http://schemas.openxmlformats.org/officeDocument/2006/math" xmlns:v="urn:schemas-microsoft-com:vml" xmlns:wp14="http://schemas.microsoft.com/office/word/2010/wordprocessingDrawing" xmlns:wp="http://schemas.openxmlformats.org/drawingml/2006/wordprocessingDrawing" xmlns:w10="urn:schemas-microsoft-com:office:word" xmlns:w="http://schemas.openxmlformats.org/wordprocessingml/2006/main" xmlns:w14="http://schemas.microsoft.com/office/word/2010/wordml" xmlns:w15="http://schemas.microsoft.com/office/word/2012/wordml" xmlns:w16cex="http://schemas.microsoft.com/office/word/2018/wordml/cex" xmlns:w16cid="http://schemas.microsoft.com/office/word/2016/wordml/cid" xmlns:w16="http://schemas.microsoft.com/office/word/2018/wordml" xmlns:w16sdtdh="http://schemas.microsoft.com/office/word/2020/wordml/sdtdatahash" xmlns:w16se="http://schemas.microsoft.com/office/word/2015/wordml/symex" xmlns:wpg="http://schemas.microsoft.com/office/word/2010/wordprocessingGroup" xmlns:wpi="http://schemas.microsoft.com/office/word/2010/wordprocessingInk" xmlns:wne="http://schemas.microsoft.com/office/word/2006/wordml" xmlns:wps="http://schemas.microsoft.com/office/word/2010/wordprocessingShape" mc:Ignorable="w14 w15 w16se w16cid w16 w16cex w16sdtdh wp14">
+<w:ftr xmlns:wpc="http://schemas.microsoft.com/office/word/2010/wordprocessingCanvas" xmlns:cx="http://schemas.microsoft.com/office/drawing/2014/chartex" xmlns:cx1="http://schemas.microsoft.com/office/drawing/2015/9/8/chartex" xmlns:cx2="http://schemas.microsoft.com/office/drawing/2015/10/21/chartex" xmlns:cx3="http://schemas.microsoft.com/office/drawing/2016/5/9/chartex" xmlns:cx4="http://schemas.microsoft.com/office/drawing/2016/5/10/chartex" xmlns:cx5="http://schemas.microsoft.com/office/drawing/2016/5/11/chartex" xmlns:cx6="http://schemas.microsoft.com/office/drawing/2016/5/12/chartex" xmlns:cx7="http://schemas.microsoft.com/office/drawing/2016/5/13/chartex" xmlns:cx8="http://schemas.microsoft.com/office/drawing/2016/5/14/chartex" xmlns:mc="http://schemas.openxmlformats.org/markup-compatibility/2006" xmlns:aink="http://schemas.microsoft.com/office/drawing/2016/ink" xmlns:am3d="http://schemas.microsoft.com/office/drawing/2017/model3d" xmlns:o="urn:schemas-microsoft-com:office:office" xmlns:oel="http://schemas.microsoft.com/office/2019/extlst" xmlns:r="http://schemas.openxmlformats.org/officeDocument/2006/relationships" xmlns:m="http://schemas.openxmlformats.org/officeDocument/2006/math" xmlns:v="urn:schemas-microsoft-com:vml" xmlns:wp14="http://schemas.microsoft.com/office/word/2010/wordprocessingDrawing" xmlns:wp="http://schemas.openxmlformats.org/drawingml/2006/wordprocessingDrawing" xmlns:w10="urn:schemas-microsoft-com:office:word" xmlns:w="http://schemas.openxmlformats.org/wordprocessingml/2006/main" xmlns:w14="http://schemas.microsoft.com/office/word/2010/wordml" xmlns:w15="http://schemas.microsoft.com/office/word/2012/wordml" xmlns:w16cex="http://schemas.microsoft.com/office/word/2018/wordml/cex" xmlns:w16cid="http://schemas.microsoft.com/office/word/2016/wordml/cid" xmlns:w16="http://schemas.microsoft.com/office/word/2018/wordml" xmlns:w16du="http://schemas.microsoft.com/office/word/2023/wordml/word16du" xmlns:w16sdtdh="http://schemas.microsoft.com/office/word/2020/wordml/sdtdatahash" xmlns:w16se="http://schemas.microsoft.com/office/word/2015/wordml/symex" xmlns:wpg="http://schemas.microsoft.com/office/word/2010/wordprocessingGroup" xmlns:wpi="http://schemas.microsoft.com/office/word/2010/wordprocessingInk" xmlns:wne="http://schemas.microsoft.com/office/word/2006/wordml" xmlns:wps="http://schemas.microsoft.com/office/word/2010/wordprocessingShape" mc:Ignorable="w14 w15 w16se w16cid w16 w16cex w16sdtdh w16du wp14">
   <w:p>
     <w:pPr>
       <w:pStyle w:val="Footer"/>
@@ -12751,7 +10656,7 @@
 </file>
 
 <file path=word/footnotes.xml><?xml version="1.0" encoding="utf-8"?>
-<w:footnotes xmlns:wpc="http://schemas.microsoft.com/office/word/2010/wordprocessingCanvas" xmlns:cx="http://schemas.microsoft.com/office/drawing/2014/chartex" xmlns:cx1="http://schemas.microsoft.com/office/drawing/2015/9/8/chartex" xmlns:cx2="http://schemas.microsoft.com/office/drawing/2015/10/21/chartex" xmlns:cx3="http://schemas.microsoft.com/office/drawing/2016/5/9/chartex" xmlns:cx4="http://schemas.microsoft.com/office/drawing/2016/5/10/chartex" xmlns:cx5="http://schemas.microsoft.com/office/drawing/2016/5/11/chartex" xmlns:cx6="http://schemas.microsoft.com/office/drawing/2016/5/12/chartex" xmlns:cx7="http://schemas.microsoft.com/office/drawing/2016/5/13/chartex" xmlns:cx8="http://schemas.microsoft.com/office/drawing/2016/5/14/chartex" xmlns:mc="http://schemas.openxmlformats.org/markup-compatibility/2006" xmlns:aink="http://schemas.microsoft.com/office/drawing/2016/ink" xmlns:am3d="http://schemas.microsoft.com/office/drawing/2017/model3d" xmlns:o="urn:schemas-microsoft-com:office:office" xmlns:r="http://schemas.openxmlformats.org/officeDocument/2006/relationships" xmlns:m="http://schemas.openxmlformats.org/officeDocument/2006/math" xmlns:v="urn:schemas-microsoft-com:vml" xmlns:wp14="http://schemas.microsoft.com/office/word/2010/wordprocessingDrawing" xmlns:wp="http://schemas.openxmlformats.org/drawingml/2006/wordprocessingDrawing" xmlns:w10="urn:schemas-microsoft-com:office:word" xmlns:w="http://schemas.openxmlformats.org/wordprocessingml/2006/main" xmlns:w14="http://schemas.microsoft.com/office/word/2010/wordml" xmlns:w15="http://schemas.microsoft.com/office/word/2012/wordml" xmlns:w16cex="http://schemas.microsoft.com/office/word/2018/wordml/cex" xmlns:w16cid="http://schemas.microsoft.com/office/word/2016/wordml/cid" xmlns:w16="http://schemas.microsoft.com/office/word/2018/wordml" xmlns:w16sdtdh="http://schemas.microsoft.com/office/word/2020/wordml/sdtdatahash" xmlns:w16se="http://schemas.microsoft.com/office/word/2015/wordml/symex" xmlns:wpg="http://schemas.microsoft.com/office/word/2010/wordprocessingGroup" xmlns:wpi="http://schemas.microsoft.com/office/word/2010/wordprocessingInk" xmlns:wne="http://schemas.microsoft.com/office/word/2006/wordml" xmlns:wps="http://schemas.microsoft.com/office/word/2010/wordprocessingShape" mc:Ignorable="w14 w15 w16se w16cid w16 w16cex w16sdtdh wp14">
+<w:footnotes xmlns:wpc="http://schemas.microsoft.com/office/word/2010/wordprocessingCanvas" xmlns:cx="http://schemas.microsoft.com/office/drawing/2014/chartex" xmlns:cx1="http://schemas.microsoft.com/office/drawing/2015/9/8/chartex" xmlns:cx2="http://schemas.microsoft.com/office/drawing/2015/10/21/chartex" xmlns:cx3="http://schemas.microsoft.com/office/drawing/2016/5/9/chartex" xmlns:cx4="http://schemas.microsoft.com/office/drawing/2016/5/10/chartex" xmlns:cx5="http://schemas.microsoft.com/office/drawing/2016/5/11/chartex" xmlns:cx6="http://schemas.microsoft.com/office/drawing/2016/5/12/chartex" xmlns:cx7="http://schemas.microsoft.com/office/drawing/2016/5/13/chartex" xmlns:cx8="http://schemas.microsoft.com/office/drawing/2016/5/14/chartex" xmlns:mc="http://schemas.openxmlformats.org/markup-compatibility/2006" xmlns:aink="http://schemas.microsoft.com/office/drawing/2016/ink" xmlns:am3d="http://schemas.microsoft.com/office/drawing/2017/model3d" xmlns:o="urn:schemas-microsoft-com:office:office" xmlns:oel="http://schemas.microsoft.com/office/2019/extlst" xmlns:r="http://schemas.openxmlformats.org/officeDocument/2006/relationships" xmlns:m="http://schemas.openxmlformats.org/officeDocument/2006/math" xmlns:v="urn:schemas-microsoft-com:vml" xmlns:wp14="http://schemas.microsoft.com/office/word/2010/wordprocessingDrawing" xmlns:wp="http://schemas.openxmlformats.org/drawingml/2006/wordprocessingDrawing" xmlns:w10="urn:schemas-microsoft-com:office:word" xmlns:w="http://schemas.openxmlformats.org/wordprocessingml/2006/main" xmlns:w14="http://schemas.microsoft.com/office/word/2010/wordml" xmlns:w15="http://schemas.microsoft.com/office/word/2012/wordml" xmlns:w16cex="http://schemas.microsoft.com/office/word/2018/wordml/cex" xmlns:w16cid="http://schemas.microsoft.com/office/word/2016/wordml/cid" xmlns:w16="http://schemas.microsoft.com/office/word/2018/wordml" xmlns:w16du="http://schemas.microsoft.com/office/word/2023/wordml/word16du" xmlns:w16sdtdh="http://schemas.microsoft.com/office/word/2020/wordml/sdtdatahash" xmlns:w16se="http://schemas.microsoft.com/office/word/2015/wordml/symex" xmlns:wpg="http://schemas.microsoft.com/office/word/2010/wordprocessingGroup" xmlns:wpi="http://schemas.microsoft.com/office/word/2010/wordprocessingInk" xmlns:wne="http://schemas.microsoft.com/office/word/2006/wordml" xmlns:wps="http://schemas.microsoft.com/office/word/2010/wordprocessingShape" mc:Ignorable="w14 w15 w16se w16cid w16 w16cex w16sdtdh w16du wp14">
   <w:footnote w:type="separator" w:id="-1">
     <w:p>
       <w:r>
@@ -12770,7 +10675,7 @@
 </file>
 
 <file path=word/header1.xml><?xml version="1.0" encoding="utf-8"?>
-<w:hdr xmlns:wpc="http://schemas.microsoft.com/office/word/2010/wordprocessingCanvas" xmlns:cx="http://schemas.microsoft.com/office/drawing/2014/chartex" xmlns:cx1="http://schemas.microsoft.com/office/drawing/2015/9/8/chartex" xmlns:cx2="http://schemas.microsoft.com/office/drawing/2015/10/21/chartex" xmlns:cx3="http://schemas.microsoft.com/office/drawing/2016/5/9/chartex" xmlns:cx4="http://schemas.microsoft.com/office/drawing/2016/5/10/chartex" xmlns:cx5="http://schemas.microsoft.com/office/drawing/2016/5/11/chartex" xmlns:cx6="http://schemas.microsoft.com/office/drawing/2016/5/12/chartex" xmlns:cx7="http://schemas.microsoft.com/office/drawing/2016/5/13/chartex" xmlns:cx8="http://schemas.microsoft.com/office/drawing/2016/5/14/chartex" xmlns:mc="http://schemas.openxmlformats.org/markup-compatibility/2006" xmlns:aink="http://schemas.microsoft.com/office/drawing/2016/ink" xmlns:am3d="http://schemas.microsoft.com/office/drawing/2017/model3d" xmlns:o="urn:schemas-microsoft-com:office:office" xmlns:r="http://schemas.openxmlformats.org/officeDocument/2006/relationships" xmlns:m="http://schemas.openxmlformats.org/officeDocument/2006/math" xmlns:v="urn:schemas-microsoft-com:vml" xmlns:wp14="http://schemas.microsoft.com/office/word/2010/wordprocessingDrawing" xmlns:wp="http://schemas.openxmlformats.org/drawingml/2006/wordprocessingDrawing" xmlns:w10="urn:schemas-microsoft-com:office:word" xmlns:w="http://schemas.openxmlformats.org/wordprocessingml/2006/main" xmlns:w14="http://schemas.microsoft.com/office/word/2010/wordml" xmlns:w15="http://schemas.microsoft.com/office/word/2012/wordml" xmlns:w16cex="http://schemas.microsoft.com/office/word/2018/wordml/cex" xmlns:w16cid="http://schemas.microsoft.com/office/word/2016/wordml/cid" xmlns:w16="http://schemas.microsoft.com/office/word/2018/wordml" xmlns:w16sdtdh="http://schemas.microsoft.com/office/word/2020/wordml/sdtdatahash" xmlns:w16se="http://schemas.microsoft.com/office/word/2015/wordml/symex" xmlns:wpg="http://schemas.microsoft.com/office/word/2010/wordprocessingGroup" xmlns:wpi="http://schemas.microsoft.com/office/word/2010/wordprocessingInk" xmlns:wne="http://schemas.microsoft.com/office/word/2006/wordml" xmlns:wps="http://schemas.microsoft.com/office/word/2010/wordprocessingShape" mc:Ignorable="w14 w15 w16se w16cid w16 w16cex w16sdtdh wp14">
+<w:hdr xmlns:wpc="http://schemas.microsoft.com/office/word/2010/wordprocessingCanvas" xmlns:cx="http://schemas.microsoft.com/office/drawing/2014/chartex" xmlns:cx1="http://schemas.microsoft.com/office/drawing/2015/9/8/chartex" xmlns:cx2="http://schemas.microsoft.com/office/drawing/2015/10/21/chartex" xmlns:cx3="http://schemas.microsoft.com/office/drawing/2016/5/9/chartex" xmlns:cx4="http://schemas.microsoft.com/office/drawing/2016/5/10/chartex" xmlns:cx5="http://schemas.microsoft.com/office/drawing/2016/5/11/chartex" xmlns:cx6="http://schemas.microsoft.com/office/drawing/2016/5/12/chartex" xmlns:cx7="http://schemas.microsoft.com/office/drawing/2016/5/13/chartex" xmlns:cx8="http://schemas.microsoft.com/office/drawing/2016/5/14/chartex" xmlns:mc="http://schemas.openxmlformats.org/markup-compatibility/2006" xmlns:aink="http://schemas.microsoft.com/office/drawing/2016/ink" xmlns:am3d="http://schemas.microsoft.com/office/drawing/2017/model3d" xmlns:o="urn:schemas-microsoft-com:office:office" xmlns:oel="http://schemas.microsoft.com/office/2019/extlst" xmlns:r="http://schemas.openxmlformats.org/officeDocument/2006/relationships" xmlns:m="http://schemas.openxmlformats.org/officeDocument/2006/math" xmlns:v="urn:schemas-microsoft-com:vml" xmlns:wp14="http://schemas.microsoft.com/office/word/2010/wordprocessingDrawing" xmlns:wp="http://schemas.openxmlformats.org/drawingml/2006/wordprocessingDrawing" xmlns:w10="urn:schemas-microsoft-com:office:word" xmlns:w="http://schemas.openxmlformats.org/wordprocessingml/2006/main" xmlns:w14="http://schemas.microsoft.com/office/word/2010/wordml" xmlns:w15="http://schemas.microsoft.com/office/word/2012/wordml" xmlns:w16cex="http://schemas.microsoft.com/office/word/2018/wordml/cex" xmlns:w16cid="http://schemas.microsoft.com/office/word/2016/wordml/cid" xmlns:w16="http://schemas.microsoft.com/office/word/2018/wordml" xmlns:w16du="http://schemas.microsoft.com/office/word/2023/wordml/word16du" xmlns:w16sdtdh="http://schemas.microsoft.com/office/word/2020/wordml/sdtdatahash" xmlns:w16se="http://schemas.microsoft.com/office/word/2015/wordml/symex" xmlns:wpg="http://schemas.microsoft.com/office/word/2010/wordprocessingGroup" xmlns:wpi="http://schemas.microsoft.com/office/word/2010/wordprocessingInk" xmlns:wne="http://schemas.microsoft.com/office/word/2006/wordml" xmlns:wps="http://schemas.microsoft.com/office/word/2010/wordprocessingShape" mc:Ignorable="w14 w15 w16se w16cid w16 w16cex w16sdtdh w16du wp14">
   <w:p>
     <w:pPr>
       <w:pStyle w:val="Header"/>
@@ -12913,30 +10818,14 @@
       <w:tab/>
     </w:r>
     <w:r>
-      <w:t xml:space="preserve">IT </w:t>
-    </w:r>
-    <w:proofErr w:type="spellStart"/>
-    <w:r>
-      <w:t>Jou</w:t>
-    </w:r>
-    <w:proofErr w:type="spellEnd"/>
-    <w:r>
-      <w:t xml:space="preserve"> Res and </w:t>
-    </w:r>
-    <w:proofErr w:type="gramStart"/>
-    <w:r>
-      <w:t>Dev,,</w:t>
-    </w:r>
-    <w:proofErr w:type="gramEnd"/>
-    <w:r>
-      <w:t xml:space="preserve"> Vol.3, No.1, January 2018 : 1 - 10</w:t>
+      <w:t>IT Jou Res and Dev,, Vol.3, No.1, January 2018 : 1 - 10</w:t>
     </w:r>
   </w:p>
 </w:hdr>
 </file>
 
 <file path=word/header2.xml><?xml version="1.0" encoding="utf-8"?>
-<w:hdr xmlns:wpc="http://schemas.microsoft.com/office/word/2010/wordprocessingCanvas" xmlns:cx="http://schemas.microsoft.com/office/drawing/2014/chartex" xmlns:cx1="http://schemas.microsoft.com/office/drawing/2015/9/8/chartex" xmlns:cx2="http://schemas.microsoft.com/office/drawing/2015/10/21/chartex" xmlns:cx3="http://schemas.microsoft.com/office/drawing/2016/5/9/chartex" xmlns:cx4="http://schemas.microsoft.com/office/drawing/2016/5/10/chartex" xmlns:cx5="http://schemas.microsoft.com/office/drawing/2016/5/11/chartex" xmlns:cx6="http://schemas.microsoft.com/office/drawing/2016/5/12/chartex" xmlns:cx7="http://schemas.microsoft.com/office/drawing/2016/5/13/chartex" xmlns:cx8="http://schemas.microsoft.com/office/drawing/2016/5/14/chartex" xmlns:mc="http://schemas.openxmlformats.org/markup-compatibility/2006" xmlns:aink="http://schemas.microsoft.com/office/drawing/2016/ink" xmlns:am3d="http://schemas.microsoft.com/office/drawing/2017/model3d" xmlns:o="urn:schemas-microsoft-com:office:office" xmlns:r="http://schemas.openxmlformats.org/officeDocument/2006/relationships" xmlns:m="http://schemas.openxmlformats.org/officeDocument/2006/math" xmlns:v="urn:schemas-microsoft-com:vml" xmlns:wp14="http://schemas.microsoft.com/office/word/2010/wordprocessingDrawing" xmlns:wp="http://schemas.openxmlformats.org/drawingml/2006/wordprocessingDrawing" xmlns:w10="urn:schemas-microsoft-com:office:word" xmlns:w="http://schemas.openxmlformats.org/wordprocessingml/2006/main" xmlns:w14="http://schemas.microsoft.com/office/word/2010/wordml" xmlns:w15="http://schemas.microsoft.com/office/word/2012/wordml" xmlns:w16cex="http://schemas.microsoft.com/office/word/2018/wordml/cex" xmlns:w16cid="http://schemas.microsoft.com/office/word/2016/wordml/cid" xmlns:w16="http://schemas.microsoft.com/office/word/2018/wordml" xmlns:w16sdtdh="http://schemas.microsoft.com/office/word/2020/wordml/sdtdatahash" xmlns:w16se="http://schemas.microsoft.com/office/word/2015/wordml/symex" xmlns:wpg="http://schemas.microsoft.com/office/word/2010/wordprocessingGroup" xmlns:wpi="http://schemas.microsoft.com/office/word/2010/wordprocessingInk" xmlns:wne="http://schemas.microsoft.com/office/word/2006/wordml" xmlns:wps="http://schemas.microsoft.com/office/word/2010/wordprocessingShape" mc:Ignorable="w14 w15 w16se w16cid w16 w16cex w16sdtdh wp14">
+<w:hdr xmlns:wpc="http://schemas.microsoft.com/office/word/2010/wordprocessingCanvas" xmlns:cx="http://schemas.microsoft.com/office/drawing/2014/chartex" xmlns:cx1="http://schemas.microsoft.com/office/drawing/2015/9/8/chartex" xmlns:cx2="http://schemas.microsoft.com/office/drawing/2015/10/21/chartex" xmlns:cx3="http://schemas.microsoft.com/office/drawing/2016/5/9/chartex" xmlns:cx4="http://schemas.microsoft.com/office/drawing/2016/5/10/chartex" xmlns:cx5="http://schemas.microsoft.com/office/drawing/2016/5/11/chartex" xmlns:cx6="http://schemas.microsoft.com/office/drawing/2016/5/12/chartex" xmlns:cx7="http://schemas.microsoft.com/office/drawing/2016/5/13/chartex" xmlns:cx8="http://schemas.microsoft.com/office/drawing/2016/5/14/chartex" xmlns:mc="http://schemas.openxmlformats.org/markup-compatibility/2006" xmlns:aink="http://schemas.microsoft.com/office/drawing/2016/ink" xmlns:am3d="http://schemas.microsoft.com/office/drawing/2017/model3d" xmlns:o="urn:schemas-microsoft-com:office:office" xmlns:oel="http://schemas.microsoft.com/office/2019/extlst" xmlns:r="http://schemas.openxmlformats.org/officeDocument/2006/relationships" xmlns:m="http://schemas.openxmlformats.org/officeDocument/2006/math" xmlns:v="urn:schemas-microsoft-com:vml" xmlns:wp14="http://schemas.microsoft.com/office/word/2010/wordprocessingDrawing" xmlns:wp="http://schemas.openxmlformats.org/drawingml/2006/wordprocessingDrawing" xmlns:w10="urn:schemas-microsoft-com:office:word" xmlns:w="http://schemas.openxmlformats.org/wordprocessingml/2006/main" xmlns:w14="http://schemas.microsoft.com/office/word/2010/wordml" xmlns:w15="http://schemas.microsoft.com/office/word/2012/wordml" xmlns:w16cex="http://schemas.microsoft.com/office/word/2018/wordml/cex" xmlns:w16cid="http://schemas.microsoft.com/office/word/2016/wordml/cid" xmlns:w16="http://schemas.microsoft.com/office/word/2018/wordml" xmlns:w16du="http://schemas.microsoft.com/office/word/2023/wordml/word16du" xmlns:w16sdtdh="http://schemas.microsoft.com/office/word/2020/wordml/sdtdatahash" xmlns:w16se="http://schemas.microsoft.com/office/word/2015/wordml/symex" xmlns:wpg="http://schemas.microsoft.com/office/word/2010/wordprocessingGroup" xmlns:wpi="http://schemas.microsoft.com/office/word/2010/wordprocessingInk" xmlns:wne="http://schemas.microsoft.com/office/word/2006/wordml" xmlns:wps="http://schemas.microsoft.com/office/word/2010/wordprocessingShape" mc:Ignorable="w14 w15 w16se w16cid w16 w16cex w16sdtdh w16du wp14">
   <w:p>
     <w:pPr>
       <w:pStyle w:val="Header"/>
@@ -12992,23 +10881,7 @@
       </w:tabs>
     </w:pPr>
     <w:r>
-      <w:t xml:space="preserve">IT </w:t>
-    </w:r>
-    <w:proofErr w:type="spellStart"/>
-    <w:r>
-      <w:t>Jou</w:t>
-    </w:r>
-    <w:proofErr w:type="spellEnd"/>
-    <w:r>
-      <w:t xml:space="preserve"> Res and </w:t>
-    </w:r>
-    <w:proofErr w:type="gramStart"/>
-    <w:r>
-      <w:t>Dev,,</w:t>
-    </w:r>
-    <w:proofErr w:type="gramEnd"/>
-    <w:r>
-      <w:t xml:space="preserve"> Vol.3, No.1, January 2018 : 1 - 10</w:t>
+      <w:t>IT Jou Res and Dev,, Vol.3, No.1, January 2018 : 1 - 10</w:t>
     </w:r>
     <w:r>
       <w:tab/>
@@ -13024,7 +10897,7 @@
 </file>
 
 <file path=word/header3.xml><?xml version="1.0" encoding="utf-8"?>
-<w:hdr xmlns:wpc="http://schemas.microsoft.com/office/word/2010/wordprocessingCanvas" xmlns:cx="http://schemas.microsoft.com/office/drawing/2014/chartex" xmlns:cx1="http://schemas.microsoft.com/office/drawing/2015/9/8/chartex" xmlns:cx2="http://schemas.microsoft.com/office/drawing/2015/10/21/chartex" xmlns:cx3="http://schemas.microsoft.com/office/drawing/2016/5/9/chartex" xmlns:cx4="http://schemas.microsoft.com/office/drawing/2016/5/10/chartex" xmlns:cx5="http://schemas.microsoft.com/office/drawing/2016/5/11/chartex" xmlns:cx6="http://schemas.microsoft.com/office/drawing/2016/5/12/chartex" xmlns:cx7="http://schemas.microsoft.com/office/drawing/2016/5/13/chartex" xmlns:cx8="http://schemas.microsoft.com/office/drawing/2016/5/14/chartex" xmlns:mc="http://schemas.openxmlformats.org/markup-compatibility/2006" xmlns:aink="http://schemas.microsoft.com/office/drawing/2016/ink" xmlns:am3d="http://schemas.microsoft.com/office/drawing/2017/model3d" xmlns:o="urn:schemas-microsoft-com:office:office" xmlns:r="http://schemas.openxmlformats.org/officeDocument/2006/relationships" xmlns:m="http://schemas.openxmlformats.org/officeDocument/2006/math" xmlns:v="urn:schemas-microsoft-com:vml" xmlns:wp14="http://schemas.microsoft.com/office/word/2010/wordprocessingDrawing" xmlns:wp="http://schemas.openxmlformats.org/drawingml/2006/wordprocessingDrawing" xmlns:w10="urn:schemas-microsoft-com:office:word" xmlns:w="http://schemas.openxmlformats.org/wordprocessingml/2006/main" xmlns:w14="http://schemas.microsoft.com/office/word/2010/wordml" xmlns:w15="http://schemas.microsoft.com/office/word/2012/wordml" xmlns:w16cex="http://schemas.microsoft.com/office/word/2018/wordml/cex" xmlns:w16cid="http://schemas.microsoft.com/office/word/2016/wordml/cid" xmlns:w16="http://schemas.microsoft.com/office/word/2018/wordml" xmlns:w16sdtdh="http://schemas.microsoft.com/office/word/2020/wordml/sdtdatahash" xmlns:w16se="http://schemas.microsoft.com/office/word/2015/wordml/symex" xmlns:wpg="http://schemas.microsoft.com/office/word/2010/wordprocessingGroup" xmlns:wpi="http://schemas.microsoft.com/office/word/2010/wordprocessingInk" xmlns:wne="http://schemas.microsoft.com/office/word/2006/wordml" xmlns:wps="http://schemas.microsoft.com/office/word/2010/wordprocessingShape" mc:Ignorable="w14 w15 w16se w16cid w16 w16cex w16sdtdh wp14">
+<w:hdr xmlns:wpc="http://schemas.microsoft.com/office/word/2010/wordprocessingCanvas" xmlns:cx="http://schemas.microsoft.com/office/drawing/2014/chartex" xmlns:cx1="http://schemas.microsoft.com/office/drawing/2015/9/8/chartex" xmlns:cx2="http://schemas.microsoft.com/office/drawing/2015/10/21/chartex" xmlns:cx3="http://schemas.microsoft.com/office/drawing/2016/5/9/chartex" xmlns:cx4="http://schemas.microsoft.com/office/drawing/2016/5/10/chartex" xmlns:cx5="http://schemas.microsoft.com/office/drawing/2016/5/11/chartex" xmlns:cx6="http://schemas.microsoft.com/office/drawing/2016/5/12/chartex" xmlns:cx7="http://schemas.microsoft.com/office/drawing/2016/5/13/chartex" xmlns:cx8="http://schemas.microsoft.com/office/drawing/2016/5/14/chartex" xmlns:mc="http://schemas.openxmlformats.org/markup-compatibility/2006" xmlns:aink="http://schemas.microsoft.com/office/drawing/2016/ink" xmlns:am3d="http://schemas.microsoft.com/office/drawing/2017/model3d" xmlns:o="urn:schemas-microsoft-com:office:office" xmlns:oel="http://schemas.microsoft.com/office/2019/extlst" xmlns:r="http://schemas.openxmlformats.org/officeDocument/2006/relationships" xmlns:m="http://schemas.openxmlformats.org/officeDocument/2006/math" xmlns:v="urn:schemas-microsoft-com:vml" xmlns:wp14="http://schemas.microsoft.com/office/word/2010/wordprocessingDrawing" xmlns:wp="http://schemas.openxmlformats.org/drawingml/2006/wordprocessingDrawing" xmlns:w10="urn:schemas-microsoft-com:office:word" xmlns:w="http://schemas.openxmlformats.org/wordprocessingml/2006/main" xmlns:w14="http://schemas.microsoft.com/office/word/2010/wordml" xmlns:w15="http://schemas.microsoft.com/office/word/2012/wordml" xmlns:w16cex="http://schemas.microsoft.com/office/word/2018/wordml/cex" xmlns:w16cid="http://schemas.microsoft.com/office/word/2016/wordml/cid" xmlns:w16="http://schemas.microsoft.com/office/word/2018/wordml" xmlns:w16du="http://schemas.microsoft.com/office/word/2023/wordml/word16du" xmlns:w16sdtdh="http://schemas.microsoft.com/office/word/2020/wordml/sdtdatahash" xmlns:w16se="http://schemas.microsoft.com/office/word/2015/wordml/symex" xmlns:wpg="http://schemas.microsoft.com/office/word/2010/wordprocessingGroup" xmlns:wpi="http://schemas.microsoft.com/office/word/2010/wordprocessingInk" xmlns:wne="http://schemas.microsoft.com/office/word/2006/wordml" xmlns:wps="http://schemas.microsoft.com/office/word/2010/wordprocessingShape" mc:Ignorable="w14 w15 w16se w16cid w16 w16cex w16sdtdh w16du wp14">
   <w:p>
     <w:pPr>
       <w:pStyle w:val="Header"/>
@@ -13076,35 +10949,7 @@
       <w:rPr>
         <w:sz w:val="22"/>
       </w:rPr>
-      <w:t xml:space="preserve">Vol.3, No.1, </w:t>
-    </w:r>
-    <w:proofErr w:type="spellStart"/>
-    <w:r>
-      <w:rPr>
-        <w:sz w:val="22"/>
-      </w:rPr>
-      <w:t>Maret</w:t>
-    </w:r>
-    <w:proofErr w:type="spellEnd"/>
-    <w:r>
-      <w:rPr>
-        <w:sz w:val="22"/>
-      </w:rPr>
-      <w:t xml:space="preserve"> 2018, E-</w:t>
-    </w:r>
-    <w:proofErr w:type="gramStart"/>
-    <w:r>
-      <w:rPr>
-        <w:sz w:val="22"/>
-      </w:rPr>
-      <w:t>ISSN :</w:t>
-    </w:r>
-    <w:proofErr w:type="gramEnd"/>
-    <w:r>
-      <w:rPr>
-        <w:sz w:val="22"/>
-      </w:rPr>
-      <w:t xml:space="preserve"> 2528-4053 | P-ISSN : 2528-4061</w:t>
+      <w:t>Vol.3, No.1, Maret 2018, E-ISSN : 2528-4053 | P-ISSN : 2528-4061</w:t>
     </w:r>
   </w:p>
   <w:p>
@@ -13120,19 +10965,11 @@
         <w:rStyle w:val="PageNumber"/>
       </w:rPr>
     </w:pPr>
-    <w:proofErr w:type="gramStart"/>
     <w:r>
       <w:rPr>
         <w:sz w:val="22"/>
       </w:rPr>
-      <w:t>DOI :</w:t>
-    </w:r>
-    <w:proofErr w:type="gramEnd"/>
-    <w:r>
-      <w:rPr>
-        <w:sz w:val="22"/>
-      </w:rPr>
-      <w:t xml:space="preserve"> 10.25299/itjrd.20</w:t>
+      <w:t>DOI : 10.25299/itjrd.20</w:t>
     </w:r>
     <w:r>
       <w:rPr>
@@ -13285,7 +11122,7 @@
 </file>
 
 <file path=word/numbering.xml><?xml version="1.0" encoding="utf-8"?>
-<w:numbering xmlns:wpc="http://schemas.microsoft.com/office/word/2010/wordprocessingCanvas" xmlns:cx="http://schemas.microsoft.com/office/drawing/2014/chartex" xmlns:cx1="http://schemas.microsoft.com/office/drawing/2015/9/8/chartex" xmlns:cx2="http://schemas.microsoft.com/office/drawing/2015/10/21/chartex" xmlns:cx3="http://schemas.microsoft.com/office/drawing/2016/5/9/chartex" xmlns:cx4="http://schemas.microsoft.com/office/drawing/2016/5/10/chartex" xmlns:cx5="http://schemas.microsoft.com/office/drawing/2016/5/11/chartex" xmlns:cx6="http://schemas.microsoft.com/office/drawing/2016/5/12/chartex" xmlns:cx7="http://schemas.microsoft.com/office/drawing/2016/5/13/chartex" xmlns:cx8="http://schemas.microsoft.com/office/drawing/2016/5/14/chartex" xmlns:mc="http://schemas.openxmlformats.org/markup-compatibility/2006" xmlns:aink="http://schemas.microsoft.com/office/drawing/2016/ink" xmlns:am3d="http://schemas.microsoft.com/office/drawing/2017/model3d" xmlns:o="urn:schemas-microsoft-com:office:office" xmlns:r="http://schemas.openxmlformats.org/officeDocument/2006/relationships" xmlns:m="http://schemas.openxmlformats.org/officeDocument/2006/math" xmlns:v="urn:schemas-microsoft-com:vml" xmlns:wp14="http://schemas.microsoft.com/office/word/2010/wordprocessingDrawing" xmlns:wp="http://schemas.openxmlformats.org/drawingml/2006/wordprocessingDrawing" xmlns:w10="urn:schemas-microsoft-com:office:word" xmlns:w="http://schemas.openxmlformats.org/wordprocessingml/2006/main" xmlns:w14="http://schemas.microsoft.com/office/word/2010/wordml" xmlns:w15="http://schemas.microsoft.com/office/word/2012/wordml" xmlns:w16cex="http://schemas.microsoft.com/office/word/2018/wordml/cex" xmlns:w16cid="http://schemas.microsoft.com/office/word/2016/wordml/cid" xmlns:w16="http://schemas.microsoft.com/office/word/2018/wordml" xmlns:w16sdtdh="http://schemas.microsoft.com/office/word/2020/wordml/sdtdatahash" xmlns:w16se="http://schemas.microsoft.com/office/word/2015/wordml/symex" xmlns:wpg="http://schemas.microsoft.com/office/word/2010/wordprocessingGroup" xmlns:wpi="http://schemas.microsoft.com/office/word/2010/wordprocessingInk" xmlns:wne="http://schemas.microsoft.com/office/word/2006/wordml" xmlns:wps="http://schemas.microsoft.com/office/word/2010/wordprocessingShape" mc:Ignorable="w14 w15 w16se w16cid w16 w16cex w16sdtdh wp14">
+<w:numbering xmlns:wpc="http://schemas.microsoft.com/office/word/2010/wordprocessingCanvas" xmlns:cx="http://schemas.microsoft.com/office/drawing/2014/chartex" xmlns:cx1="http://schemas.microsoft.com/office/drawing/2015/9/8/chartex" xmlns:cx2="http://schemas.microsoft.com/office/drawing/2015/10/21/chartex" xmlns:cx3="http://schemas.microsoft.com/office/drawing/2016/5/9/chartex" xmlns:cx4="http://schemas.microsoft.com/office/drawing/2016/5/10/chartex" xmlns:cx5="http://schemas.microsoft.com/office/drawing/2016/5/11/chartex" xmlns:cx6="http://schemas.microsoft.com/office/drawing/2016/5/12/chartex" xmlns:cx7="http://schemas.microsoft.com/office/drawing/2016/5/13/chartex" xmlns:cx8="http://schemas.microsoft.com/office/drawing/2016/5/14/chartex" xmlns:mc="http://schemas.openxmlformats.org/markup-compatibility/2006" xmlns:aink="http://schemas.microsoft.com/office/drawing/2016/ink" xmlns:am3d="http://schemas.microsoft.com/office/drawing/2017/model3d" xmlns:o="urn:schemas-microsoft-com:office:office" xmlns:oel="http://schemas.microsoft.com/office/2019/extlst" xmlns:r="http://schemas.openxmlformats.org/officeDocument/2006/relationships" xmlns:m="http://schemas.openxmlformats.org/officeDocument/2006/math" xmlns:v="urn:schemas-microsoft-com:vml" xmlns:wp14="http://schemas.microsoft.com/office/word/2010/wordprocessingDrawing" xmlns:wp="http://schemas.openxmlformats.org/drawingml/2006/wordprocessingDrawing" xmlns:w10="urn:schemas-microsoft-com:office:word" xmlns:w="http://schemas.openxmlformats.org/wordprocessingml/2006/main" xmlns:w14="http://schemas.microsoft.com/office/word/2010/wordml" xmlns:w15="http://schemas.microsoft.com/office/word/2012/wordml" xmlns:w16cex="http://schemas.microsoft.com/office/word/2018/wordml/cex" xmlns:w16cid="http://schemas.microsoft.com/office/word/2016/wordml/cid" xmlns:w16="http://schemas.microsoft.com/office/word/2018/wordml" xmlns:w16du="http://schemas.microsoft.com/office/word/2023/wordml/word16du" xmlns:w16sdtdh="http://schemas.microsoft.com/office/word/2020/wordml/sdtdatahash" xmlns:w16se="http://schemas.microsoft.com/office/word/2015/wordml/symex" xmlns:wpg="http://schemas.microsoft.com/office/word/2010/wordprocessingGroup" xmlns:wpi="http://schemas.microsoft.com/office/word/2010/wordprocessingInk" xmlns:wne="http://schemas.microsoft.com/office/word/2006/wordml" xmlns:wps="http://schemas.microsoft.com/office/word/2010/wordprocessingShape" mc:Ignorable="w14 w15 w16se w16cid w16 w16cex w16sdtdh w16du wp14">
   <w:abstractNum w:abstractNumId="0" w15:restartNumberingAfterBreak="0">
     <w:nsid w:val="07E7527B"/>
     <w:multiLevelType w:val="multilevel"/>
@@ -16063,76 +13900,76 @@
       </w:rPr>
     </w:lvl>
   </w:abstractNum>
-  <w:num w:numId="1">
+  <w:num w:numId="1" w16cid:durableId="61296669">
     <w:abstractNumId w:val="18"/>
   </w:num>
-  <w:num w:numId="2">
+  <w:num w:numId="2" w16cid:durableId="137453416">
     <w:abstractNumId w:val="12"/>
   </w:num>
-  <w:num w:numId="3">
+  <w:num w:numId="3" w16cid:durableId="1616405453">
     <w:abstractNumId w:val="23"/>
   </w:num>
-  <w:num w:numId="4">
+  <w:num w:numId="4" w16cid:durableId="1140882014">
     <w:abstractNumId w:val="11"/>
   </w:num>
-  <w:num w:numId="5">
+  <w:num w:numId="5" w16cid:durableId="146091452">
     <w:abstractNumId w:val="16"/>
   </w:num>
-  <w:num w:numId="6">
+  <w:num w:numId="6" w16cid:durableId="1013924125">
     <w:abstractNumId w:val="19"/>
   </w:num>
-  <w:num w:numId="7">
+  <w:num w:numId="7" w16cid:durableId="1912304531">
     <w:abstractNumId w:val="17"/>
   </w:num>
-  <w:num w:numId="8">
+  <w:num w:numId="8" w16cid:durableId="991057806">
     <w:abstractNumId w:val="13"/>
   </w:num>
-  <w:num w:numId="9">
+  <w:num w:numId="9" w16cid:durableId="2144273941">
     <w:abstractNumId w:val="10"/>
   </w:num>
-  <w:num w:numId="10">
+  <w:num w:numId="10" w16cid:durableId="1231771083">
     <w:abstractNumId w:val="2"/>
   </w:num>
-  <w:num w:numId="11">
+  <w:num w:numId="11" w16cid:durableId="791361008">
     <w:abstractNumId w:val="1"/>
   </w:num>
-  <w:num w:numId="12">
+  <w:num w:numId="12" w16cid:durableId="1435595784">
     <w:abstractNumId w:val="7"/>
   </w:num>
-  <w:num w:numId="13">
+  <w:num w:numId="13" w16cid:durableId="1829130099">
     <w:abstractNumId w:val="3"/>
   </w:num>
-  <w:num w:numId="14">
+  <w:num w:numId="14" w16cid:durableId="1934584012">
     <w:abstractNumId w:val="8"/>
   </w:num>
-  <w:num w:numId="15">
+  <w:num w:numId="15" w16cid:durableId="832452796">
     <w:abstractNumId w:val="22"/>
   </w:num>
-  <w:num w:numId="16">
+  <w:num w:numId="16" w16cid:durableId="1941988240">
     <w:abstractNumId w:val="9"/>
   </w:num>
-  <w:num w:numId="17">
+  <w:num w:numId="17" w16cid:durableId="1589734183">
     <w:abstractNumId w:val="21"/>
   </w:num>
-  <w:num w:numId="18">
+  <w:num w:numId="18" w16cid:durableId="1799757878">
     <w:abstractNumId w:val="6"/>
   </w:num>
-  <w:num w:numId="19">
+  <w:num w:numId="19" w16cid:durableId="1409841638">
     <w:abstractNumId w:val="20"/>
   </w:num>
-  <w:num w:numId="20">
+  <w:num w:numId="20" w16cid:durableId="761687925">
     <w:abstractNumId w:val="14"/>
   </w:num>
-  <w:num w:numId="21">
+  <w:num w:numId="21" w16cid:durableId="1104957241">
     <w:abstractNumId w:val="24"/>
   </w:num>
-  <w:num w:numId="22">
+  <w:num w:numId="22" w16cid:durableId="1344823054">
     <w:abstractNumId w:val="0"/>
   </w:num>
-  <w:num w:numId="23">
+  <w:num w:numId="23" w16cid:durableId="81876555">
     <w:abstractNumId w:val="4"/>
   </w:num>
-  <w:num w:numId="24">
+  <w:num w:numId="24" w16cid:durableId="1781954545">
     <w:abstractNumId w:val="22"/>
     <w:lvlOverride w:ilvl="0">
       <w:startOverride w:val="2"/>
@@ -16141,7 +13978,7 @@
       <w:startOverride w:val="1"/>
     </w:lvlOverride>
   </w:num>
-  <w:num w:numId="25">
+  <w:num w:numId="25" w16cid:durableId="486477269">
     <w:abstractNumId w:val="22"/>
     <w:lvlOverride w:ilvl="0">
       <w:startOverride w:val="2"/>
@@ -16150,7 +13987,7 @@
       <w:startOverride w:val="2"/>
     </w:lvlOverride>
   </w:num>
-  <w:num w:numId="26">
+  <w:num w:numId="26" w16cid:durableId="197937468">
     <w:abstractNumId w:val="22"/>
     <w:lvlOverride w:ilvl="0">
       <w:startOverride w:val="3"/>
@@ -16159,13 +13996,13 @@
       <w:startOverride w:val="1"/>
     </w:lvlOverride>
   </w:num>
-  <w:num w:numId="27">
+  <w:num w:numId="27" w16cid:durableId="1875729418">
     <w:abstractNumId w:val="5"/>
   </w:num>
-  <w:num w:numId="28">
+  <w:num w:numId="28" w16cid:durableId="1330982339">
     <w:abstractNumId w:val="15"/>
   </w:num>
-  <w:num w:numId="29">
+  <w:num w:numId="29" w16cid:durableId="448015551">
     <w:abstractNumId w:val="25"/>
   </w:num>
   <w:numIdMacAtCleanup w:val="14"/>
@@ -16173,7 +14010,7 @@
 </file>
 
 <file path=word/styles.xml><?xml version="1.0" encoding="utf-8"?>
-<w:styles xmlns:mc="http://schemas.openxmlformats.org/markup-compatibility/2006" xmlns:r="http://schemas.openxmlformats.org/officeDocument/2006/relationships" xmlns:w="http://schemas.openxmlformats.org/wordprocessingml/2006/main" xmlns:w14="http://schemas.microsoft.com/office/word/2010/wordml" xmlns:w15="http://schemas.microsoft.com/office/word/2012/wordml" xmlns:w16cex="http://schemas.microsoft.com/office/word/2018/wordml/cex" xmlns:w16cid="http://schemas.microsoft.com/office/word/2016/wordml/cid" xmlns:w16="http://schemas.microsoft.com/office/word/2018/wordml" xmlns:w16sdtdh="http://schemas.microsoft.com/office/word/2020/wordml/sdtdatahash" xmlns:w16se="http://schemas.microsoft.com/office/word/2015/wordml/symex" mc:Ignorable="w14 w15 w16se w16cid w16 w16cex w16sdtdh">
+<w:styles xmlns:mc="http://schemas.openxmlformats.org/markup-compatibility/2006" xmlns:r="http://schemas.openxmlformats.org/officeDocument/2006/relationships" xmlns:w="http://schemas.openxmlformats.org/wordprocessingml/2006/main" xmlns:w14="http://schemas.microsoft.com/office/word/2010/wordml" xmlns:w15="http://schemas.microsoft.com/office/word/2012/wordml" xmlns:w16cex="http://schemas.microsoft.com/office/word/2018/wordml/cex" xmlns:w16cid="http://schemas.microsoft.com/office/word/2016/wordml/cid" xmlns:w16="http://schemas.microsoft.com/office/word/2018/wordml" xmlns:w16du="http://schemas.microsoft.com/office/word/2023/wordml/word16du" xmlns:w16sdtdh="http://schemas.microsoft.com/office/word/2020/wordml/sdtdatahash" xmlns:w16se="http://schemas.microsoft.com/office/word/2015/wordml/symex" mc:Ignorable="w14 w15 w16se w16cid w16 w16cex w16sdtdh w16du">
   <w:docDefaults>
     <w:rPrDefault>
       <w:rPr>
@@ -17633,7 +15470,7 @@
 </file>
 
 <file path=word/glossary/document.xml><?xml version="1.0" encoding="utf-8"?>
-<w:glossaryDocument xmlns:wpc="http://schemas.microsoft.com/office/word/2010/wordprocessingCanvas" xmlns:cx="http://schemas.microsoft.com/office/drawing/2014/chartex" xmlns:cx1="http://schemas.microsoft.com/office/drawing/2015/9/8/chartex" xmlns:cx2="http://schemas.microsoft.com/office/drawing/2015/10/21/chartex" xmlns:cx3="http://schemas.microsoft.com/office/drawing/2016/5/9/chartex" xmlns:cx4="http://schemas.microsoft.com/office/drawing/2016/5/10/chartex" xmlns:cx5="http://schemas.microsoft.com/office/drawing/2016/5/11/chartex" xmlns:cx6="http://schemas.microsoft.com/office/drawing/2016/5/12/chartex" xmlns:cx7="http://schemas.microsoft.com/office/drawing/2016/5/13/chartex" xmlns:cx8="http://schemas.microsoft.com/office/drawing/2016/5/14/chartex" xmlns:mc="http://schemas.openxmlformats.org/markup-compatibility/2006" xmlns:aink="http://schemas.microsoft.com/office/drawing/2016/ink" xmlns:am3d="http://schemas.microsoft.com/office/drawing/2017/model3d" xmlns:o="urn:schemas-microsoft-com:office:office" xmlns:r="http://schemas.openxmlformats.org/officeDocument/2006/relationships" xmlns:m="http://schemas.openxmlformats.org/officeDocument/2006/math" xmlns:v="urn:schemas-microsoft-com:vml" xmlns:wp14="http://schemas.microsoft.com/office/word/2010/wordprocessingDrawing" xmlns:wp="http://schemas.openxmlformats.org/drawingml/2006/wordprocessingDrawing" xmlns:w10="urn:schemas-microsoft-com:office:word" xmlns:w="http://schemas.openxmlformats.org/wordprocessingml/2006/main" xmlns:w14="http://schemas.microsoft.com/office/word/2010/wordml" xmlns:w15="http://schemas.microsoft.com/office/word/2012/wordml" xmlns:w16cex="http://schemas.microsoft.com/office/word/2018/wordml/cex" xmlns:w16cid="http://schemas.microsoft.com/office/word/2016/wordml/cid" xmlns:w16="http://schemas.microsoft.com/office/word/2018/wordml" xmlns:w16sdtdh="http://schemas.microsoft.com/office/word/2020/wordml/sdtdatahash" xmlns:w16se="http://schemas.microsoft.com/office/word/2015/wordml/symex" xmlns:wpg="http://schemas.microsoft.com/office/word/2010/wordprocessingGroup" xmlns:wpi="http://schemas.microsoft.com/office/word/2010/wordprocessingInk" xmlns:wne="http://schemas.microsoft.com/office/word/2006/wordml" xmlns:wps="http://schemas.microsoft.com/office/word/2010/wordprocessingShape" mc:Ignorable="w14 w15 w16se w16cid w16 w16cex w16sdtdh wp14">
+<w:glossaryDocument xmlns:wpc="http://schemas.microsoft.com/office/word/2010/wordprocessingCanvas" xmlns:cx="http://schemas.microsoft.com/office/drawing/2014/chartex" xmlns:cx1="http://schemas.microsoft.com/office/drawing/2015/9/8/chartex" xmlns:cx2="http://schemas.microsoft.com/office/drawing/2015/10/21/chartex" xmlns:cx3="http://schemas.microsoft.com/office/drawing/2016/5/9/chartex" xmlns:cx4="http://schemas.microsoft.com/office/drawing/2016/5/10/chartex" xmlns:cx5="http://schemas.microsoft.com/office/drawing/2016/5/11/chartex" xmlns:cx6="http://schemas.microsoft.com/office/drawing/2016/5/12/chartex" xmlns:cx7="http://schemas.microsoft.com/office/drawing/2016/5/13/chartex" xmlns:cx8="http://schemas.microsoft.com/office/drawing/2016/5/14/chartex" xmlns:mc="http://schemas.openxmlformats.org/markup-compatibility/2006" xmlns:aink="http://schemas.microsoft.com/office/drawing/2016/ink" xmlns:am3d="http://schemas.microsoft.com/office/drawing/2017/model3d" xmlns:o="urn:schemas-microsoft-com:office:office" xmlns:oel="http://schemas.microsoft.com/office/2019/extlst" xmlns:r="http://schemas.openxmlformats.org/officeDocument/2006/relationships" xmlns:m="http://schemas.openxmlformats.org/officeDocument/2006/math" xmlns:v="urn:schemas-microsoft-com:vml" xmlns:wp14="http://schemas.microsoft.com/office/word/2010/wordprocessingDrawing" xmlns:wp="http://schemas.openxmlformats.org/drawingml/2006/wordprocessingDrawing" xmlns:w10="urn:schemas-microsoft-com:office:word" xmlns:w="http://schemas.openxmlformats.org/wordprocessingml/2006/main" xmlns:w14="http://schemas.microsoft.com/office/word/2010/wordml" xmlns:w15="http://schemas.microsoft.com/office/word/2012/wordml" xmlns:w16cex="http://schemas.microsoft.com/office/word/2018/wordml/cex" xmlns:w16cid="http://schemas.microsoft.com/office/word/2016/wordml/cid" xmlns:w16="http://schemas.microsoft.com/office/word/2018/wordml" xmlns:w16du="http://schemas.microsoft.com/office/word/2023/wordml/word16du" xmlns:w16sdtdh="http://schemas.microsoft.com/office/word/2020/wordml/sdtdatahash" xmlns:w16se="http://schemas.microsoft.com/office/word/2015/wordml/symex" xmlns:wpg="http://schemas.microsoft.com/office/word/2010/wordprocessingGroup" xmlns:wpi="http://schemas.microsoft.com/office/word/2010/wordprocessingInk" xmlns:wne="http://schemas.microsoft.com/office/word/2006/wordml" xmlns:wps="http://schemas.microsoft.com/office/word/2010/wordprocessingShape" mc:Ignorable="w14 w15 w16se w16cid w16 w16cex w16sdtdh w16du wp14">
   <w:docParts>
     <w:docPart>
       <w:docPartPr>
@@ -17770,35 +15607,6 @@
         <w:p>
           <w:pPr>
             <w:pStyle w:val="124B1293207A4489B753F44F9DBFB624"/>
-          </w:pPr>
-          <w:r>
-            <w:rPr>
-              <w:rStyle w:val="PlaceholderText"/>
-            </w:rPr>
-            <w:t>Click or tap here to enter text.</w:t>
-          </w:r>
-        </w:p>
-      </w:docPartBody>
-    </w:docPart>
-    <w:docPart>
-      <w:docPartPr>
-        <w:name w:val="A32FA09DE9C148118C1E866803F000B2"/>
-        <w:category>
-          <w:name w:val="General"/>
-          <w:gallery w:val="placeholder"/>
-        </w:category>
-        <w:types>
-          <w:type w:val="bbPlcHdr"/>
-        </w:types>
-        <w:behaviors>
-          <w:behavior w:val="content"/>
-        </w:behaviors>
-        <w:guid w:val="{F12B692D-8766-4D34-AA08-633DC3CB19FA}"/>
-      </w:docPartPr>
-      <w:docPartBody>
-        <w:p>
-          <w:pPr>
-            <w:pStyle w:val="A32FA09DE9C148118C1E866803F000B2"/>
           </w:pPr>
           <w:r>
             <w:rPr>
@@ -18043,7 +15851,7 @@
 </file>
 
 <file path=word/glossary/fontTable.xml><?xml version="1.0" encoding="utf-8"?>
-<w:fonts xmlns:mc="http://schemas.openxmlformats.org/markup-compatibility/2006" xmlns:r="http://schemas.openxmlformats.org/officeDocument/2006/relationships" xmlns:w="http://schemas.openxmlformats.org/wordprocessingml/2006/main" xmlns:w14="http://schemas.microsoft.com/office/word/2010/wordml" xmlns:w15="http://schemas.microsoft.com/office/word/2012/wordml" xmlns:w16cex="http://schemas.microsoft.com/office/word/2018/wordml/cex" xmlns:w16cid="http://schemas.microsoft.com/office/word/2016/wordml/cid" xmlns:w16="http://schemas.microsoft.com/office/word/2018/wordml" xmlns:w16sdtdh="http://schemas.microsoft.com/office/word/2020/wordml/sdtdatahash" xmlns:w16se="http://schemas.microsoft.com/office/word/2015/wordml/symex" mc:Ignorable="w14 w15 w16se w16cid w16 w16cex w16sdtdh">
+<w:fonts xmlns:mc="http://schemas.openxmlformats.org/markup-compatibility/2006" xmlns:r="http://schemas.openxmlformats.org/officeDocument/2006/relationships" xmlns:w="http://schemas.openxmlformats.org/wordprocessingml/2006/main" xmlns:w14="http://schemas.microsoft.com/office/word/2010/wordml" xmlns:w15="http://schemas.microsoft.com/office/word/2012/wordml" xmlns:w16cex="http://schemas.microsoft.com/office/word/2018/wordml/cex" xmlns:w16cid="http://schemas.microsoft.com/office/word/2016/wordml/cid" xmlns:w16="http://schemas.microsoft.com/office/word/2018/wordml" xmlns:w16du="http://schemas.microsoft.com/office/word/2023/wordml/word16du" xmlns:w16sdtdh="http://schemas.microsoft.com/office/word/2020/wordml/sdtdatahash" xmlns:w16se="http://schemas.microsoft.com/office/word/2015/wordml/symex" mc:Ignorable="w14 w15 w16se w16cid w16 w16cex w16sdtdh w16du">
   <w:font w:name="Times New Roman">
     <w:panose1 w:val="02020603050405020304"/>
     <w:charset w:val="00"/>
@@ -18142,18 +15950,23 @@
     <w:pitch w:val="variable"/>
     <w:sig w:usb0="E00006FF" w:usb1="420024FF" w:usb2="02000000" w:usb3="00000000" w:csb0="0000019F" w:csb1="00000000"/>
   </w:font>
-  <w:font w:name="Calibri Light">
-    <w:panose1 w:val="020F0302020204030204"/>
+  <w:font w:name="Aptos">
     <w:charset w:val="00"/>
     <w:family w:val="swiss"/>
     <w:pitch w:val="variable"/>
-    <w:sig w:usb0="E4002EFF" w:usb1="C200247B" w:usb2="00000009" w:usb3="00000000" w:csb0="000001FF" w:csb1="00000000"/>
+    <w:sig w:usb0="20000287" w:usb1="00000003" w:usb2="00000000" w:usb3="00000000" w:csb0="0000019F" w:csb1="00000000"/>
+  </w:font>
+  <w:font w:name="Aptos Display">
+    <w:charset w:val="00"/>
+    <w:family w:val="swiss"/>
+    <w:pitch w:val="variable"/>
+    <w:sig w:usb0="20000287" w:usb1="00000003" w:usb2="00000000" w:usb3="00000000" w:csb0="0000019F" w:csb1="00000000"/>
   </w:font>
 </w:fonts>
 </file>
 
 <file path=word/glossary/settings.xml><?xml version="1.0" encoding="utf-8"?>
-<w:settings xmlns:mc="http://schemas.openxmlformats.org/markup-compatibility/2006" xmlns:o="urn:schemas-microsoft-com:office:office" xmlns:r="http://schemas.openxmlformats.org/officeDocument/2006/relationships" xmlns:m="http://schemas.openxmlformats.org/officeDocument/2006/math" xmlns:v="urn:schemas-microsoft-com:vml" xmlns:w10="urn:schemas-microsoft-com:office:word" xmlns:w="http://schemas.openxmlformats.org/wordprocessingml/2006/main" xmlns:w14="http://schemas.microsoft.com/office/word/2010/wordml" xmlns:w15="http://schemas.microsoft.com/office/word/2012/wordml" xmlns:w16cex="http://schemas.microsoft.com/office/word/2018/wordml/cex" xmlns:w16cid="http://schemas.microsoft.com/office/word/2016/wordml/cid" xmlns:w16="http://schemas.microsoft.com/office/word/2018/wordml" xmlns:w16sdtdh="http://schemas.microsoft.com/office/word/2020/wordml/sdtdatahash" xmlns:w16se="http://schemas.microsoft.com/office/word/2015/wordml/symex" xmlns:sl="http://schemas.openxmlformats.org/schemaLibrary/2006/main" mc:Ignorable="w14 w15 w16se w16cid w16 w16cex w16sdtdh">
+<w:settings xmlns:mc="http://schemas.openxmlformats.org/markup-compatibility/2006" xmlns:o="urn:schemas-microsoft-com:office:office" xmlns:r="http://schemas.openxmlformats.org/officeDocument/2006/relationships" xmlns:m="http://schemas.openxmlformats.org/officeDocument/2006/math" xmlns:v="urn:schemas-microsoft-com:vml" xmlns:w10="urn:schemas-microsoft-com:office:word" xmlns:w="http://schemas.openxmlformats.org/wordprocessingml/2006/main" xmlns:w14="http://schemas.microsoft.com/office/word/2010/wordml" xmlns:w15="http://schemas.microsoft.com/office/word/2012/wordml" xmlns:w16cex="http://schemas.microsoft.com/office/word/2018/wordml/cex" xmlns:w16cid="http://schemas.microsoft.com/office/word/2016/wordml/cid" xmlns:w16="http://schemas.microsoft.com/office/word/2018/wordml" xmlns:w16du="http://schemas.microsoft.com/office/word/2023/wordml/word16du" xmlns:w16sdtdh="http://schemas.microsoft.com/office/word/2020/wordml/sdtdatahash" xmlns:w16se="http://schemas.microsoft.com/office/word/2015/wordml/symex" xmlns:sl="http://schemas.openxmlformats.org/schemaLibrary/2006/main" mc:Ignorable="w14 w15 w16se w16cid w16 w16cex w16sdtdh w16du">
   <w:view w:val="normal"/>
   <w:defaultTabStop w:val="720"/>
   <w:characterSpacingControl w:val="doNotCompress"/>
@@ -18175,10 +15988,12 @@
     <w:rsid w:val="005746EF"/>
     <w:rsid w:val="006D0AF1"/>
     <w:rsid w:val="009D2327"/>
+    <w:rsid w:val="00A32810"/>
     <w:rsid w:val="00C32225"/>
     <w:rsid w:val="00CB430A"/>
     <w:rsid w:val="00CB592C"/>
     <w:rsid w:val="00D33D52"/>
+    <w:rsid w:val="00D570D9"/>
     <w:rsid w:val="00D93F57"/>
     <w:rsid w:val="00E3729F"/>
     <w:rsid w:val="00F27C6E"/>
@@ -18198,14 +16013,14 @@
   </m:mathPr>
   <w:themeFontLang w:val="en-US"/>
   <w:clrSchemeMapping w:bg1="light1" w:t1="dark1" w:bg2="light2" w:t2="dark2" w:accent1="accent1" w:accent2="accent2" w:accent3="accent3" w:accent4="accent4" w:accent5="accent5" w:accent6="accent6" w:hyperlink="hyperlink" w:followedHyperlink="followedHyperlink"/>
-  <w:decimalSymbol w:val="."/>
-  <w:listSeparator w:val=","/>
+  <w:decimalSymbol w:val=","/>
+  <w:listSeparator w:val=";"/>
   <w15:chartTrackingRefBased/>
 </w:settings>
 </file>
 
 <file path=word/glossary/styles.xml><?xml version="1.0" encoding="utf-8"?>
-<w:styles xmlns:mc="http://schemas.openxmlformats.org/markup-compatibility/2006" xmlns:r="http://schemas.openxmlformats.org/officeDocument/2006/relationships" xmlns:w="http://schemas.openxmlformats.org/wordprocessingml/2006/main" xmlns:w14="http://schemas.microsoft.com/office/word/2010/wordml" xmlns:w15="http://schemas.microsoft.com/office/word/2012/wordml" xmlns:w16cex="http://schemas.microsoft.com/office/word/2018/wordml/cex" xmlns:w16cid="http://schemas.microsoft.com/office/word/2016/wordml/cid" xmlns:w16="http://schemas.microsoft.com/office/word/2018/wordml" xmlns:w16sdtdh="http://schemas.microsoft.com/office/word/2020/wordml/sdtdatahash" xmlns:w16se="http://schemas.microsoft.com/office/word/2015/wordml/symex" mc:Ignorable="w14 w15 w16se w16cid w16 w16cex w16sdtdh">
+<w:styles xmlns:mc="http://schemas.openxmlformats.org/markup-compatibility/2006" xmlns:r="http://schemas.openxmlformats.org/officeDocument/2006/relationships" xmlns:w="http://schemas.openxmlformats.org/wordprocessingml/2006/main" xmlns:w14="http://schemas.microsoft.com/office/word/2010/wordml" xmlns:w15="http://schemas.microsoft.com/office/word/2012/wordml" xmlns:w16cex="http://schemas.microsoft.com/office/word/2018/wordml/cex" xmlns:w16cid="http://schemas.microsoft.com/office/word/2016/wordml/cid" xmlns:w16="http://schemas.microsoft.com/office/word/2018/wordml" xmlns:w16du="http://schemas.microsoft.com/office/word/2023/wordml/word16du" xmlns:w16sdtdh="http://schemas.microsoft.com/office/word/2020/wordml/sdtdatahash" xmlns:w16se="http://schemas.microsoft.com/office/word/2015/wordml/symex" mc:Ignorable="w14 w15 w16se w16cid w16 w16cex w16sdtdh w16du">
   <w:docDefaults>
     <w:rPrDefault>
       <w:rPr>
@@ -18696,7 +16511,7 @@
 </file>
 
 <file path=word/glossary/webSettings.xml><?xml version="1.0" encoding="utf-8"?>
-<w:webSettings xmlns:mc="http://schemas.openxmlformats.org/markup-compatibility/2006" xmlns:r="http://schemas.openxmlformats.org/officeDocument/2006/relationships" xmlns:w="http://schemas.openxmlformats.org/wordprocessingml/2006/main" xmlns:w14="http://schemas.microsoft.com/office/word/2010/wordml" xmlns:w15="http://schemas.microsoft.com/office/word/2012/wordml" xmlns:w16cex="http://schemas.microsoft.com/office/word/2018/wordml/cex" xmlns:w16cid="http://schemas.microsoft.com/office/word/2016/wordml/cid" xmlns:w16="http://schemas.microsoft.com/office/word/2018/wordml" xmlns:w16sdtdh="http://schemas.microsoft.com/office/word/2020/wordml/sdtdatahash" xmlns:w16se="http://schemas.microsoft.com/office/word/2015/wordml/symex" mc:Ignorable="w14 w15 w16se w16cid w16 w16cex w16sdtdh">
+<w:webSettings xmlns:mc="http://schemas.openxmlformats.org/markup-compatibility/2006" xmlns:r="http://schemas.openxmlformats.org/officeDocument/2006/relationships" xmlns:w="http://schemas.openxmlformats.org/wordprocessingml/2006/main" xmlns:w14="http://schemas.microsoft.com/office/word/2010/wordml" xmlns:w15="http://schemas.microsoft.com/office/word/2012/wordml" xmlns:w16cex="http://schemas.microsoft.com/office/word/2018/wordml/cex" xmlns:w16cid="http://schemas.microsoft.com/office/word/2016/wordml/cid" xmlns:w16="http://schemas.microsoft.com/office/word/2018/wordml" xmlns:w16du="http://schemas.microsoft.com/office/word/2023/wordml/word16du" xmlns:w16sdtdh="http://schemas.microsoft.com/office/word/2020/wordml/sdtdatahash" xmlns:w16se="http://schemas.microsoft.com/office/word/2015/wordml/symex" mc:Ignorable="w14 w15 w16se w16cid w16 w16cex w16sdtdh w16du">
   <w:optimizeForBrowser/>
   <w:allowPNG/>
 </w:webSettings>

</xml_diff>